<commit_message>
Finished finding members of FIRST and FOLLOW
</commit_message>
<xml_diff>
--- a/323 project setup.docx
+++ b/323 project setup.docx
@@ -17,7 +17,31 @@
           <w:sz w:val="23"/>
           <w:szCs w:val="23"/>
         </w:rPr>
-        <w:t>BNF:</w:t>
+        <w:t xml:space="preserve">Original grammar in </w:t>
+      </w:r>
+      <w:r>
+        <w:rPr>
+          <w:rFonts w:ascii="Times New Roman" w:hAnsi="Times New Roman" w:cs="Times New Roman"/>
+          <w:sz w:val="23"/>
+          <w:szCs w:val="23"/>
+        </w:rPr>
+        <w:t>BNF</w:t>
+      </w:r>
+      <w:r>
+        <w:rPr>
+          <w:rFonts w:ascii="Times New Roman" w:hAnsi="Times New Roman" w:cs="Times New Roman"/>
+          <w:sz w:val="23"/>
+          <w:szCs w:val="23"/>
+        </w:rPr>
+        <w:t xml:space="preserve"> form after removing all EBNF grammars</w:t>
+      </w:r>
+      <w:r>
+        <w:rPr>
+          <w:rFonts w:ascii="Times New Roman" w:hAnsi="Times New Roman" w:cs="Times New Roman"/>
+          <w:sz w:val="23"/>
+          <w:szCs w:val="23"/>
+        </w:rPr>
+        <w:t>:</w:t>
       </w:r>
     </w:p>
     <w:tbl>
@@ -943,8 +967,34 @@
                 <w:sz w:val="23"/>
                 <w:szCs w:val="23"/>
               </w:rPr>
-              <w:t xml:space="preserve"> “value=”,</w:t>
-            </w:r>
+              <w:t xml:space="preserve"> “value=</w:t>
+            </w:r>
+            <w:proofErr w:type="gramStart"/>
+            <w:r>
+              <w:rPr>
+                <w:rFonts w:ascii="Times New Roman" w:hAnsi="Times New Roman" w:cs="Times New Roman"/>
+                <w:sz w:val="23"/>
+                <w:szCs w:val="23"/>
+              </w:rPr>
+              <w:t>”</w:t>
+            </w:r>
+            <w:r>
+              <w:rPr>
+                <w:rFonts w:ascii="Times New Roman" w:hAnsi="Times New Roman" w:cs="Times New Roman"/>
+                <w:sz w:val="23"/>
+                <w:szCs w:val="23"/>
+              </w:rPr>
+              <w:t xml:space="preserve"> </w:t>
+            </w:r>
+            <w:r>
+              <w:rPr>
+                <w:rFonts w:ascii="Times New Roman" w:hAnsi="Times New Roman" w:cs="Times New Roman"/>
+                <w:sz w:val="23"/>
+                <w:szCs w:val="23"/>
+              </w:rPr>
+              <w:t>,</w:t>
+            </w:r>
+            <w:proofErr w:type="gramEnd"/>
           </w:p>
         </w:tc>
       </w:tr>
@@ -2688,7 +2738,15 @@
           <w:szCs w:val="23"/>
         </w:rPr>
         <w:lastRenderedPageBreak/>
-        <w:t>Remove left-recursive rules:</w:t>
+        <w:t>Final BNF grammar for predictive parsing method after removing</w:t>
+      </w:r>
+      <w:r>
+        <w:rPr>
+          <w:rFonts w:ascii="Times New Roman" w:hAnsi="Times New Roman" w:cs="Times New Roman"/>
+          <w:sz w:val="23"/>
+          <w:szCs w:val="23"/>
+        </w:rPr>
+        <w:t xml:space="preserve"> left-recursive rules:</w:t>
       </w:r>
     </w:p>
     <w:tbl>
@@ -3614,8 +3672,34 @@
                 <w:sz w:val="23"/>
                 <w:szCs w:val="23"/>
               </w:rPr>
-              <w:t xml:space="preserve"> “value=”,</w:t>
-            </w:r>
+              <w:t xml:space="preserve"> “value=</w:t>
+            </w:r>
+            <w:proofErr w:type="gramStart"/>
+            <w:r>
+              <w:rPr>
+                <w:rFonts w:ascii="Times New Roman" w:hAnsi="Times New Roman" w:cs="Times New Roman"/>
+                <w:sz w:val="23"/>
+                <w:szCs w:val="23"/>
+              </w:rPr>
+              <w:t>”</w:t>
+            </w:r>
+            <w:r>
+              <w:rPr>
+                <w:rFonts w:ascii="Times New Roman" w:hAnsi="Times New Roman" w:cs="Times New Roman"/>
+                <w:sz w:val="23"/>
+                <w:szCs w:val="23"/>
+              </w:rPr>
+              <w:t xml:space="preserve"> </w:t>
+            </w:r>
+            <w:r>
+              <w:rPr>
+                <w:rFonts w:ascii="Times New Roman" w:hAnsi="Times New Roman" w:cs="Times New Roman"/>
+                <w:sz w:val="23"/>
+                <w:szCs w:val="23"/>
+              </w:rPr>
+              <w:t>,</w:t>
+            </w:r>
+            <w:proofErr w:type="gramEnd"/>
           </w:p>
         </w:tc>
       </w:tr>
@@ -3850,7 +3934,7 @@
                 <w:sz w:val="23"/>
                 <w:szCs w:val="23"/>
               </w:rPr>
-              <w:t>&lt;+ &lt;term&gt;</w:t>
+              <w:t>+ &lt;term&gt;</w:t>
             </w:r>
             <w:r>
               <w:rPr>
@@ -5610,6 +5694,1902 @@
         </w:rPr>
       </w:pPr>
     </w:p>
+    <w:p>
+      <w:pPr>
+        <w:pStyle w:val="NoSpacing"/>
+        <w:rPr>
+          <w:rFonts w:ascii="Times New Roman" w:hAnsi="Times New Roman" w:cs="Times New Roman"/>
+          <w:sz w:val="23"/>
+          <w:szCs w:val="23"/>
+        </w:rPr>
+      </w:pPr>
+    </w:p>
+    <w:tbl>
+      <w:tblPr>
+        <w:tblStyle w:val="TableGrid"/>
+        <w:tblW w:w="0" w:type="auto"/>
+        <w:tblLook w:val="04A0" w:firstRow="1" w:lastRow="0" w:firstColumn="1" w:lastColumn="0" w:noHBand="0" w:noVBand="1"/>
+      </w:tblPr>
+      <w:tblGrid>
+        <w:gridCol w:w="3116"/>
+        <w:gridCol w:w="3117"/>
+        <w:gridCol w:w="3117"/>
+      </w:tblGrid>
+      <w:tr>
+        <w:tc>
+          <w:tcPr>
+            <w:tcW w:w="3116" w:type="dxa"/>
+          </w:tcPr>
+          <w:p>
+            <w:pPr>
+              <w:pStyle w:val="NoSpacing"/>
+              <w:rPr>
+                <w:rFonts w:ascii="Times New Roman" w:hAnsi="Times New Roman" w:cs="Times New Roman"/>
+                <w:sz w:val="23"/>
+                <w:szCs w:val="23"/>
+              </w:rPr>
+            </w:pPr>
+          </w:p>
+        </w:tc>
+        <w:tc>
+          <w:tcPr>
+            <w:tcW w:w="3117" w:type="dxa"/>
+          </w:tcPr>
+          <w:p>
+            <w:pPr>
+              <w:pStyle w:val="NoSpacing"/>
+              <w:jc w:val="center"/>
+              <w:rPr>
+                <w:rFonts w:ascii="Times New Roman" w:hAnsi="Times New Roman" w:cs="Times New Roman"/>
+                <w:sz w:val="23"/>
+                <w:szCs w:val="23"/>
+              </w:rPr>
+            </w:pPr>
+            <w:r>
+              <w:rPr>
+                <w:rFonts w:ascii="Times New Roman" w:hAnsi="Times New Roman" w:cs="Times New Roman"/>
+                <w:sz w:val="23"/>
+                <w:szCs w:val="23"/>
+              </w:rPr>
+              <w:t>FIRST</w:t>
+            </w:r>
+          </w:p>
+        </w:tc>
+        <w:tc>
+          <w:tcPr>
+            <w:tcW w:w="3117" w:type="dxa"/>
+          </w:tcPr>
+          <w:p>
+            <w:pPr>
+              <w:pStyle w:val="NoSpacing"/>
+              <w:jc w:val="center"/>
+              <w:rPr>
+                <w:rFonts w:ascii="Times New Roman" w:hAnsi="Times New Roman" w:cs="Times New Roman"/>
+                <w:sz w:val="23"/>
+                <w:szCs w:val="23"/>
+              </w:rPr>
+            </w:pPr>
+            <w:r>
+              <w:rPr>
+                <w:rFonts w:ascii="Times New Roman" w:hAnsi="Times New Roman" w:cs="Times New Roman"/>
+                <w:sz w:val="23"/>
+                <w:szCs w:val="23"/>
+              </w:rPr>
+              <w:t>FOLLOW</w:t>
+            </w:r>
+          </w:p>
+        </w:tc>
+      </w:tr>
+      <w:tr>
+        <w:tc>
+          <w:tcPr>
+            <w:tcW w:w="3116" w:type="dxa"/>
+          </w:tcPr>
+          <w:p>
+            <w:pPr>
+              <w:pStyle w:val="NoSpacing"/>
+              <w:rPr>
+                <w:rFonts w:ascii="Times New Roman" w:hAnsi="Times New Roman" w:cs="Times New Roman"/>
+                <w:sz w:val="23"/>
+                <w:szCs w:val="23"/>
+              </w:rPr>
+            </w:pPr>
+            <w:r>
+              <w:rPr>
+                <w:rFonts w:ascii="Times New Roman" w:hAnsi="Times New Roman" w:cs="Times New Roman"/>
+                <w:sz w:val="23"/>
+                <w:szCs w:val="23"/>
+              </w:rPr>
+              <w:t>&lt;prog&gt;</w:t>
+            </w:r>
+          </w:p>
+        </w:tc>
+        <w:tc>
+          <w:tcPr>
+            <w:tcW w:w="3117" w:type="dxa"/>
+          </w:tcPr>
+          <w:p>
+            <w:pPr>
+              <w:pStyle w:val="NoSpacing"/>
+              <w:rPr>
+                <w:rFonts w:ascii="Times New Roman" w:hAnsi="Times New Roman" w:cs="Times New Roman"/>
+                <w:sz w:val="23"/>
+                <w:szCs w:val="23"/>
+              </w:rPr>
+            </w:pPr>
+            <w:r>
+              <w:rPr>
+                <w:rFonts w:ascii="Times New Roman" w:hAnsi="Times New Roman" w:cs="Times New Roman"/>
+                <w:sz w:val="23"/>
+                <w:szCs w:val="23"/>
+              </w:rPr>
+              <w:t>program</w:t>
+            </w:r>
+          </w:p>
+        </w:tc>
+        <w:tc>
+          <w:tcPr>
+            <w:tcW w:w="3117" w:type="dxa"/>
+          </w:tcPr>
+          <w:p>
+            <w:pPr>
+              <w:pStyle w:val="NoSpacing"/>
+              <w:rPr>
+                <w:rFonts w:ascii="Times New Roman" w:hAnsi="Times New Roman" w:cs="Times New Roman"/>
+                <w:sz w:val="23"/>
+                <w:szCs w:val="23"/>
+              </w:rPr>
+            </w:pPr>
+            <w:r>
+              <w:rPr>
+                <w:rFonts w:ascii="Times New Roman" w:hAnsi="Times New Roman" w:cs="Times New Roman"/>
+                <w:sz w:val="23"/>
+                <w:szCs w:val="23"/>
+              </w:rPr>
+              <w:t>$</w:t>
+            </w:r>
+          </w:p>
+        </w:tc>
+      </w:tr>
+      <w:tr>
+        <w:tc>
+          <w:tcPr>
+            <w:tcW w:w="3116" w:type="dxa"/>
+          </w:tcPr>
+          <w:p>
+            <w:pPr>
+              <w:pStyle w:val="NoSpacing"/>
+              <w:rPr>
+                <w:rFonts w:ascii="Times New Roman" w:hAnsi="Times New Roman" w:cs="Times New Roman"/>
+                <w:sz w:val="23"/>
+                <w:szCs w:val="23"/>
+              </w:rPr>
+            </w:pPr>
+            <w:r>
+              <w:rPr>
+                <w:rFonts w:ascii="Times New Roman" w:hAnsi="Times New Roman" w:cs="Times New Roman"/>
+                <w:sz w:val="23"/>
+                <w:szCs w:val="23"/>
+              </w:rPr>
+              <w:t>&lt;identifier&gt;</w:t>
+            </w:r>
+          </w:p>
+        </w:tc>
+        <w:tc>
+          <w:tcPr>
+            <w:tcW w:w="3117" w:type="dxa"/>
+          </w:tcPr>
+          <w:p>
+            <w:pPr>
+              <w:pStyle w:val="NoSpacing"/>
+              <w:rPr>
+                <w:rFonts w:ascii="Times New Roman" w:hAnsi="Times New Roman" w:cs="Times New Roman"/>
+                <w:sz w:val="23"/>
+                <w:szCs w:val="23"/>
+              </w:rPr>
+            </w:pPr>
+            <w:r>
+              <w:rPr>
+                <w:rFonts w:ascii="Times New Roman" w:hAnsi="Times New Roman" w:cs="Times New Roman"/>
+                <w:sz w:val="23"/>
+                <w:szCs w:val="23"/>
+              </w:rPr>
+              <w:t>p q r s</w:t>
+            </w:r>
+          </w:p>
+        </w:tc>
+        <w:tc>
+          <w:tcPr>
+            <w:tcW w:w="3117" w:type="dxa"/>
+          </w:tcPr>
+          <w:p>
+            <w:pPr>
+              <w:pStyle w:val="NoSpacing"/>
+              <w:rPr>
+                <w:rFonts w:ascii="Times New Roman" w:hAnsi="Times New Roman" w:cs="Times New Roman"/>
+                <w:sz w:val="23"/>
+                <w:szCs w:val="23"/>
+              </w:rPr>
+            </w:pPr>
+            <w:r>
+              <w:rPr>
+                <w:rFonts w:ascii="Times New Roman" w:hAnsi="Times New Roman" w:cs="Times New Roman"/>
+                <w:sz w:val="23"/>
+                <w:szCs w:val="23"/>
+              </w:rPr>
+              <w:t xml:space="preserve">, </w:t>
+            </w:r>
+            <w:r>
+              <w:rPr>
+                <w:rFonts w:ascii="Times New Roman" w:hAnsi="Times New Roman" w:cs="Times New Roman"/>
+                <w:sz w:val="23"/>
+                <w:szCs w:val="23"/>
+              </w:rPr>
+              <w:t>:</w:t>
+            </w:r>
+            <w:r>
+              <w:rPr>
+                <w:rFonts w:ascii="Times New Roman" w:hAnsi="Times New Roman" w:cs="Times New Roman"/>
+                <w:sz w:val="23"/>
+                <w:szCs w:val="23"/>
+              </w:rPr>
+              <w:t xml:space="preserve"> ) = </w:t>
+            </w:r>
+            <w:r>
+              <w:rPr>
+                <w:rFonts w:ascii="Times New Roman" w:hAnsi="Times New Roman" w:cs="Times New Roman"/>
+                <w:sz w:val="23"/>
+                <w:szCs w:val="23"/>
+              </w:rPr>
+              <w:t>*</w:t>
+            </w:r>
+            <w:r>
+              <w:rPr>
+                <w:rFonts w:ascii="Times New Roman" w:hAnsi="Times New Roman" w:cs="Times New Roman"/>
+                <w:sz w:val="23"/>
+                <w:szCs w:val="23"/>
+              </w:rPr>
+              <w:t xml:space="preserve"> / + - ; )</w:t>
+            </w:r>
+          </w:p>
+        </w:tc>
+      </w:tr>
+      <w:tr>
+        <w:tc>
+          <w:tcPr>
+            <w:tcW w:w="3116" w:type="dxa"/>
+          </w:tcPr>
+          <w:p>
+            <w:pPr>
+              <w:pStyle w:val="NoSpacing"/>
+              <w:rPr>
+                <w:rFonts w:ascii="Times New Roman" w:hAnsi="Times New Roman" w:cs="Times New Roman"/>
+                <w:sz w:val="23"/>
+                <w:szCs w:val="23"/>
+              </w:rPr>
+            </w:pPr>
+            <w:r>
+              <w:rPr>
+                <w:rFonts w:ascii="Times New Roman" w:hAnsi="Times New Roman" w:cs="Times New Roman"/>
+                <w:sz w:val="23"/>
+                <w:szCs w:val="23"/>
+              </w:rPr>
+              <w:t>&lt;post-identifier&gt;</w:t>
+            </w:r>
+          </w:p>
+        </w:tc>
+        <w:tc>
+          <w:tcPr>
+            <w:tcW w:w="3117" w:type="dxa"/>
+          </w:tcPr>
+          <w:p>
+            <w:pPr>
+              <w:pStyle w:val="NoSpacing"/>
+              <w:rPr>
+                <w:rFonts w:ascii="Times New Roman" w:hAnsi="Times New Roman" w:cs="Times New Roman"/>
+                <w:sz w:val="23"/>
+                <w:szCs w:val="23"/>
+              </w:rPr>
+            </w:pPr>
+            <w:r>
+              <w:rPr>
+                <w:rFonts w:ascii="Times New Roman" w:hAnsi="Times New Roman" w:cs="Times New Roman"/>
+                <w:sz w:val="23"/>
+                <w:szCs w:val="23"/>
+              </w:rPr>
+              <w:t>p q r s</w:t>
+            </w:r>
+            <w:r>
+              <w:rPr>
+                <w:rFonts w:ascii="Times New Roman" w:hAnsi="Times New Roman" w:cs="Times New Roman"/>
+                <w:sz w:val="23"/>
+                <w:szCs w:val="23"/>
+              </w:rPr>
+              <w:t xml:space="preserve"> </w:t>
+            </w:r>
+            <w:r>
+              <w:rPr>
+                <w:rFonts w:ascii="Times New Roman" w:hAnsi="Times New Roman" w:cs="Times New Roman"/>
+                <w:sz w:val="23"/>
+                <w:szCs w:val="23"/>
+              </w:rPr>
+              <w:t>0 1 2 3 4 5 6 7 8 9</w:t>
+            </w:r>
+            <w:r>
+              <w:rPr>
+                <w:rFonts w:ascii="Times New Roman" w:hAnsi="Times New Roman" w:cs="Times New Roman"/>
+                <w:sz w:val="23"/>
+                <w:szCs w:val="23"/>
+              </w:rPr>
+              <w:t xml:space="preserve"> λ</w:t>
+            </w:r>
+          </w:p>
+        </w:tc>
+        <w:tc>
+          <w:tcPr>
+            <w:tcW w:w="3117" w:type="dxa"/>
+          </w:tcPr>
+          <w:p>
+            <w:pPr>
+              <w:pStyle w:val="NoSpacing"/>
+              <w:rPr>
+                <w:rFonts w:ascii="Times New Roman" w:hAnsi="Times New Roman" w:cs="Times New Roman"/>
+                <w:sz w:val="23"/>
+                <w:szCs w:val="23"/>
+              </w:rPr>
+            </w:pPr>
+            <w:r>
+              <w:rPr>
+                <w:rFonts w:ascii="Times New Roman" w:hAnsi="Times New Roman" w:cs="Times New Roman"/>
+                <w:sz w:val="23"/>
+                <w:szCs w:val="23"/>
+              </w:rPr>
+              <w:t xml:space="preserve">, </w:t>
+            </w:r>
+            <w:r>
+              <w:rPr>
+                <w:rFonts w:ascii="Times New Roman" w:hAnsi="Times New Roman" w:cs="Times New Roman"/>
+                <w:sz w:val="23"/>
+                <w:szCs w:val="23"/>
+              </w:rPr>
+              <w:t>:</w:t>
+            </w:r>
+            <w:r>
+              <w:rPr>
+                <w:rFonts w:ascii="Times New Roman" w:hAnsi="Times New Roman" w:cs="Times New Roman"/>
+                <w:sz w:val="23"/>
+                <w:szCs w:val="23"/>
+              </w:rPr>
+              <w:t xml:space="preserve"> </w:t>
+            </w:r>
+            <w:r>
+              <w:rPr>
+                <w:rFonts w:ascii="Times New Roman" w:hAnsi="Times New Roman" w:cs="Times New Roman"/>
+                <w:sz w:val="23"/>
+                <w:szCs w:val="23"/>
+              </w:rPr>
+              <w:t>)</w:t>
+            </w:r>
+            <w:r>
+              <w:rPr>
+                <w:rFonts w:ascii="Times New Roman" w:hAnsi="Times New Roman" w:cs="Times New Roman"/>
+                <w:sz w:val="23"/>
+                <w:szCs w:val="23"/>
+              </w:rPr>
+              <w:t xml:space="preserve"> = </w:t>
+            </w:r>
+            <w:r>
+              <w:rPr>
+                <w:rFonts w:ascii="Times New Roman" w:hAnsi="Times New Roman" w:cs="Times New Roman"/>
+                <w:sz w:val="23"/>
+                <w:szCs w:val="23"/>
+              </w:rPr>
+              <w:t>*</w:t>
+            </w:r>
+            <w:r>
+              <w:rPr>
+                <w:rFonts w:ascii="Times New Roman" w:hAnsi="Times New Roman" w:cs="Times New Roman"/>
+                <w:sz w:val="23"/>
+                <w:szCs w:val="23"/>
+              </w:rPr>
+              <w:t xml:space="preserve"> / + - ; )</w:t>
+            </w:r>
+          </w:p>
+        </w:tc>
+      </w:tr>
+      <w:tr>
+        <w:tc>
+          <w:tcPr>
+            <w:tcW w:w="3116" w:type="dxa"/>
+          </w:tcPr>
+          <w:p>
+            <w:pPr>
+              <w:pStyle w:val="NoSpacing"/>
+              <w:rPr>
+                <w:rFonts w:ascii="Times New Roman" w:hAnsi="Times New Roman" w:cs="Times New Roman"/>
+                <w:sz w:val="23"/>
+                <w:szCs w:val="23"/>
+              </w:rPr>
+            </w:pPr>
+            <w:r>
+              <w:rPr>
+                <w:rFonts w:ascii="Times New Roman" w:hAnsi="Times New Roman" w:cs="Times New Roman"/>
+                <w:sz w:val="23"/>
+                <w:szCs w:val="23"/>
+              </w:rPr>
+              <w:t>&lt;dec-list&gt;</w:t>
+            </w:r>
+          </w:p>
+        </w:tc>
+        <w:tc>
+          <w:tcPr>
+            <w:tcW w:w="3117" w:type="dxa"/>
+          </w:tcPr>
+          <w:p>
+            <w:pPr>
+              <w:pStyle w:val="NoSpacing"/>
+              <w:rPr>
+                <w:rFonts w:ascii="Times New Roman" w:hAnsi="Times New Roman" w:cs="Times New Roman"/>
+                <w:sz w:val="23"/>
+                <w:szCs w:val="23"/>
+              </w:rPr>
+            </w:pPr>
+            <w:r>
+              <w:rPr>
+                <w:rFonts w:ascii="Times New Roman" w:hAnsi="Times New Roman" w:cs="Times New Roman"/>
+                <w:sz w:val="23"/>
+                <w:szCs w:val="23"/>
+              </w:rPr>
+              <w:t xml:space="preserve">p q r s </w:t>
+            </w:r>
+          </w:p>
+        </w:tc>
+        <w:tc>
+          <w:tcPr>
+            <w:tcW w:w="3117" w:type="dxa"/>
+          </w:tcPr>
+          <w:p>
+            <w:pPr>
+              <w:pStyle w:val="NoSpacing"/>
+              <w:rPr>
+                <w:rFonts w:ascii="Times New Roman" w:hAnsi="Times New Roman" w:cs="Times New Roman"/>
+                <w:sz w:val="23"/>
+                <w:szCs w:val="23"/>
+              </w:rPr>
+            </w:pPr>
+            <w:r>
+              <w:rPr>
+                <w:rFonts w:ascii="Times New Roman" w:hAnsi="Times New Roman" w:cs="Times New Roman"/>
+                <w:sz w:val="23"/>
+                <w:szCs w:val="23"/>
+              </w:rPr>
+              <w:t xml:space="preserve">begin </w:t>
+            </w:r>
+          </w:p>
+        </w:tc>
+      </w:tr>
+      <w:tr>
+        <w:tc>
+          <w:tcPr>
+            <w:tcW w:w="3116" w:type="dxa"/>
+          </w:tcPr>
+          <w:p>
+            <w:pPr>
+              <w:pStyle w:val="NoSpacing"/>
+              <w:rPr>
+                <w:rFonts w:ascii="Times New Roman" w:hAnsi="Times New Roman" w:cs="Times New Roman"/>
+                <w:sz w:val="23"/>
+                <w:szCs w:val="23"/>
+              </w:rPr>
+            </w:pPr>
+            <w:r>
+              <w:rPr>
+                <w:rFonts w:ascii="Times New Roman" w:hAnsi="Times New Roman" w:cs="Times New Roman"/>
+                <w:sz w:val="23"/>
+                <w:szCs w:val="23"/>
+              </w:rPr>
+              <w:t>&lt;dec&gt;</w:t>
+            </w:r>
+          </w:p>
+        </w:tc>
+        <w:tc>
+          <w:tcPr>
+            <w:tcW w:w="3117" w:type="dxa"/>
+          </w:tcPr>
+          <w:p>
+            <w:pPr>
+              <w:pStyle w:val="NoSpacing"/>
+              <w:rPr>
+                <w:rFonts w:ascii="Times New Roman" w:hAnsi="Times New Roman" w:cs="Times New Roman"/>
+                <w:sz w:val="23"/>
+                <w:szCs w:val="23"/>
+              </w:rPr>
+            </w:pPr>
+            <w:r>
+              <w:rPr>
+                <w:rFonts w:ascii="Times New Roman" w:hAnsi="Times New Roman" w:cs="Times New Roman"/>
+                <w:sz w:val="23"/>
+                <w:szCs w:val="23"/>
+              </w:rPr>
+              <w:t xml:space="preserve">p q r s </w:t>
+            </w:r>
+          </w:p>
+        </w:tc>
+        <w:tc>
+          <w:tcPr>
+            <w:tcW w:w="3117" w:type="dxa"/>
+          </w:tcPr>
+          <w:p>
+            <w:pPr>
+              <w:pStyle w:val="NoSpacing"/>
+              <w:rPr>
+                <w:rFonts w:ascii="Times New Roman" w:hAnsi="Times New Roman" w:cs="Times New Roman"/>
+                <w:sz w:val="23"/>
+                <w:szCs w:val="23"/>
+              </w:rPr>
+            </w:pPr>
+            <w:r>
+              <w:rPr>
+                <w:rFonts w:ascii="Times New Roman" w:hAnsi="Times New Roman" w:cs="Times New Roman"/>
+                <w:sz w:val="23"/>
+                <w:szCs w:val="23"/>
+              </w:rPr>
+              <w:t xml:space="preserve">: </w:t>
+            </w:r>
+          </w:p>
+        </w:tc>
+      </w:tr>
+      <w:tr>
+        <w:tc>
+          <w:tcPr>
+            <w:tcW w:w="3116" w:type="dxa"/>
+          </w:tcPr>
+          <w:p>
+            <w:pPr>
+              <w:pStyle w:val="NoSpacing"/>
+              <w:rPr>
+                <w:rFonts w:ascii="Times New Roman" w:hAnsi="Times New Roman" w:cs="Times New Roman"/>
+                <w:sz w:val="23"/>
+                <w:szCs w:val="23"/>
+              </w:rPr>
+            </w:pPr>
+            <w:r>
+              <w:rPr>
+                <w:rFonts w:ascii="Times New Roman" w:hAnsi="Times New Roman" w:cs="Times New Roman"/>
+                <w:sz w:val="23"/>
+                <w:szCs w:val="23"/>
+              </w:rPr>
+              <w:t>&lt;type&gt;</w:t>
+            </w:r>
+          </w:p>
+        </w:tc>
+        <w:tc>
+          <w:tcPr>
+            <w:tcW w:w="3117" w:type="dxa"/>
+          </w:tcPr>
+          <w:p>
+            <w:pPr>
+              <w:pStyle w:val="NoSpacing"/>
+              <w:rPr>
+                <w:rFonts w:ascii="Times New Roman" w:hAnsi="Times New Roman" w:cs="Times New Roman"/>
+                <w:sz w:val="23"/>
+                <w:szCs w:val="23"/>
+              </w:rPr>
+            </w:pPr>
+            <w:r>
+              <w:rPr>
+                <w:rFonts w:ascii="Times New Roman" w:hAnsi="Times New Roman" w:cs="Times New Roman"/>
+                <w:sz w:val="23"/>
+                <w:szCs w:val="23"/>
+              </w:rPr>
+              <w:t>integer</w:t>
+            </w:r>
+          </w:p>
+        </w:tc>
+        <w:tc>
+          <w:tcPr>
+            <w:tcW w:w="3117" w:type="dxa"/>
+          </w:tcPr>
+          <w:p>
+            <w:pPr>
+              <w:pStyle w:val="NoSpacing"/>
+              <w:rPr>
+                <w:rFonts w:ascii="Times New Roman" w:hAnsi="Times New Roman" w:cs="Times New Roman"/>
+                <w:sz w:val="23"/>
+                <w:szCs w:val="23"/>
+              </w:rPr>
+            </w:pPr>
+            <w:r>
+              <w:rPr>
+                <w:rFonts w:ascii="Times New Roman" w:hAnsi="Times New Roman" w:cs="Times New Roman"/>
+                <w:sz w:val="23"/>
+                <w:szCs w:val="23"/>
+              </w:rPr>
+              <w:t>;</w:t>
+            </w:r>
+          </w:p>
+        </w:tc>
+      </w:tr>
+      <w:tr>
+        <w:tc>
+          <w:tcPr>
+            <w:tcW w:w="3116" w:type="dxa"/>
+          </w:tcPr>
+          <w:p>
+            <w:pPr>
+              <w:pStyle w:val="NoSpacing"/>
+              <w:rPr>
+                <w:rFonts w:ascii="Times New Roman" w:hAnsi="Times New Roman" w:cs="Times New Roman"/>
+                <w:sz w:val="23"/>
+                <w:szCs w:val="23"/>
+              </w:rPr>
+            </w:pPr>
+            <w:r>
+              <w:rPr>
+                <w:rFonts w:ascii="Times New Roman" w:hAnsi="Times New Roman" w:cs="Times New Roman"/>
+                <w:sz w:val="23"/>
+                <w:szCs w:val="23"/>
+              </w:rPr>
+              <w:t>&lt;stat-list&gt;</w:t>
+            </w:r>
+          </w:p>
+        </w:tc>
+        <w:tc>
+          <w:tcPr>
+            <w:tcW w:w="3117" w:type="dxa"/>
+          </w:tcPr>
+          <w:p>
+            <w:pPr>
+              <w:pStyle w:val="NoSpacing"/>
+              <w:rPr>
+                <w:rFonts w:ascii="Times New Roman" w:hAnsi="Times New Roman" w:cs="Times New Roman"/>
+                <w:sz w:val="23"/>
+                <w:szCs w:val="23"/>
+              </w:rPr>
+            </w:pPr>
+            <w:r>
+              <w:rPr>
+                <w:rFonts w:ascii="Times New Roman" w:hAnsi="Times New Roman" w:cs="Times New Roman"/>
+                <w:sz w:val="23"/>
+                <w:szCs w:val="23"/>
+              </w:rPr>
+              <w:t>write</w:t>
+            </w:r>
+            <w:r>
+              <w:rPr>
+                <w:rFonts w:ascii="Times New Roman" w:hAnsi="Times New Roman" w:cs="Times New Roman"/>
+                <w:sz w:val="23"/>
+                <w:szCs w:val="23"/>
+              </w:rPr>
+              <w:t xml:space="preserve"> p q r s </w:t>
+            </w:r>
+          </w:p>
+        </w:tc>
+        <w:tc>
+          <w:tcPr>
+            <w:tcW w:w="3117" w:type="dxa"/>
+          </w:tcPr>
+          <w:p>
+            <w:pPr>
+              <w:pStyle w:val="NoSpacing"/>
+              <w:rPr>
+                <w:rFonts w:ascii="Times New Roman" w:hAnsi="Times New Roman" w:cs="Times New Roman"/>
+                <w:sz w:val="23"/>
+                <w:szCs w:val="23"/>
+              </w:rPr>
+            </w:pPr>
+            <w:r>
+              <w:rPr>
+                <w:rFonts w:ascii="Times New Roman" w:hAnsi="Times New Roman" w:cs="Times New Roman"/>
+                <w:sz w:val="23"/>
+                <w:szCs w:val="23"/>
+              </w:rPr>
+              <w:t>end.</w:t>
+            </w:r>
+          </w:p>
+        </w:tc>
+      </w:tr>
+      <w:tr>
+        <w:tc>
+          <w:tcPr>
+            <w:tcW w:w="3116" w:type="dxa"/>
+          </w:tcPr>
+          <w:p>
+            <w:pPr>
+              <w:pStyle w:val="NoSpacing"/>
+              <w:rPr>
+                <w:rFonts w:ascii="Times New Roman" w:hAnsi="Times New Roman" w:cs="Times New Roman"/>
+                <w:sz w:val="23"/>
+                <w:szCs w:val="23"/>
+              </w:rPr>
+            </w:pPr>
+            <w:r>
+              <w:rPr>
+                <w:rFonts w:ascii="Times New Roman" w:hAnsi="Times New Roman" w:cs="Times New Roman"/>
+                <w:sz w:val="23"/>
+                <w:szCs w:val="23"/>
+              </w:rPr>
+              <w:t>&lt;stat&gt;</w:t>
+            </w:r>
+          </w:p>
+        </w:tc>
+        <w:tc>
+          <w:tcPr>
+            <w:tcW w:w="3117" w:type="dxa"/>
+          </w:tcPr>
+          <w:p>
+            <w:pPr>
+              <w:pStyle w:val="NoSpacing"/>
+              <w:rPr>
+                <w:rFonts w:ascii="Times New Roman" w:hAnsi="Times New Roman" w:cs="Times New Roman"/>
+                <w:sz w:val="23"/>
+                <w:szCs w:val="23"/>
+              </w:rPr>
+            </w:pPr>
+            <w:r>
+              <w:rPr>
+                <w:rFonts w:ascii="Times New Roman" w:hAnsi="Times New Roman" w:cs="Times New Roman"/>
+                <w:sz w:val="23"/>
+                <w:szCs w:val="23"/>
+              </w:rPr>
+              <w:t>write</w:t>
+            </w:r>
+            <w:r>
+              <w:rPr>
+                <w:rFonts w:ascii="Times New Roman" w:hAnsi="Times New Roman" w:cs="Times New Roman"/>
+                <w:sz w:val="23"/>
+                <w:szCs w:val="23"/>
+              </w:rPr>
+              <w:t xml:space="preserve"> p q r s </w:t>
+            </w:r>
+          </w:p>
+        </w:tc>
+        <w:tc>
+          <w:tcPr>
+            <w:tcW w:w="3117" w:type="dxa"/>
+          </w:tcPr>
+          <w:p>
+            <w:pPr>
+              <w:pStyle w:val="NoSpacing"/>
+              <w:rPr>
+                <w:rFonts w:ascii="Times New Roman" w:hAnsi="Times New Roman" w:cs="Times New Roman"/>
+                <w:sz w:val="23"/>
+                <w:szCs w:val="23"/>
+              </w:rPr>
+            </w:pPr>
+            <w:r>
+              <w:rPr>
+                <w:rFonts w:ascii="Times New Roman" w:hAnsi="Times New Roman" w:cs="Times New Roman"/>
+                <w:sz w:val="23"/>
+                <w:szCs w:val="23"/>
+              </w:rPr>
+              <w:t>end. write p q r s</w:t>
+            </w:r>
+          </w:p>
+        </w:tc>
+      </w:tr>
+      <w:tr>
+        <w:tc>
+          <w:tcPr>
+            <w:tcW w:w="3116" w:type="dxa"/>
+          </w:tcPr>
+          <w:p>
+            <w:pPr>
+              <w:pStyle w:val="NoSpacing"/>
+              <w:rPr>
+                <w:rFonts w:ascii="Times New Roman" w:hAnsi="Times New Roman" w:cs="Times New Roman"/>
+                <w:sz w:val="23"/>
+                <w:szCs w:val="23"/>
+              </w:rPr>
+            </w:pPr>
+            <w:r>
+              <w:rPr>
+                <w:rFonts w:ascii="Times New Roman" w:hAnsi="Times New Roman" w:cs="Times New Roman"/>
+                <w:sz w:val="23"/>
+                <w:szCs w:val="23"/>
+              </w:rPr>
+              <w:t>&lt;write&gt;</w:t>
+            </w:r>
+          </w:p>
+        </w:tc>
+        <w:tc>
+          <w:tcPr>
+            <w:tcW w:w="3117" w:type="dxa"/>
+          </w:tcPr>
+          <w:p>
+            <w:pPr>
+              <w:pStyle w:val="NoSpacing"/>
+              <w:rPr>
+                <w:rFonts w:ascii="Times New Roman" w:hAnsi="Times New Roman" w:cs="Times New Roman"/>
+                <w:sz w:val="23"/>
+                <w:szCs w:val="23"/>
+              </w:rPr>
+            </w:pPr>
+            <w:r>
+              <w:rPr>
+                <w:rFonts w:ascii="Times New Roman" w:hAnsi="Times New Roman" w:cs="Times New Roman"/>
+                <w:sz w:val="23"/>
+                <w:szCs w:val="23"/>
+              </w:rPr>
+              <w:t>write</w:t>
+            </w:r>
+          </w:p>
+        </w:tc>
+        <w:tc>
+          <w:tcPr>
+            <w:tcW w:w="3117" w:type="dxa"/>
+          </w:tcPr>
+          <w:p>
+            <w:pPr>
+              <w:pStyle w:val="NoSpacing"/>
+              <w:rPr>
+                <w:rFonts w:ascii="Times New Roman" w:hAnsi="Times New Roman" w:cs="Times New Roman"/>
+                <w:sz w:val="23"/>
+                <w:szCs w:val="23"/>
+              </w:rPr>
+            </w:pPr>
+            <w:r>
+              <w:rPr>
+                <w:rFonts w:ascii="Times New Roman" w:hAnsi="Times New Roman" w:cs="Times New Roman"/>
+                <w:sz w:val="23"/>
+                <w:szCs w:val="23"/>
+              </w:rPr>
+              <w:t>end. write p q r s</w:t>
+            </w:r>
+          </w:p>
+        </w:tc>
+      </w:tr>
+      <w:tr>
+        <w:tc>
+          <w:tcPr>
+            <w:tcW w:w="3116" w:type="dxa"/>
+          </w:tcPr>
+          <w:p>
+            <w:pPr>
+              <w:pStyle w:val="NoSpacing"/>
+              <w:rPr>
+                <w:rFonts w:ascii="Times New Roman" w:hAnsi="Times New Roman" w:cs="Times New Roman"/>
+                <w:sz w:val="23"/>
+                <w:szCs w:val="23"/>
+              </w:rPr>
+            </w:pPr>
+            <w:r>
+              <w:rPr>
+                <w:rFonts w:ascii="Times New Roman" w:hAnsi="Times New Roman" w:cs="Times New Roman"/>
+                <w:sz w:val="23"/>
+                <w:szCs w:val="23"/>
+              </w:rPr>
+              <w:t>&lt;str&gt;</w:t>
+            </w:r>
+          </w:p>
+        </w:tc>
+        <w:tc>
+          <w:tcPr>
+            <w:tcW w:w="3117" w:type="dxa"/>
+          </w:tcPr>
+          <w:p>
+            <w:pPr>
+              <w:pStyle w:val="NoSpacing"/>
+              <w:rPr>
+                <w:rFonts w:ascii="Times New Roman" w:hAnsi="Times New Roman" w:cs="Times New Roman"/>
+                <w:sz w:val="23"/>
+                <w:szCs w:val="23"/>
+              </w:rPr>
+            </w:pPr>
+            <w:r>
+              <w:rPr>
+                <w:rFonts w:ascii="Times New Roman" w:hAnsi="Times New Roman" w:cs="Times New Roman"/>
+                <w:sz w:val="23"/>
+                <w:szCs w:val="23"/>
+              </w:rPr>
+              <w:t>“value=”</w:t>
+            </w:r>
+            <w:r>
+              <w:rPr>
+                <w:rFonts w:ascii="Times New Roman" w:hAnsi="Times New Roman" w:cs="Times New Roman"/>
+                <w:sz w:val="23"/>
+                <w:szCs w:val="23"/>
+              </w:rPr>
+              <w:t xml:space="preserve"> </w:t>
+            </w:r>
+            <w:r>
+              <w:rPr>
+                <w:rFonts w:ascii="Times New Roman" w:hAnsi="Times New Roman" w:cs="Times New Roman"/>
+                <w:sz w:val="23"/>
+                <w:szCs w:val="23"/>
+              </w:rPr>
+              <w:t>λ</w:t>
+            </w:r>
+          </w:p>
+        </w:tc>
+        <w:tc>
+          <w:tcPr>
+            <w:tcW w:w="3117" w:type="dxa"/>
+          </w:tcPr>
+          <w:p>
+            <w:pPr>
+              <w:pStyle w:val="NoSpacing"/>
+              <w:rPr>
+                <w:rFonts w:ascii="Times New Roman" w:hAnsi="Times New Roman" w:cs="Times New Roman"/>
+                <w:sz w:val="23"/>
+                <w:szCs w:val="23"/>
+              </w:rPr>
+            </w:pPr>
+            <w:r>
+              <w:rPr>
+                <w:rFonts w:ascii="Times New Roman" w:hAnsi="Times New Roman" w:cs="Times New Roman"/>
+                <w:sz w:val="23"/>
+                <w:szCs w:val="23"/>
+              </w:rPr>
+              <w:t xml:space="preserve">p q r s </w:t>
+            </w:r>
+          </w:p>
+        </w:tc>
+      </w:tr>
+      <w:tr>
+        <w:tc>
+          <w:tcPr>
+            <w:tcW w:w="3116" w:type="dxa"/>
+          </w:tcPr>
+          <w:p>
+            <w:pPr>
+              <w:pStyle w:val="NoSpacing"/>
+              <w:rPr>
+                <w:rFonts w:ascii="Times New Roman" w:hAnsi="Times New Roman" w:cs="Times New Roman"/>
+                <w:sz w:val="23"/>
+                <w:szCs w:val="23"/>
+              </w:rPr>
+            </w:pPr>
+            <w:r>
+              <w:rPr>
+                <w:rFonts w:ascii="Times New Roman" w:hAnsi="Times New Roman" w:cs="Times New Roman"/>
+                <w:sz w:val="23"/>
+                <w:szCs w:val="23"/>
+              </w:rPr>
+              <w:t>&lt;assign&gt;</w:t>
+            </w:r>
+          </w:p>
+        </w:tc>
+        <w:tc>
+          <w:tcPr>
+            <w:tcW w:w="3117" w:type="dxa"/>
+          </w:tcPr>
+          <w:p>
+            <w:pPr>
+              <w:pStyle w:val="NoSpacing"/>
+              <w:rPr>
+                <w:rFonts w:ascii="Times New Roman" w:hAnsi="Times New Roman" w:cs="Times New Roman"/>
+                <w:sz w:val="23"/>
+                <w:szCs w:val="23"/>
+              </w:rPr>
+            </w:pPr>
+            <w:r>
+              <w:rPr>
+                <w:rFonts w:ascii="Times New Roman" w:hAnsi="Times New Roman" w:cs="Times New Roman"/>
+                <w:sz w:val="23"/>
+                <w:szCs w:val="23"/>
+              </w:rPr>
+              <w:t xml:space="preserve">p q r s </w:t>
+            </w:r>
+          </w:p>
+        </w:tc>
+        <w:tc>
+          <w:tcPr>
+            <w:tcW w:w="3117" w:type="dxa"/>
+          </w:tcPr>
+          <w:p>
+            <w:pPr>
+              <w:pStyle w:val="NoSpacing"/>
+              <w:rPr>
+                <w:rFonts w:ascii="Times New Roman" w:hAnsi="Times New Roman" w:cs="Times New Roman"/>
+                <w:sz w:val="23"/>
+                <w:szCs w:val="23"/>
+              </w:rPr>
+            </w:pPr>
+            <w:r>
+              <w:rPr>
+                <w:rFonts w:ascii="Times New Roman" w:hAnsi="Times New Roman" w:cs="Times New Roman"/>
+                <w:sz w:val="23"/>
+                <w:szCs w:val="23"/>
+              </w:rPr>
+              <w:t>end. write p q r s</w:t>
+            </w:r>
+          </w:p>
+        </w:tc>
+      </w:tr>
+      <w:tr>
+        <w:tc>
+          <w:tcPr>
+            <w:tcW w:w="3116" w:type="dxa"/>
+          </w:tcPr>
+          <w:p>
+            <w:pPr>
+              <w:pStyle w:val="NoSpacing"/>
+              <w:rPr>
+                <w:rFonts w:ascii="Times New Roman" w:hAnsi="Times New Roman" w:cs="Times New Roman"/>
+                <w:sz w:val="23"/>
+                <w:szCs w:val="23"/>
+              </w:rPr>
+            </w:pPr>
+            <w:r>
+              <w:rPr>
+                <w:rFonts w:ascii="Times New Roman" w:hAnsi="Times New Roman" w:cs="Times New Roman"/>
+                <w:sz w:val="23"/>
+                <w:szCs w:val="23"/>
+              </w:rPr>
+              <w:t>&lt;expr&gt;</w:t>
+            </w:r>
+          </w:p>
+        </w:tc>
+        <w:tc>
+          <w:tcPr>
+            <w:tcW w:w="3117" w:type="dxa"/>
+          </w:tcPr>
+          <w:p>
+            <w:pPr>
+              <w:pStyle w:val="NoSpacing"/>
+              <w:rPr>
+                <w:rFonts w:ascii="Times New Roman" w:hAnsi="Times New Roman" w:cs="Times New Roman"/>
+                <w:sz w:val="23"/>
+                <w:szCs w:val="23"/>
+              </w:rPr>
+            </w:pPr>
+            <w:r>
+              <w:rPr>
+                <w:rFonts w:ascii="Times New Roman" w:hAnsi="Times New Roman" w:cs="Times New Roman"/>
+                <w:sz w:val="23"/>
+                <w:szCs w:val="23"/>
+              </w:rPr>
+              <w:t>p q r s</w:t>
+            </w:r>
+            <w:r>
+              <w:rPr>
+                <w:rFonts w:ascii="Times New Roman" w:hAnsi="Times New Roman" w:cs="Times New Roman"/>
+                <w:sz w:val="23"/>
+                <w:szCs w:val="23"/>
+              </w:rPr>
+              <w:t xml:space="preserve"> + - 0 1 2 3 4 5 6 7 8 9 (</w:t>
+            </w:r>
+          </w:p>
+        </w:tc>
+        <w:tc>
+          <w:tcPr>
+            <w:tcW w:w="3117" w:type="dxa"/>
+          </w:tcPr>
+          <w:p>
+            <w:pPr>
+              <w:pStyle w:val="NoSpacing"/>
+              <w:rPr>
+                <w:rFonts w:ascii="Times New Roman" w:hAnsi="Times New Roman" w:cs="Times New Roman"/>
+                <w:sz w:val="23"/>
+                <w:szCs w:val="23"/>
+              </w:rPr>
+            </w:pPr>
+            <w:r>
+              <w:rPr>
+                <w:rFonts w:ascii="Times New Roman" w:hAnsi="Times New Roman" w:cs="Times New Roman"/>
+                <w:sz w:val="23"/>
+                <w:szCs w:val="23"/>
+              </w:rPr>
+              <w:t>; )</w:t>
+            </w:r>
+          </w:p>
+        </w:tc>
+      </w:tr>
+      <w:tr>
+        <w:tc>
+          <w:tcPr>
+            <w:tcW w:w="3116" w:type="dxa"/>
+          </w:tcPr>
+          <w:p>
+            <w:pPr>
+              <w:pStyle w:val="NoSpacing"/>
+              <w:rPr>
+                <w:rFonts w:ascii="Times New Roman" w:hAnsi="Times New Roman" w:cs="Times New Roman"/>
+                <w:sz w:val="23"/>
+                <w:szCs w:val="23"/>
+              </w:rPr>
+            </w:pPr>
+            <w:r>
+              <w:rPr>
+                <w:rFonts w:ascii="Times New Roman" w:hAnsi="Times New Roman" w:cs="Times New Roman"/>
+                <w:sz w:val="23"/>
+                <w:szCs w:val="23"/>
+              </w:rPr>
+              <w:t>&lt;post-expr&gt;</w:t>
+            </w:r>
+          </w:p>
+        </w:tc>
+        <w:tc>
+          <w:tcPr>
+            <w:tcW w:w="3117" w:type="dxa"/>
+          </w:tcPr>
+          <w:p>
+            <w:pPr>
+              <w:pStyle w:val="NoSpacing"/>
+              <w:rPr>
+                <w:rFonts w:ascii="Times New Roman" w:hAnsi="Times New Roman" w:cs="Times New Roman"/>
+                <w:sz w:val="23"/>
+                <w:szCs w:val="23"/>
+              </w:rPr>
+            </w:pPr>
+            <w:r>
+              <w:rPr>
+                <w:rFonts w:ascii="Times New Roman" w:hAnsi="Times New Roman" w:cs="Times New Roman"/>
+                <w:sz w:val="23"/>
+                <w:szCs w:val="23"/>
+              </w:rPr>
+              <w:t>+ - λ</w:t>
+            </w:r>
+          </w:p>
+        </w:tc>
+        <w:tc>
+          <w:tcPr>
+            <w:tcW w:w="3117" w:type="dxa"/>
+          </w:tcPr>
+          <w:p>
+            <w:pPr>
+              <w:pStyle w:val="NoSpacing"/>
+              <w:rPr>
+                <w:rFonts w:ascii="Times New Roman" w:hAnsi="Times New Roman" w:cs="Times New Roman"/>
+                <w:sz w:val="23"/>
+                <w:szCs w:val="23"/>
+              </w:rPr>
+            </w:pPr>
+            <w:r>
+              <w:rPr>
+                <w:rFonts w:ascii="Times New Roman" w:hAnsi="Times New Roman" w:cs="Times New Roman"/>
+                <w:sz w:val="23"/>
+                <w:szCs w:val="23"/>
+              </w:rPr>
+              <w:t xml:space="preserve">; ) </w:t>
+            </w:r>
+          </w:p>
+        </w:tc>
+      </w:tr>
+      <w:tr>
+        <w:tc>
+          <w:tcPr>
+            <w:tcW w:w="3116" w:type="dxa"/>
+          </w:tcPr>
+          <w:p>
+            <w:pPr>
+              <w:pStyle w:val="NoSpacing"/>
+              <w:rPr>
+                <w:rFonts w:ascii="Times New Roman" w:hAnsi="Times New Roman" w:cs="Times New Roman"/>
+                <w:sz w:val="23"/>
+                <w:szCs w:val="23"/>
+              </w:rPr>
+            </w:pPr>
+            <w:r>
+              <w:rPr>
+                <w:rFonts w:ascii="Times New Roman" w:hAnsi="Times New Roman" w:cs="Times New Roman"/>
+                <w:sz w:val="23"/>
+                <w:szCs w:val="23"/>
+              </w:rPr>
+              <w:t>&lt;term&gt;</w:t>
+            </w:r>
+          </w:p>
+        </w:tc>
+        <w:tc>
+          <w:tcPr>
+            <w:tcW w:w="3117" w:type="dxa"/>
+          </w:tcPr>
+          <w:p>
+            <w:pPr>
+              <w:pStyle w:val="NoSpacing"/>
+              <w:rPr>
+                <w:rFonts w:ascii="Times New Roman" w:hAnsi="Times New Roman" w:cs="Times New Roman"/>
+                <w:sz w:val="23"/>
+                <w:szCs w:val="23"/>
+              </w:rPr>
+            </w:pPr>
+            <w:r>
+              <w:rPr>
+                <w:rFonts w:ascii="Times New Roman" w:hAnsi="Times New Roman" w:cs="Times New Roman"/>
+                <w:sz w:val="23"/>
+                <w:szCs w:val="23"/>
+              </w:rPr>
+              <w:t>p q r s</w:t>
+            </w:r>
+            <w:r>
+              <w:rPr>
+                <w:rFonts w:ascii="Times New Roman" w:hAnsi="Times New Roman" w:cs="Times New Roman"/>
+                <w:sz w:val="23"/>
+                <w:szCs w:val="23"/>
+              </w:rPr>
+              <w:t xml:space="preserve"> + - 0 1 2 3 4 5 6 7 8 9 (</w:t>
+            </w:r>
+          </w:p>
+        </w:tc>
+        <w:tc>
+          <w:tcPr>
+            <w:tcW w:w="3117" w:type="dxa"/>
+          </w:tcPr>
+          <w:p>
+            <w:pPr>
+              <w:pStyle w:val="NoSpacing"/>
+              <w:rPr>
+                <w:rFonts w:ascii="Times New Roman" w:hAnsi="Times New Roman" w:cs="Times New Roman"/>
+                <w:sz w:val="23"/>
+                <w:szCs w:val="23"/>
+              </w:rPr>
+            </w:pPr>
+            <w:r>
+              <w:rPr>
+                <w:rFonts w:ascii="Times New Roman" w:hAnsi="Times New Roman" w:cs="Times New Roman"/>
+                <w:sz w:val="23"/>
+                <w:szCs w:val="23"/>
+              </w:rPr>
+              <w:t>+ - ; )</w:t>
+            </w:r>
+          </w:p>
+        </w:tc>
+      </w:tr>
+      <w:tr>
+        <w:tc>
+          <w:tcPr>
+            <w:tcW w:w="3116" w:type="dxa"/>
+          </w:tcPr>
+          <w:p>
+            <w:pPr>
+              <w:pStyle w:val="NoSpacing"/>
+              <w:rPr>
+                <w:rFonts w:ascii="Times New Roman" w:hAnsi="Times New Roman" w:cs="Times New Roman"/>
+                <w:sz w:val="23"/>
+                <w:szCs w:val="23"/>
+              </w:rPr>
+            </w:pPr>
+            <w:r>
+              <w:rPr>
+                <w:rFonts w:ascii="Times New Roman" w:hAnsi="Times New Roman" w:cs="Times New Roman"/>
+                <w:sz w:val="23"/>
+                <w:szCs w:val="23"/>
+              </w:rPr>
+              <w:t>&lt;post-term&gt;</w:t>
+            </w:r>
+          </w:p>
+        </w:tc>
+        <w:tc>
+          <w:tcPr>
+            <w:tcW w:w="3117" w:type="dxa"/>
+          </w:tcPr>
+          <w:p>
+            <w:pPr>
+              <w:pStyle w:val="NoSpacing"/>
+              <w:rPr>
+                <w:rFonts w:ascii="Times New Roman" w:hAnsi="Times New Roman" w:cs="Times New Roman"/>
+                <w:sz w:val="23"/>
+                <w:szCs w:val="23"/>
+              </w:rPr>
+            </w:pPr>
+            <w:r>
+              <w:rPr>
+                <w:rFonts w:ascii="Times New Roman" w:hAnsi="Times New Roman" w:cs="Times New Roman"/>
+                <w:sz w:val="23"/>
+                <w:szCs w:val="23"/>
+              </w:rPr>
+              <w:t>*</w:t>
+            </w:r>
+            <w:r>
+              <w:rPr>
+                <w:rFonts w:ascii="Times New Roman" w:hAnsi="Times New Roman" w:cs="Times New Roman"/>
+                <w:sz w:val="23"/>
+                <w:szCs w:val="23"/>
+              </w:rPr>
+              <w:t xml:space="preserve"> / λ</w:t>
+            </w:r>
+          </w:p>
+        </w:tc>
+        <w:tc>
+          <w:tcPr>
+            <w:tcW w:w="3117" w:type="dxa"/>
+          </w:tcPr>
+          <w:p>
+            <w:pPr>
+              <w:pStyle w:val="NoSpacing"/>
+              <w:rPr>
+                <w:rFonts w:ascii="Times New Roman" w:hAnsi="Times New Roman" w:cs="Times New Roman"/>
+                <w:sz w:val="23"/>
+                <w:szCs w:val="23"/>
+              </w:rPr>
+            </w:pPr>
+            <w:r>
+              <w:rPr>
+                <w:rFonts w:ascii="Times New Roman" w:hAnsi="Times New Roman" w:cs="Times New Roman"/>
+                <w:sz w:val="23"/>
+                <w:szCs w:val="23"/>
+              </w:rPr>
+              <w:t>+ - ; )</w:t>
+            </w:r>
+          </w:p>
+        </w:tc>
+      </w:tr>
+      <w:tr>
+        <w:tc>
+          <w:tcPr>
+            <w:tcW w:w="3116" w:type="dxa"/>
+          </w:tcPr>
+          <w:p>
+            <w:pPr>
+              <w:pStyle w:val="NoSpacing"/>
+              <w:rPr>
+                <w:rFonts w:ascii="Times New Roman" w:hAnsi="Times New Roman" w:cs="Times New Roman"/>
+                <w:sz w:val="23"/>
+                <w:szCs w:val="23"/>
+              </w:rPr>
+            </w:pPr>
+            <w:r>
+              <w:rPr>
+                <w:rFonts w:ascii="Times New Roman" w:hAnsi="Times New Roman" w:cs="Times New Roman"/>
+                <w:sz w:val="23"/>
+                <w:szCs w:val="23"/>
+              </w:rPr>
+              <w:t>&lt;factor&gt;</w:t>
+            </w:r>
+          </w:p>
+        </w:tc>
+        <w:tc>
+          <w:tcPr>
+            <w:tcW w:w="3117" w:type="dxa"/>
+          </w:tcPr>
+          <w:p>
+            <w:pPr>
+              <w:pStyle w:val="NoSpacing"/>
+              <w:rPr>
+                <w:rFonts w:ascii="Times New Roman" w:hAnsi="Times New Roman" w:cs="Times New Roman"/>
+                <w:sz w:val="23"/>
+                <w:szCs w:val="23"/>
+              </w:rPr>
+            </w:pPr>
+            <w:r>
+              <w:rPr>
+                <w:rFonts w:ascii="Times New Roman" w:hAnsi="Times New Roman" w:cs="Times New Roman"/>
+                <w:sz w:val="23"/>
+                <w:szCs w:val="23"/>
+              </w:rPr>
+              <w:t>p q r s</w:t>
+            </w:r>
+            <w:r>
+              <w:rPr>
+                <w:rFonts w:ascii="Times New Roman" w:hAnsi="Times New Roman" w:cs="Times New Roman"/>
+                <w:sz w:val="23"/>
+                <w:szCs w:val="23"/>
+              </w:rPr>
+              <w:t xml:space="preserve"> + - 0 1 2 3 4 5 6 7 8 9 (</w:t>
+            </w:r>
+          </w:p>
+        </w:tc>
+        <w:tc>
+          <w:tcPr>
+            <w:tcW w:w="3117" w:type="dxa"/>
+          </w:tcPr>
+          <w:p>
+            <w:pPr>
+              <w:pStyle w:val="NoSpacing"/>
+              <w:rPr>
+                <w:rFonts w:ascii="Times New Roman" w:hAnsi="Times New Roman" w:cs="Times New Roman"/>
+                <w:sz w:val="23"/>
+                <w:szCs w:val="23"/>
+              </w:rPr>
+            </w:pPr>
+            <w:r>
+              <w:rPr>
+                <w:rFonts w:ascii="Times New Roman" w:hAnsi="Times New Roman" w:cs="Times New Roman"/>
+                <w:sz w:val="23"/>
+                <w:szCs w:val="23"/>
+              </w:rPr>
+              <w:t>*</w:t>
+            </w:r>
+            <w:r>
+              <w:rPr>
+                <w:rFonts w:ascii="Times New Roman" w:hAnsi="Times New Roman" w:cs="Times New Roman"/>
+                <w:sz w:val="23"/>
+                <w:szCs w:val="23"/>
+              </w:rPr>
+              <w:t xml:space="preserve"> / + - ; )</w:t>
+            </w:r>
+          </w:p>
+        </w:tc>
+      </w:tr>
+      <w:tr>
+        <w:tc>
+          <w:tcPr>
+            <w:tcW w:w="3116" w:type="dxa"/>
+          </w:tcPr>
+          <w:p>
+            <w:pPr>
+              <w:pStyle w:val="NoSpacing"/>
+              <w:rPr>
+                <w:rFonts w:ascii="Times New Roman" w:hAnsi="Times New Roman" w:cs="Times New Roman"/>
+                <w:sz w:val="23"/>
+                <w:szCs w:val="23"/>
+              </w:rPr>
+            </w:pPr>
+            <w:r>
+              <w:rPr>
+                <w:rFonts w:ascii="Times New Roman" w:hAnsi="Times New Roman" w:cs="Times New Roman"/>
+                <w:sz w:val="23"/>
+                <w:szCs w:val="23"/>
+              </w:rPr>
+              <w:t>&lt;number&gt;</w:t>
+            </w:r>
+          </w:p>
+        </w:tc>
+        <w:tc>
+          <w:tcPr>
+            <w:tcW w:w="3117" w:type="dxa"/>
+          </w:tcPr>
+          <w:p>
+            <w:pPr>
+              <w:pStyle w:val="NoSpacing"/>
+              <w:rPr>
+                <w:rFonts w:ascii="Times New Roman" w:hAnsi="Times New Roman" w:cs="Times New Roman"/>
+                <w:sz w:val="23"/>
+                <w:szCs w:val="23"/>
+              </w:rPr>
+            </w:pPr>
+            <w:r>
+              <w:rPr>
+                <w:rFonts w:ascii="Times New Roman" w:hAnsi="Times New Roman" w:cs="Times New Roman"/>
+                <w:sz w:val="23"/>
+                <w:szCs w:val="23"/>
+              </w:rPr>
+              <w:t>+ - 0 1 2 3 4 5 6 7 8 9</w:t>
+            </w:r>
+          </w:p>
+        </w:tc>
+        <w:tc>
+          <w:tcPr>
+            <w:tcW w:w="3117" w:type="dxa"/>
+          </w:tcPr>
+          <w:p>
+            <w:pPr>
+              <w:pStyle w:val="NoSpacing"/>
+              <w:rPr>
+                <w:rFonts w:ascii="Times New Roman" w:hAnsi="Times New Roman" w:cs="Times New Roman"/>
+                <w:sz w:val="23"/>
+                <w:szCs w:val="23"/>
+              </w:rPr>
+            </w:pPr>
+            <w:r>
+              <w:rPr>
+                <w:rFonts w:ascii="Times New Roman" w:hAnsi="Times New Roman" w:cs="Times New Roman"/>
+                <w:sz w:val="23"/>
+                <w:szCs w:val="23"/>
+              </w:rPr>
+              <w:t>*</w:t>
+            </w:r>
+            <w:r>
+              <w:rPr>
+                <w:rFonts w:ascii="Times New Roman" w:hAnsi="Times New Roman" w:cs="Times New Roman"/>
+                <w:sz w:val="23"/>
+                <w:szCs w:val="23"/>
+              </w:rPr>
+              <w:t xml:space="preserve"> / + - ; )</w:t>
+            </w:r>
+          </w:p>
+        </w:tc>
+      </w:tr>
+      <w:tr>
+        <w:tc>
+          <w:tcPr>
+            <w:tcW w:w="3116" w:type="dxa"/>
+          </w:tcPr>
+          <w:p>
+            <w:pPr>
+              <w:pStyle w:val="NoSpacing"/>
+              <w:rPr>
+                <w:rFonts w:ascii="Times New Roman" w:hAnsi="Times New Roman" w:cs="Times New Roman"/>
+                <w:sz w:val="23"/>
+                <w:szCs w:val="23"/>
+              </w:rPr>
+            </w:pPr>
+            <w:r>
+              <w:rPr>
+                <w:rFonts w:ascii="Times New Roman" w:hAnsi="Times New Roman" w:cs="Times New Roman"/>
+                <w:sz w:val="23"/>
+                <w:szCs w:val="23"/>
+              </w:rPr>
+              <w:t>&lt;post-number&gt;</w:t>
+            </w:r>
+          </w:p>
+        </w:tc>
+        <w:tc>
+          <w:tcPr>
+            <w:tcW w:w="3117" w:type="dxa"/>
+          </w:tcPr>
+          <w:p>
+            <w:pPr>
+              <w:pStyle w:val="NoSpacing"/>
+              <w:rPr>
+                <w:rFonts w:ascii="Times New Roman" w:hAnsi="Times New Roman" w:cs="Times New Roman"/>
+                <w:sz w:val="23"/>
+                <w:szCs w:val="23"/>
+              </w:rPr>
+            </w:pPr>
+            <w:r>
+              <w:rPr>
+                <w:rFonts w:ascii="Times New Roman" w:hAnsi="Times New Roman" w:cs="Times New Roman"/>
+                <w:sz w:val="23"/>
+                <w:szCs w:val="23"/>
+              </w:rPr>
+              <w:t>0 1 2 3 4 5 6 7 8 9 λ</w:t>
+            </w:r>
+          </w:p>
+        </w:tc>
+        <w:tc>
+          <w:tcPr>
+            <w:tcW w:w="3117" w:type="dxa"/>
+          </w:tcPr>
+          <w:p>
+            <w:pPr>
+              <w:pStyle w:val="NoSpacing"/>
+              <w:rPr>
+                <w:rFonts w:ascii="Times New Roman" w:hAnsi="Times New Roman" w:cs="Times New Roman"/>
+                <w:sz w:val="23"/>
+                <w:szCs w:val="23"/>
+              </w:rPr>
+            </w:pPr>
+            <w:r>
+              <w:rPr>
+                <w:rFonts w:ascii="Times New Roman" w:hAnsi="Times New Roman" w:cs="Times New Roman"/>
+                <w:sz w:val="23"/>
+                <w:szCs w:val="23"/>
+              </w:rPr>
+              <w:t>*</w:t>
+            </w:r>
+            <w:r>
+              <w:rPr>
+                <w:rFonts w:ascii="Times New Roman" w:hAnsi="Times New Roman" w:cs="Times New Roman"/>
+                <w:sz w:val="23"/>
+                <w:szCs w:val="23"/>
+              </w:rPr>
+              <w:t xml:space="preserve"> / + - ; )</w:t>
+            </w:r>
+          </w:p>
+        </w:tc>
+      </w:tr>
+      <w:tr>
+        <w:tc>
+          <w:tcPr>
+            <w:tcW w:w="3116" w:type="dxa"/>
+          </w:tcPr>
+          <w:p>
+            <w:pPr>
+              <w:pStyle w:val="NoSpacing"/>
+              <w:rPr>
+                <w:rFonts w:ascii="Times New Roman" w:hAnsi="Times New Roman" w:cs="Times New Roman"/>
+                <w:sz w:val="23"/>
+                <w:szCs w:val="23"/>
+              </w:rPr>
+            </w:pPr>
+            <w:r>
+              <w:rPr>
+                <w:rFonts w:ascii="Times New Roman" w:hAnsi="Times New Roman" w:cs="Times New Roman"/>
+                <w:sz w:val="23"/>
+                <w:szCs w:val="23"/>
+              </w:rPr>
+              <w:t>&lt;sign&gt;</w:t>
+            </w:r>
+          </w:p>
+        </w:tc>
+        <w:tc>
+          <w:tcPr>
+            <w:tcW w:w="3117" w:type="dxa"/>
+          </w:tcPr>
+          <w:p>
+            <w:pPr>
+              <w:pStyle w:val="NoSpacing"/>
+              <w:rPr>
+                <w:rFonts w:ascii="Times New Roman" w:hAnsi="Times New Roman" w:cs="Times New Roman"/>
+                <w:sz w:val="23"/>
+                <w:szCs w:val="23"/>
+              </w:rPr>
+            </w:pPr>
+            <w:r>
+              <w:rPr>
+                <w:rFonts w:ascii="Times New Roman" w:hAnsi="Times New Roman" w:cs="Times New Roman"/>
+                <w:sz w:val="23"/>
+                <w:szCs w:val="23"/>
+              </w:rPr>
+              <w:t>+ - λ</w:t>
+            </w:r>
+          </w:p>
+        </w:tc>
+        <w:tc>
+          <w:tcPr>
+            <w:tcW w:w="3117" w:type="dxa"/>
+          </w:tcPr>
+          <w:p>
+            <w:pPr>
+              <w:pStyle w:val="NoSpacing"/>
+              <w:rPr>
+                <w:rFonts w:ascii="Times New Roman" w:hAnsi="Times New Roman" w:cs="Times New Roman"/>
+                <w:sz w:val="23"/>
+                <w:szCs w:val="23"/>
+              </w:rPr>
+            </w:pPr>
+            <w:r>
+              <w:rPr>
+                <w:rFonts w:ascii="Times New Roman" w:hAnsi="Times New Roman" w:cs="Times New Roman"/>
+                <w:sz w:val="23"/>
+                <w:szCs w:val="23"/>
+              </w:rPr>
+              <w:t>0 1 2 3 4 5 6 7 8 9</w:t>
+            </w:r>
+          </w:p>
+        </w:tc>
+      </w:tr>
+      <w:tr>
+        <w:tc>
+          <w:tcPr>
+            <w:tcW w:w="3116" w:type="dxa"/>
+          </w:tcPr>
+          <w:p>
+            <w:pPr>
+              <w:pStyle w:val="NoSpacing"/>
+              <w:rPr>
+                <w:rFonts w:ascii="Times New Roman" w:hAnsi="Times New Roman" w:cs="Times New Roman"/>
+                <w:sz w:val="23"/>
+                <w:szCs w:val="23"/>
+              </w:rPr>
+            </w:pPr>
+            <w:r>
+              <w:rPr>
+                <w:rFonts w:ascii="Times New Roman" w:hAnsi="Times New Roman" w:cs="Times New Roman"/>
+                <w:sz w:val="23"/>
+                <w:szCs w:val="23"/>
+              </w:rPr>
+              <w:t>&lt;digit&gt;</w:t>
+            </w:r>
+          </w:p>
+        </w:tc>
+        <w:tc>
+          <w:tcPr>
+            <w:tcW w:w="3117" w:type="dxa"/>
+          </w:tcPr>
+          <w:p>
+            <w:pPr>
+              <w:pStyle w:val="NoSpacing"/>
+              <w:rPr>
+                <w:rFonts w:ascii="Times New Roman" w:hAnsi="Times New Roman" w:cs="Times New Roman"/>
+                <w:sz w:val="23"/>
+                <w:szCs w:val="23"/>
+              </w:rPr>
+            </w:pPr>
+            <w:r>
+              <w:rPr>
+                <w:rFonts w:ascii="Times New Roman" w:hAnsi="Times New Roman" w:cs="Times New Roman"/>
+                <w:sz w:val="23"/>
+                <w:szCs w:val="23"/>
+              </w:rPr>
+              <w:t>0 1 2 3 4 5 6 7 8 9</w:t>
+            </w:r>
+          </w:p>
+        </w:tc>
+        <w:tc>
+          <w:tcPr>
+            <w:tcW w:w="3117" w:type="dxa"/>
+          </w:tcPr>
+          <w:p>
+            <w:pPr>
+              <w:pStyle w:val="NoSpacing"/>
+              <w:rPr>
+                <w:rFonts w:ascii="Times New Roman" w:hAnsi="Times New Roman" w:cs="Times New Roman"/>
+                <w:sz w:val="23"/>
+                <w:szCs w:val="23"/>
+              </w:rPr>
+            </w:pPr>
+            <w:r>
+              <w:rPr>
+                <w:rFonts w:ascii="Times New Roman" w:hAnsi="Times New Roman" w:cs="Times New Roman"/>
+                <w:sz w:val="23"/>
+                <w:szCs w:val="23"/>
+              </w:rPr>
+              <w:t xml:space="preserve">p q r s 0 1 2 3 4 5 6 7 8 </w:t>
+            </w:r>
+            <w:proofErr w:type="gramStart"/>
+            <w:r>
+              <w:rPr>
+                <w:rFonts w:ascii="Times New Roman" w:hAnsi="Times New Roman" w:cs="Times New Roman"/>
+                <w:sz w:val="23"/>
+                <w:szCs w:val="23"/>
+              </w:rPr>
+              <w:t>9</w:t>
+            </w:r>
+            <w:r>
+              <w:rPr>
+                <w:rFonts w:ascii="Times New Roman" w:hAnsi="Times New Roman" w:cs="Times New Roman"/>
+                <w:sz w:val="23"/>
+                <w:szCs w:val="23"/>
+              </w:rPr>
+              <w:t xml:space="preserve"> </w:t>
+            </w:r>
+            <w:r>
+              <w:rPr>
+                <w:rFonts w:ascii="Times New Roman" w:hAnsi="Times New Roman" w:cs="Times New Roman"/>
+                <w:sz w:val="23"/>
+                <w:szCs w:val="23"/>
+              </w:rPr>
+              <w:t>,</w:t>
+            </w:r>
+            <w:proofErr w:type="gramEnd"/>
+            <w:r>
+              <w:rPr>
+                <w:rFonts w:ascii="Times New Roman" w:hAnsi="Times New Roman" w:cs="Times New Roman"/>
+                <w:sz w:val="23"/>
+                <w:szCs w:val="23"/>
+              </w:rPr>
+              <w:t xml:space="preserve"> : ) = </w:t>
+            </w:r>
+            <w:r>
+              <w:rPr>
+                <w:rFonts w:ascii="Times New Roman" w:hAnsi="Times New Roman" w:cs="Times New Roman"/>
+                <w:sz w:val="23"/>
+                <w:szCs w:val="23"/>
+              </w:rPr>
+              <w:t>*</w:t>
+            </w:r>
+            <w:r>
+              <w:rPr>
+                <w:rFonts w:ascii="Times New Roman" w:hAnsi="Times New Roman" w:cs="Times New Roman"/>
+                <w:sz w:val="23"/>
+                <w:szCs w:val="23"/>
+              </w:rPr>
+              <w:t xml:space="preserve"> / + - ; )</w:t>
+            </w:r>
+          </w:p>
+        </w:tc>
+      </w:tr>
+      <w:tr>
+        <w:tc>
+          <w:tcPr>
+            <w:tcW w:w="3116" w:type="dxa"/>
+          </w:tcPr>
+          <w:p>
+            <w:pPr>
+              <w:pStyle w:val="NoSpacing"/>
+              <w:rPr>
+                <w:rFonts w:ascii="Times New Roman" w:hAnsi="Times New Roman" w:cs="Times New Roman"/>
+                <w:sz w:val="23"/>
+                <w:szCs w:val="23"/>
+              </w:rPr>
+            </w:pPr>
+            <w:r>
+              <w:rPr>
+                <w:rFonts w:ascii="Times New Roman" w:hAnsi="Times New Roman" w:cs="Times New Roman"/>
+                <w:sz w:val="23"/>
+                <w:szCs w:val="23"/>
+              </w:rPr>
+              <w:t>&lt;letter&gt;</w:t>
+            </w:r>
+          </w:p>
+        </w:tc>
+        <w:tc>
+          <w:tcPr>
+            <w:tcW w:w="3117" w:type="dxa"/>
+          </w:tcPr>
+          <w:p>
+            <w:pPr>
+              <w:pStyle w:val="NoSpacing"/>
+              <w:rPr>
+                <w:rFonts w:ascii="Times New Roman" w:hAnsi="Times New Roman" w:cs="Times New Roman"/>
+                <w:sz w:val="23"/>
+                <w:szCs w:val="23"/>
+              </w:rPr>
+            </w:pPr>
+            <w:r>
+              <w:rPr>
+                <w:rFonts w:ascii="Times New Roman" w:hAnsi="Times New Roman" w:cs="Times New Roman"/>
+                <w:sz w:val="23"/>
+                <w:szCs w:val="23"/>
+              </w:rPr>
+              <w:t>p q r s</w:t>
+            </w:r>
+          </w:p>
+        </w:tc>
+        <w:tc>
+          <w:tcPr>
+            <w:tcW w:w="3117" w:type="dxa"/>
+          </w:tcPr>
+          <w:p>
+            <w:pPr>
+              <w:pStyle w:val="NoSpacing"/>
+              <w:rPr>
+                <w:rFonts w:ascii="Times New Roman" w:hAnsi="Times New Roman" w:cs="Times New Roman"/>
+                <w:sz w:val="23"/>
+                <w:szCs w:val="23"/>
+              </w:rPr>
+            </w:pPr>
+            <w:r>
+              <w:rPr>
+                <w:rFonts w:ascii="Times New Roman" w:hAnsi="Times New Roman" w:cs="Times New Roman"/>
+                <w:sz w:val="23"/>
+                <w:szCs w:val="23"/>
+              </w:rPr>
+              <w:t xml:space="preserve">p q r s 0 1 2 3 4 5 6 7 8 </w:t>
+            </w:r>
+            <w:proofErr w:type="gramStart"/>
+            <w:r>
+              <w:rPr>
+                <w:rFonts w:ascii="Times New Roman" w:hAnsi="Times New Roman" w:cs="Times New Roman"/>
+                <w:sz w:val="23"/>
+                <w:szCs w:val="23"/>
+              </w:rPr>
+              <w:t>9</w:t>
+            </w:r>
+            <w:r>
+              <w:rPr>
+                <w:rFonts w:ascii="Times New Roman" w:hAnsi="Times New Roman" w:cs="Times New Roman"/>
+                <w:sz w:val="23"/>
+                <w:szCs w:val="23"/>
+              </w:rPr>
+              <w:t xml:space="preserve"> </w:t>
+            </w:r>
+            <w:r>
+              <w:rPr>
+                <w:rFonts w:ascii="Times New Roman" w:hAnsi="Times New Roman" w:cs="Times New Roman"/>
+                <w:sz w:val="23"/>
+                <w:szCs w:val="23"/>
+              </w:rPr>
+              <w:t>,</w:t>
+            </w:r>
+            <w:proofErr w:type="gramEnd"/>
+            <w:r>
+              <w:rPr>
+                <w:rFonts w:ascii="Times New Roman" w:hAnsi="Times New Roman" w:cs="Times New Roman"/>
+                <w:sz w:val="23"/>
+                <w:szCs w:val="23"/>
+              </w:rPr>
+              <w:t xml:space="preserve"> </w:t>
+            </w:r>
+            <w:r>
+              <w:rPr>
+                <w:rFonts w:ascii="Times New Roman" w:hAnsi="Times New Roman" w:cs="Times New Roman"/>
+                <w:sz w:val="23"/>
+                <w:szCs w:val="23"/>
+              </w:rPr>
+              <w:t>;</w:t>
+            </w:r>
+            <w:r>
+              <w:rPr>
+                <w:rFonts w:ascii="Times New Roman" w:hAnsi="Times New Roman" w:cs="Times New Roman"/>
+                <w:sz w:val="23"/>
+                <w:szCs w:val="23"/>
+              </w:rPr>
+              <w:t xml:space="preserve"> ) = </w:t>
+            </w:r>
+            <w:r>
+              <w:rPr>
+                <w:rFonts w:ascii="Times New Roman" w:hAnsi="Times New Roman" w:cs="Times New Roman"/>
+                <w:sz w:val="23"/>
+                <w:szCs w:val="23"/>
+              </w:rPr>
+              <w:t>*</w:t>
+            </w:r>
+            <w:r>
+              <w:rPr>
+                <w:rFonts w:ascii="Times New Roman" w:hAnsi="Times New Roman" w:cs="Times New Roman"/>
+                <w:sz w:val="23"/>
+                <w:szCs w:val="23"/>
+              </w:rPr>
+              <w:t xml:space="preserve"> / + - ; )</w:t>
+            </w:r>
+          </w:p>
+        </w:tc>
+      </w:tr>
+    </w:tbl>
+    <w:p>
+      <w:pPr>
+        <w:pStyle w:val="NoSpacing"/>
+        <w:rPr>
+          <w:rFonts w:ascii="Times New Roman" w:hAnsi="Times New Roman" w:cs="Times New Roman"/>
+          <w:sz w:val="23"/>
+          <w:szCs w:val="23"/>
+        </w:rPr>
+      </w:pPr>
+    </w:p>
     <w:sectPr>
       <w:pgSz w:w="12240" w:h="15840"/>
       <w:pgMar w:top="1440" w:right="1440" w:bottom="1440" w:left="1440" w:header="720" w:footer="720" w:gutter="0"/>
@@ -5618,6 +7598,471 @@
     </w:sectPr>
   </w:body>
 </w:document>
+</file>
+
+<file path=word/numbering.xml><?xml version="1.0" encoding="utf-8"?>
+<w:numbering xmlns:wpc="http://schemas.microsoft.com/office/word/2010/wordprocessingCanvas" xmlns:cx="http://schemas.microsoft.com/office/drawing/2014/chartex" xmlns:cx1="http://schemas.microsoft.com/office/drawing/2015/9/8/chartex" xmlns:cx2="http://schemas.microsoft.com/office/drawing/2015/10/21/chartex" xmlns:cx3="http://schemas.microsoft.com/office/drawing/2016/5/9/chartex" xmlns:cx4="http://schemas.microsoft.com/office/drawing/2016/5/10/chartex" xmlns:cx5="http://schemas.microsoft.com/office/drawing/2016/5/11/chartex" xmlns:cx6="http://schemas.microsoft.com/office/drawing/2016/5/12/chartex" xmlns:cx7="http://schemas.microsoft.com/office/drawing/2016/5/13/chartex" xmlns:cx8="http://schemas.microsoft.com/office/drawing/2016/5/14/chartex" xmlns:mc="http://schemas.openxmlformats.org/markup-compatibility/2006" xmlns:aink="http://schemas.microsoft.com/office/drawing/2016/ink" xmlns:am3d="http://schemas.microsoft.com/office/drawing/2017/model3d" xmlns:o="urn:schemas-microsoft-com:office:office" xmlns:oel="http://schemas.microsoft.com/office/2019/extlst" xmlns:r="http://schemas.openxmlformats.org/officeDocument/2006/relationships" xmlns:m="http://schemas.openxmlformats.org/officeDocument/2006/math" xmlns:v="urn:schemas-microsoft-com:vml" xmlns:wp14="http://schemas.microsoft.com/office/word/2010/wordprocessingDrawing" xmlns:wp="http://schemas.openxmlformats.org/drawingml/2006/wordprocessingDrawing" xmlns:w10="urn:schemas-microsoft-com:office:word" xmlns:w="http://schemas.openxmlformats.org/wordprocessingml/2006/main" xmlns:w14="http://schemas.microsoft.com/office/word/2010/wordml" xmlns:w15="http://schemas.microsoft.com/office/word/2012/wordml" xmlns:w16cex="http://schemas.microsoft.com/office/word/2018/wordml/cex" xmlns:w16cid="http://schemas.microsoft.com/office/word/2016/wordml/cid" xmlns:w16="http://schemas.microsoft.com/office/word/2018/wordml" xmlns:w16sdtdh="http://schemas.microsoft.com/office/word/2020/wordml/sdtdatahash" xmlns:w16se="http://schemas.microsoft.com/office/word/2015/wordml/symex" xmlns:wpg="http://schemas.microsoft.com/office/word/2010/wordprocessingGroup" xmlns:wpi="http://schemas.microsoft.com/office/word/2010/wordprocessingInk" xmlns:wne="http://schemas.microsoft.com/office/word/2006/wordml" xmlns:wps="http://schemas.microsoft.com/office/word/2010/wordprocessingShape" mc:Ignorable="w14 w15 w16se w16cid w16 w16cex w16sdtdh wp14">
+  <w:abstractNum w:abstractNumId="0" w15:restartNumberingAfterBreak="0">
+    <w:nsid w:val="0DA073FA"/>
+    <w:multiLevelType w:val="hybridMultilevel"/>
+    <w:tmpl w:val="C5E42DD2"/>
+    <w:lvl w:ilvl="0" w:tplc="87487046">
+      <w:numFmt w:val="bullet"/>
+      <w:lvlText w:val=""/>
+      <w:lvlJc w:val="left"/>
+      <w:pPr>
+        <w:ind w:left="720" w:hanging="360"/>
+      </w:pPr>
+      <w:rPr>
+        <w:rFonts w:ascii="Symbol" w:eastAsiaTheme="minorHAnsi" w:hAnsi="Symbol" w:cs="Times New Roman" w:hint="default"/>
+      </w:rPr>
+    </w:lvl>
+    <w:lvl w:ilvl="1" w:tplc="04090003" w:tentative="1">
+      <w:start w:val="1"/>
+      <w:numFmt w:val="bullet"/>
+      <w:lvlText w:val="o"/>
+      <w:lvlJc w:val="left"/>
+      <w:pPr>
+        <w:ind w:left="1440" w:hanging="360"/>
+      </w:pPr>
+      <w:rPr>
+        <w:rFonts w:ascii="Courier New" w:hAnsi="Courier New" w:cs="Courier New" w:hint="default"/>
+      </w:rPr>
+    </w:lvl>
+    <w:lvl w:ilvl="2" w:tplc="04090005" w:tentative="1">
+      <w:start w:val="1"/>
+      <w:numFmt w:val="bullet"/>
+      <w:lvlText w:val=""/>
+      <w:lvlJc w:val="left"/>
+      <w:pPr>
+        <w:ind w:left="2160" w:hanging="360"/>
+      </w:pPr>
+      <w:rPr>
+        <w:rFonts w:ascii="Wingdings" w:hAnsi="Wingdings" w:hint="default"/>
+      </w:rPr>
+    </w:lvl>
+    <w:lvl w:ilvl="3" w:tplc="04090001" w:tentative="1">
+      <w:start w:val="1"/>
+      <w:numFmt w:val="bullet"/>
+      <w:lvlText w:val=""/>
+      <w:lvlJc w:val="left"/>
+      <w:pPr>
+        <w:ind w:left="2880" w:hanging="360"/>
+      </w:pPr>
+      <w:rPr>
+        <w:rFonts w:ascii="Symbol" w:hAnsi="Symbol" w:hint="default"/>
+      </w:rPr>
+    </w:lvl>
+    <w:lvl w:ilvl="4" w:tplc="04090003" w:tentative="1">
+      <w:start w:val="1"/>
+      <w:numFmt w:val="bullet"/>
+      <w:lvlText w:val="o"/>
+      <w:lvlJc w:val="left"/>
+      <w:pPr>
+        <w:ind w:left="3600" w:hanging="360"/>
+      </w:pPr>
+      <w:rPr>
+        <w:rFonts w:ascii="Courier New" w:hAnsi="Courier New" w:cs="Courier New" w:hint="default"/>
+      </w:rPr>
+    </w:lvl>
+    <w:lvl w:ilvl="5" w:tplc="04090005" w:tentative="1">
+      <w:start w:val="1"/>
+      <w:numFmt w:val="bullet"/>
+      <w:lvlText w:val=""/>
+      <w:lvlJc w:val="left"/>
+      <w:pPr>
+        <w:ind w:left="4320" w:hanging="360"/>
+      </w:pPr>
+      <w:rPr>
+        <w:rFonts w:ascii="Wingdings" w:hAnsi="Wingdings" w:hint="default"/>
+      </w:rPr>
+    </w:lvl>
+    <w:lvl w:ilvl="6" w:tplc="04090001" w:tentative="1">
+      <w:start w:val="1"/>
+      <w:numFmt w:val="bullet"/>
+      <w:lvlText w:val=""/>
+      <w:lvlJc w:val="left"/>
+      <w:pPr>
+        <w:ind w:left="5040" w:hanging="360"/>
+      </w:pPr>
+      <w:rPr>
+        <w:rFonts w:ascii="Symbol" w:hAnsi="Symbol" w:hint="default"/>
+      </w:rPr>
+    </w:lvl>
+    <w:lvl w:ilvl="7" w:tplc="04090003" w:tentative="1">
+      <w:start w:val="1"/>
+      <w:numFmt w:val="bullet"/>
+      <w:lvlText w:val="o"/>
+      <w:lvlJc w:val="left"/>
+      <w:pPr>
+        <w:ind w:left="5760" w:hanging="360"/>
+      </w:pPr>
+      <w:rPr>
+        <w:rFonts w:ascii="Courier New" w:hAnsi="Courier New" w:cs="Courier New" w:hint="default"/>
+      </w:rPr>
+    </w:lvl>
+    <w:lvl w:ilvl="8" w:tplc="04090005" w:tentative="1">
+      <w:start w:val="1"/>
+      <w:numFmt w:val="bullet"/>
+      <w:lvlText w:val=""/>
+      <w:lvlJc w:val="left"/>
+      <w:pPr>
+        <w:ind w:left="6480" w:hanging="360"/>
+      </w:pPr>
+      <w:rPr>
+        <w:rFonts w:ascii="Wingdings" w:hAnsi="Wingdings" w:hint="default"/>
+      </w:rPr>
+    </w:lvl>
+  </w:abstractNum>
+  <w:abstractNum w:abstractNumId="1" w15:restartNumberingAfterBreak="0">
+    <w:nsid w:val="281438F4"/>
+    <w:multiLevelType w:val="hybridMultilevel"/>
+    <w:tmpl w:val="4EAEF534"/>
+    <w:lvl w:ilvl="0" w:tplc="E55A6280">
+      <w:numFmt w:val="bullet"/>
+      <w:lvlText w:val=""/>
+      <w:lvlJc w:val="left"/>
+      <w:pPr>
+        <w:ind w:left="720" w:hanging="360"/>
+      </w:pPr>
+      <w:rPr>
+        <w:rFonts w:ascii="Symbol" w:eastAsiaTheme="minorHAnsi" w:hAnsi="Symbol" w:cs="Times New Roman" w:hint="default"/>
+      </w:rPr>
+    </w:lvl>
+    <w:lvl w:ilvl="1" w:tplc="04090003" w:tentative="1">
+      <w:start w:val="1"/>
+      <w:numFmt w:val="bullet"/>
+      <w:lvlText w:val="o"/>
+      <w:lvlJc w:val="left"/>
+      <w:pPr>
+        <w:ind w:left="1440" w:hanging="360"/>
+      </w:pPr>
+      <w:rPr>
+        <w:rFonts w:ascii="Courier New" w:hAnsi="Courier New" w:cs="Courier New" w:hint="default"/>
+      </w:rPr>
+    </w:lvl>
+    <w:lvl w:ilvl="2" w:tplc="04090005" w:tentative="1">
+      <w:start w:val="1"/>
+      <w:numFmt w:val="bullet"/>
+      <w:lvlText w:val=""/>
+      <w:lvlJc w:val="left"/>
+      <w:pPr>
+        <w:ind w:left="2160" w:hanging="360"/>
+      </w:pPr>
+      <w:rPr>
+        <w:rFonts w:ascii="Wingdings" w:hAnsi="Wingdings" w:hint="default"/>
+      </w:rPr>
+    </w:lvl>
+    <w:lvl w:ilvl="3" w:tplc="04090001" w:tentative="1">
+      <w:start w:val="1"/>
+      <w:numFmt w:val="bullet"/>
+      <w:lvlText w:val=""/>
+      <w:lvlJc w:val="left"/>
+      <w:pPr>
+        <w:ind w:left="2880" w:hanging="360"/>
+      </w:pPr>
+      <w:rPr>
+        <w:rFonts w:ascii="Symbol" w:hAnsi="Symbol" w:hint="default"/>
+      </w:rPr>
+    </w:lvl>
+    <w:lvl w:ilvl="4" w:tplc="04090003" w:tentative="1">
+      <w:start w:val="1"/>
+      <w:numFmt w:val="bullet"/>
+      <w:lvlText w:val="o"/>
+      <w:lvlJc w:val="left"/>
+      <w:pPr>
+        <w:ind w:left="3600" w:hanging="360"/>
+      </w:pPr>
+      <w:rPr>
+        <w:rFonts w:ascii="Courier New" w:hAnsi="Courier New" w:cs="Courier New" w:hint="default"/>
+      </w:rPr>
+    </w:lvl>
+    <w:lvl w:ilvl="5" w:tplc="04090005" w:tentative="1">
+      <w:start w:val="1"/>
+      <w:numFmt w:val="bullet"/>
+      <w:lvlText w:val=""/>
+      <w:lvlJc w:val="left"/>
+      <w:pPr>
+        <w:ind w:left="4320" w:hanging="360"/>
+      </w:pPr>
+      <w:rPr>
+        <w:rFonts w:ascii="Wingdings" w:hAnsi="Wingdings" w:hint="default"/>
+      </w:rPr>
+    </w:lvl>
+    <w:lvl w:ilvl="6" w:tplc="04090001" w:tentative="1">
+      <w:start w:val="1"/>
+      <w:numFmt w:val="bullet"/>
+      <w:lvlText w:val=""/>
+      <w:lvlJc w:val="left"/>
+      <w:pPr>
+        <w:ind w:left="5040" w:hanging="360"/>
+      </w:pPr>
+      <w:rPr>
+        <w:rFonts w:ascii="Symbol" w:hAnsi="Symbol" w:hint="default"/>
+      </w:rPr>
+    </w:lvl>
+    <w:lvl w:ilvl="7" w:tplc="04090003" w:tentative="1">
+      <w:start w:val="1"/>
+      <w:numFmt w:val="bullet"/>
+      <w:lvlText w:val="o"/>
+      <w:lvlJc w:val="left"/>
+      <w:pPr>
+        <w:ind w:left="5760" w:hanging="360"/>
+      </w:pPr>
+      <w:rPr>
+        <w:rFonts w:ascii="Courier New" w:hAnsi="Courier New" w:cs="Courier New" w:hint="default"/>
+      </w:rPr>
+    </w:lvl>
+    <w:lvl w:ilvl="8" w:tplc="04090005" w:tentative="1">
+      <w:start w:val="1"/>
+      <w:numFmt w:val="bullet"/>
+      <w:lvlText w:val=""/>
+      <w:lvlJc w:val="left"/>
+      <w:pPr>
+        <w:ind w:left="6480" w:hanging="360"/>
+      </w:pPr>
+      <w:rPr>
+        <w:rFonts w:ascii="Wingdings" w:hAnsi="Wingdings" w:hint="default"/>
+      </w:rPr>
+    </w:lvl>
+  </w:abstractNum>
+  <w:abstractNum w:abstractNumId="2" w15:restartNumberingAfterBreak="0">
+    <w:nsid w:val="647D4E05"/>
+    <w:multiLevelType w:val="hybridMultilevel"/>
+    <w:tmpl w:val="BC046E0A"/>
+    <w:lvl w:ilvl="0" w:tplc="FDCC1974">
+      <w:numFmt w:val="bullet"/>
+      <w:lvlText w:val=""/>
+      <w:lvlJc w:val="left"/>
+      <w:pPr>
+        <w:ind w:left="720" w:hanging="360"/>
+      </w:pPr>
+      <w:rPr>
+        <w:rFonts w:ascii="Symbol" w:eastAsiaTheme="minorHAnsi" w:hAnsi="Symbol" w:cs="Times New Roman" w:hint="default"/>
+      </w:rPr>
+    </w:lvl>
+    <w:lvl w:ilvl="1" w:tplc="04090003" w:tentative="1">
+      <w:start w:val="1"/>
+      <w:numFmt w:val="bullet"/>
+      <w:lvlText w:val="o"/>
+      <w:lvlJc w:val="left"/>
+      <w:pPr>
+        <w:ind w:left="1440" w:hanging="360"/>
+      </w:pPr>
+      <w:rPr>
+        <w:rFonts w:ascii="Courier New" w:hAnsi="Courier New" w:cs="Courier New" w:hint="default"/>
+      </w:rPr>
+    </w:lvl>
+    <w:lvl w:ilvl="2" w:tplc="04090005" w:tentative="1">
+      <w:start w:val="1"/>
+      <w:numFmt w:val="bullet"/>
+      <w:lvlText w:val=""/>
+      <w:lvlJc w:val="left"/>
+      <w:pPr>
+        <w:ind w:left="2160" w:hanging="360"/>
+      </w:pPr>
+      <w:rPr>
+        <w:rFonts w:ascii="Wingdings" w:hAnsi="Wingdings" w:hint="default"/>
+      </w:rPr>
+    </w:lvl>
+    <w:lvl w:ilvl="3" w:tplc="04090001" w:tentative="1">
+      <w:start w:val="1"/>
+      <w:numFmt w:val="bullet"/>
+      <w:lvlText w:val=""/>
+      <w:lvlJc w:val="left"/>
+      <w:pPr>
+        <w:ind w:left="2880" w:hanging="360"/>
+      </w:pPr>
+      <w:rPr>
+        <w:rFonts w:ascii="Symbol" w:hAnsi="Symbol" w:hint="default"/>
+      </w:rPr>
+    </w:lvl>
+    <w:lvl w:ilvl="4" w:tplc="04090003" w:tentative="1">
+      <w:start w:val="1"/>
+      <w:numFmt w:val="bullet"/>
+      <w:lvlText w:val="o"/>
+      <w:lvlJc w:val="left"/>
+      <w:pPr>
+        <w:ind w:left="3600" w:hanging="360"/>
+      </w:pPr>
+      <w:rPr>
+        <w:rFonts w:ascii="Courier New" w:hAnsi="Courier New" w:cs="Courier New" w:hint="default"/>
+      </w:rPr>
+    </w:lvl>
+    <w:lvl w:ilvl="5" w:tplc="04090005" w:tentative="1">
+      <w:start w:val="1"/>
+      <w:numFmt w:val="bullet"/>
+      <w:lvlText w:val=""/>
+      <w:lvlJc w:val="left"/>
+      <w:pPr>
+        <w:ind w:left="4320" w:hanging="360"/>
+      </w:pPr>
+      <w:rPr>
+        <w:rFonts w:ascii="Wingdings" w:hAnsi="Wingdings" w:hint="default"/>
+      </w:rPr>
+    </w:lvl>
+    <w:lvl w:ilvl="6" w:tplc="04090001" w:tentative="1">
+      <w:start w:val="1"/>
+      <w:numFmt w:val="bullet"/>
+      <w:lvlText w:val=""/>
+      <w:lvlJc w:val="left"/>
+      <w:pPr>
+        <w:ind w:left="5040" w:hanging="360"/>
+      </w:pPr>
+      <w:rPr>
+        <w:rFonts w:ascii="Symbol" w:hAnsi="Symbol" w:hint="default"/>
+      </w:rPr>
+    </w:lvl>
+    <w:lvl w:ilvl="7" w:tplc="04090003" w:tentative="1">
+      <w:start w:val="1"/>
+      <w:numFmt w:val="bullet"/>
+      <w:lvlText w:val="o"/>
+      <w:lvlJc w:val="left"/>
+      <w:pPr>
+        <w:ind w:left="5760" w:hanging="360"/>
+      </w:pPr>
+      <w:rPr>
+        <w:rFonts w:ascii="Courier New" w:hAnsi="Courier New" w:cs="Courier New" w:hint="default"/>
+      </w:rPr>
+    </w:lvl>
+    <w:lvl w:ilvl="8" w:tplc="04090005" w:tentative="1">
+      <w:start w:val="1"/>
+      <w:numFmt w:val="bullet"/>
+      <w:lvlText w:val=""/>
+      <w:lvlJc w:val="left"/>
+      <w:pPr>
+        <w:ind w:left="6480" w:hanging="360"/>
+      </w:pPr>
+      <w:rPr>
+        <w:rFonts w:ascii="Wingdings" w:hAnsi="Wingdings" w:hint="default"/>
+      </w:rPr>
+    </w:lvl>
+  </w:abstractNum>
+  <w:abstractNum w:abstractNumId="3" w15:restartNumberingAfterBreak="0">
+    <w:nsid w:val="7F2C170C"/>
+    <w:multiLevelType w:val="hybridMultilevel"/>
+    <w:tmpl w:val="405089A0"/>
+    <w:lvl w:ilvl="0" w:tplc="ACCCB398">
+      <w:numFmt w:val="bullet"/>
+      <w:lvlText w:val=""/>
+      <w:lvlJc w:val="left"/>
+      <w:pPr>
+        <w:ind w:left="720" w:hanging="360"/>
+      </w:pPr>
+      <w:rPr>
+        <w:rFonts w:ascii="Symbol" w:eastAsiaTheme="minorHAnsi" w:hAnsi="Symbol" w:cs="Times New Roman" w:hint="default"/>
+      </w:rPr>
+    </w:lvl>
+    <w:lvl w:ilvl="1" w:tplc="04090003" w:tentative="1">
+      <w:start w:val="1"/>
+      <w:numFmt w:val="bullet"/>
+      <w:lvlText w:val="o"/>
+      <w:lvlJc w:val="left"/>
+      <w:pPr>
+        <w:ind w:left="1440" w:hanging="360"/>
+      </w:pPr>
+      <w:rPr>
+        <w:rFonts w:ascii="Courier New" w:hAnsi="Courier New" w:cs="Courier New" w:hint="default"/>
+      </w:rPr>
+    </w:lvl>
+    <w:lvl w:ilvl="2" w:tplc="04090005" w:tentative="1">
+      <w:start w:val="1"/>
+      <w:numFmt w:val="bullet"/>
+      <w:lvlText w:val=""/>
+      <w:lvlJc w:val="left"/>
+      <w:pPr>
+        <w:ind w:left="2160" w:hanging="360"/>
+      </w:pPr>
+      <w:rPr>
+        <w:rFonts w:ascii="Wingdings" w:hAnsi="Wingdings" w:hint="default"/>
+      </w:rPr>
+    </w:lvl>
+    <w:lvl w:ilvl="3" w:tplc="04090001" w:tentative="1">
+      <w:start w:val="1"/>
+      <w:numFmt w:val="bullet"/>
+      <w:lvlText w:val=""/>
+      <w:lvlJc w:val="left"/>
+      <w:pPr>
+        <w:ind w:left="2880" w:hanging="360"/>
+      </w:pPr>
+      <w:rPr>
+        <w:rFonts w:ascii="Symbol" w:hAnsi="Symbol" w:hint="default"/>
+      </w:rPr>
+    </w:lvl>
+    <w:lvl w:ilvl="4" w:tplc="04090003" w:tentative="1">
+      <w:start w:val="1"/>
+      <w:numFmt w:val="bullet"/>
+      <w:lvlText w:val="o"/>
+      <w:lvlJc w:val="left"/>
+      <w:pPr>
+        <w:ind w:left="3600" w:hanging="360"/>
+      </w:pPr>
+      <w:rPr>
+        <w:rFonts w:ascii="Courier New" w:hAnsi="Courier New" w:cs="Courier New" w:hint="default"/>
+      </w:rPr>
+    </w:lvl>
+    <w:lvl w:ilvl="5" w:tplc="04090005" w:tentative="1">
+      <w:start w:val="1"/>
+      <w:numFmt w:val="bullet"/>
+      <w:lvlText w:val=""/>
+      <w:lvlJc w:val="left"/>
+      <w:pPr>
+        <w:ind w:left="4320" w:hanging="360"/>
+      </w:pPr>
+      <w:rPr>
+        <w:rFonts w:ascii="Wingdings" w:hAnsi="Wingdings" w:hint="default"/>
+      </w:rPr>
+    </w:lvl>
+    <w:lvl w:ilvl="6" w:tplc="04090001" w:tentative="1">
+      <w:start w:val="1"/>
+      <w:numFmt w:val="bullet"/>
+      <w:lvlText w:val=""/>
+      <w:lvlJc w:val="left"/>
+      <w:pPr>
+        <w:ind w:left="5040" w:hanging="360"/>
+      </w:pPr>
+      <w:rPr>
+        <w:rFonts w:ascii="Symbol" w:hAnsi="Symbol" w:hint="default"/>
+      </w:rPr>
+    </w:lvl>
+    <w:lvl w:ilvl="7" w:tplc="04090003" w:tentative="1">
+      <w:start w:val="1"/>
+      <w:numFmt w:val="bullet"/>
+      <w:lvlText w:val="o"/>
+      <w:lvlJc w:val="left"/>
+      <w:pPr>
+        <w:ind w:left="5760" w:hanging="360"/>
+      </w:pPr>
+      <w:rPr>
+        <w:rFonts w:ascii="Courier New" w:hAnsi="Courier New" w:cs="Courier New" w:hint="default"/>
+      </w:rPr>
+    </w:lvl>
+    <w:lvl w:ilvl="8" w:tplc="04090005" w:tentative="1">
+      <w:start w:val="1"/>
+      <w:numFmt w:val="bullet"/>
+      <w:lvlText w:val=""/>
+      <w:lvlJc w:val="left"/>
+      <w:pPr>
+        <w:ind w:left="6480" w:hanging="360"/>
+      </w:pPr>
+      <w:rPr>
+        <w:rFonts w:ascii="Wingdings" w:hAnsi="Wingdings" w:hint="default"/>
+      </w:rPr>
+    </w:lvl>
+  </w:abstractNum>
+  <w:num w:numId="1" w16cid:durableId="1600792387">
+    <w:abstractNumId w:val="2"/>
+  </w:num>
+  <w:num w:numId="2" w16cid:durableId="831946389">
+    <w:abstractNumId w:val="1"/>
+  </w:num>
+  <w:num w:numId="3" w16cid:durableId="557252759">
+    <w:abstractNumId w:val="3"/>
+  </w:num>
+  <w:num w:numId="4" w16cid:durableId="620649959">
+    <w:abstractNumId w:val="0"/>
+  </w:num>
+</w:numbering>
 </file>
 
 <file path=word/styles.xml><?xml version="1.0" encoding="utf-8"?>

</xml_diff>

<commit_message>
Took lambda off the list of terminals and nonterminals. Added predictive parsing table initial setup
</commit_message>
<xml_diff>
--- a/323 project setup.docx
+++ b/323 project setup.docx
@@ -432,25 +432,7 @@
                 <w:sz w:val="23"/>
                 <w:szCs w:val="23"/>
               </w:rPr>
-              <w:t xml:space="preserve"> &lt;dec</w:t>
-            </w:r>
-            <w:proofErr w:type="gramStart"/>
-            <w:r>
-              <w:rPr>
-                <w:rFonts w:ascii="Times New Roman" w:hAnsi="Times New Roman" w:cs="Times New Roman"/>
-                <w:sz w:val="23"/>
-                <w:szCs w:val="23"/>
-              </w:rPr>
-              <w:t>&gt; :</w:t>
-            </w:r>
-            <w:proofErr w:type="gramEnd"/>
-            <w:r>
-              <w:rPr>
-                <w:rFonts w:ascii="Times New Roman" w:hAnsi="Times New Roman" w:cs="Times New Roman"/>
-                <w:sz w:val="23"/>
-                <w:szCs w:val="23"/>
-              </w:rPr>
-              <w:t xml:space="preserve"> &lt;type&gt; ;</w:t>
+              <w:t xml:space="preserve"> &lt;dec&gt; : &lt;type&gt; ;</w:t>
             </w:r>
           </w:p>
         </w:tc>
@@ -894,25 +876,78 @@
                 <w:sz w:val="23"/>
                 <w:szCs w:val="23"/>
               </w:rPr>
+              <w:t xml:space="preserve"> write( &lt;str&gt; &lt;identifier&gt; );</w:t>
+            </w:r>
+          </w:p>
+        </w:tc>
+      </w:tr>
+      <w:tr>
+        <w:tc>
+          <w:tcPr>
+            <w:tcW w:w="2155" w:type="dxa"/>
+          </w:tcPr>
+          <w:p>
+            <w:pPr>
+              <w:rPr>
+                <w:rFonts w:ascii="Times New Roman" w:hAnsi="Times New Roman" w:cs="Times New Roman"/>
+                <w:sz w:val="23"/>
+                <w:szCs w:val="23"/>
+              </w:rPr>
+            </w:pPr>
+            <w:r>
+              <w:rPr>
+                <w:rFonts w:ascii="Times New Roman" w:hAnsi="Times New Roman" w:cs="Times New Roman"/>
+                <w:sz w:val="23"/>
+                <w:szCs w:val="23"/>
+              </w:rPr>
+              <w:t xml:space="preserve">&lt;str&gt;                          </w:t>
+            </w:r>
+          </w:p>
+        </w:tc>
+        <w:tc>
+          <w:tcPr>
+            <w:tcW w:w="7195" w:type="dxa"/>
+          </w:tcPr>
+          <w:p>
+            <w:pPr>
+              <w:pStyle w:val="NoSpacing"/>
+              <w:rPr>
+                <w:rFonts w:ascii="Times New Roman" w:hAnsi="Times New Roman" w:cs="Times New Roman"/>
+                <w:sz w:val="23"/>
+                <w:szCs w:val="23"/>
+              </w:rPr>
+            </w:pPr>
+            <w:r>
+              <w:rPr>
+                <w:rFonts w:ascii="Times New Roman" w:hAnsi="Times New Roman" w:cs="Times New Roman"/>
+                <w:sz w:val="23"/>
+                <w:szCs w:val="23"/>
+              </w:rPr>
+              <w:sym w:font="Wingdings" w:char="F0E0"/>
+            </w:r>
+            <w:r>
+              <w:rPr>
+                <w:rFonts w:ascii="Times New Roman" w:hAnsi="Times New Roman" w:cs="Times New Roman"/>
+                <w:sz w:val="23"/>
+                <w:szCs w:val="23"/>
+              </w:rPr>
+              <w:t xml:space="preserve"> “value=”</w:t>
+            </w:r>
+            <w:r>
+              <w:rPr>
+                <w:rFonts w:ascii="Times New Roman" w:hAnsi="Times New Roman" w:cs="Times New Roman"/>
+                <w:sz w:val="23"/>
+                <w:szCs w:val="23"/>
+              </w:rPr>
               <w:t xml:space="preserve"> </w:t>
             </w:r>
-            <w:proofErr w:type="gramStart"/>
-            <w:r>
-              <w:rPr>
-                <w:rFonts w:ascii="Times New Roman" w:hAnsi="Times New Roman" w:cs="Times New Roman"/>
-                <w:sz w:val="23"/>
-                <w:szCs w:val="23"/>
-              </w:rPr>
-              <w:t>write( &lt;</w:t>
-            </w:r>
-            <w:proofErr w:type="gramEnd"/>
-            <w:r>
-              <w:rPr>
-                <w:rFonts w:ascii="Times New Roman" w:hAnsi="Times New Roman" w:cs="Times New Roman"/>
-                <w:sz w:val="23"/>
-                <w:szCs w:val="23"/>
-              </w:rPr>
-              <w:t>str&gt; &lt;identifier&gt; );</w:t>
+            <w:r>
+              <w:rPr>
+                <w:rFonts w:ascii="Times New Roman" w:hAnsi="Times New Roman" w:cs="Times New Roman"/>
+                <w:sz w:val="23"/>
+                <w:szCs w:val="23"/>
+              </w:rPr>
+              <w:t>,</w:t>
             </w:r>
           </w:p>
         </w:tc>
@@ -967,34 +1002,8 @@
                 <w:sz w:val="23"/>
                 <w:szCs w:val="23"/>
               </w:rPr>
-              <w:t xml:space="preserve"> “value=</w:t>
-            </w:r>
-            <w:proofErr w:type="gramStart"/>
-            <w:r>
-              <w:rPr>
-                <w:rFonts w:ascii="Times New Roman" w:hAnsi="Times New Roman" w:cs="Times New Roman"/>
-                <w:sz w:val="23"/>
-                <w:szCs w:val="23"/>
-              </w:rPr>
-              <w:t>”</w:t>
-            </w:r>
-            <w:r>
-              <w:rPr>
-                <w:rFonts w:ascii="Times New Roman" w:hAnsi="Times New Roman" w:cs="Times New Roman"/>
-                <w:sz w:val="23"/>
-                <w:szCs w:val="23"/>
-              </w:rPr>
-              <w:t xml:space="preserve"> </w:t>
-            </w:r>
-            <w:r>
-              <w:rPr>
-                <w:rFonts w:ascii="Times New Roman" w:hAnsi="Times New Roman" w:cs="Times New Roman"/>
-                <w:sz w:val="23"/>
-                <w:szCs w:val="23"/>
-              </w:rPr>
-              <w:t>,</w:t>
-            </w:r>
-            <w:proofErr w:type="gramEnd"/>
+              <w:t>λ</w:t>
+            </w:r>
           </w:p>
         </w:tc>
       </w:tr>
@@ -1017,7 +1026,7 @@
                 <w:sz w:val="23"/>
                 <w:szCs w:val="23"/>
               </w:rPr>
-              <w:t xml:space="preserve">&lt;str&gt;                          </w:t>
+              <w:t xml:space="preserve">&lt;assign&gt;                    </w:t>
             </w:r>
           </w:p>
         </w:tc>
@@ -1048,7 +1057,7 @@
                 <w:sz w:val="23"/>
                 <w:szCs w:val="23"/>
               </w:rPr>
-              <w:t>λ</w:t>
+              <w:t>&lt;identifier&gt; = &lt;expr&gt;;</w:t>
             </w:r>
           </w:p>
         </w:tc>
@@ -1072,7 +1081,7 @@
                 <w:sz w:val="23"/>
                 <w:szCs w:val="23"/>
               </w:rPr>
-              <w:t xml:space="preserve">&lt;assign&gt;                    </w:t>
+              <w:t xml:space="preserve">&lt;expr&gt;                       </w:t>
             </w:r>
           </w:p>
         </w:tc>
@@ -1103,7 +1112,7 @@
                 <w:sz w:val="23"/>
                 <w:szCs w:val="23"/>
               </w:rPr>
-              <w:t>&lt;identifier&gt; = &lt;expr&gt;;</w:t>
+              <w:t xml:space="preserve">&lt;expr&gt; + &lt;term&gt;  </w:t>
             </w:r>
           </w:p>
         </w:tc>
@@ -1158,7 +1167,7 @@
                 <w:sz w:val="23"/>
                 <w:szCs w:val="23"/>
               </w:rPr>
-              <w:t xml:space="preserve">&lt;expr&gt; + &lt;term&gt;  </w:t>
+              <w:t>&lt;expr&gt; - &lt;term&gt;</w:t>
             </w:r>
           </w:p>
         </w:tc>
@@ -1213,7 +1222,7 @@
                 <w:sz w:val="23"/>
                 <w:szCs w:val="23"/>
               </w:rPr>
-              <w:t>&lt;expr&gt; - &lt;term&gt;</w:t>
+              <w:t>&lt;term&gt;</w:t>
             </w:r>
           </w:p>
         </w:tc>
@@ -1237,7 +1246,7 @@
                 <w:sz w:val="23"/>
                 <w:szCs w:val="23"/>
               </w:rPr>
-              <w:t xml:space="preserve">&lt;expr&gt;                       </w:t>
+              <w:t xml:space="preserve">&lt;term&gt;                      </w:t>
             </w:r>
           </w:p>
         </w:tc>
@@ -1268,7 +1277,7 @@
                 <w:sz w:val="23"/>
                 <w:szCs w:val="23"/>
               </w:rPr>
-              <w:t>&lt;term&gt;</w:t>
+              <w:t>&lt;term&gt; * &lt;factor&gt;</w:t>
             </w:r>
           </w:p>
         </w:tc>
@@ -1323,7 +1332,7 @@
                 <w:sz w:val="23"/>
                 <w:szCs w:val="23"/>
               </w:rPr>
-              <w:t>&lt;term&gt; * &lt;factor&gt;</w:t>
+              <w:t xml:space="preserve"> &lt;term&gt; / &lt;factor&gt;</w:t>
             </w:r>
           </w:p>
         </w:tc>
@@ -1378,7 +1387,7 @@
                 <w:sz w:val="23"/>
                 <w:szCs w:val="23"/>
               </w:rPr>
-              <w:t xml:space="preserve"> &lt;term&gt; / &lt;factor&gt;</w:t>
+              <w:t xml:space="preserve"> &lt;factor&gt;</w:t>
             </w:r>
           </w:p>
         </w:tc>
@@ -1402,7 +1411,7 @@
                 <w:sz w:val="23"/>
                 <w:szCs w:val="23"/>
               </w:rPr>
-              <w:t xml:space="preserve">&lt;term&gt;                      </w:t>
+              <w:t xml:space="preserve">&lt;factor&gt;                    </w:t>
             </w:r>
           </w:p>
         </w:tc>
@@ -1433,7 +1442,7 @@
                 <w:sz w:val="23"/>
                 <w:szCs w:val="23"/>
               </w:rPr>
-              <w:t xml:space="preserve"> &lt;factor&gt;</w:t>
+              <w:t>&lt;identifier&gt;</w:t>
             </w:r>
           </w:p>
         </w:tc>
@@ -1488,7 +1497,7 @@
                 <w:sz w:val="23"/>
                 <w:szCs w:val="23"/>
               </w:rPr>
-              <w:t>&lt;identifier&gt;</w:t>
+              <w:t xml:space="preserve"> &lt;number&gt;</w:t>
             </w:r>
           </w:p>
         </w:tc>
@@ -1543,80 +1552,7 @@
                 <w:sz w:val="23"/>
                 <w:szCs w:val="23"/>
               </w:rPr>
-              <w:t xml:space="preserve"> &lt;number&gt;</w:t>
-            </w:r>
-          </w:p>
-        </w:tc>
-      </w:tr>
-      <w:tr>
-        <w:tc>
-          <w:tcPr>
-            <w:tcW w:w="2155" w:type="dxa"/>
-          </w:tcPr>
-          <w:p>
-            <w:pPr>
-              <w:rPr>
-                <w:rFonts w:ascii="Times New Roman" w:hAnsi="Times New Roman" w:cs="Times New Roman"/>
-                <w:sz w:val="23"/>
-                <w:szCs w:val="23"/>
-              </w:rPr>
-            </w:pPr>
-            <w:r>
-              <w:rPr>
-                <w:rFonts w:ascii="Times New Roman" w:hAnsi="Times New Roman" w:cs="Times New Roman"/>
-                <w:sz w:val="23"/>
-                <w:szCs w:val="23"/>
-              </w:rPr>
-              <w:t xml:space="preserve">&lt;factor&gt;                    </w:t>
-            </w:r>
-          </w:p>
-        </w:tc>
-        <w:tc>
-          <w:tcPr>
-            <w:tcW w:w="7195" w:type="dxa"/>
-          </w:tcPr>
-          <w:p>
-            <w:pPr>
-              <w:pStyle w:val="NoSpacing"/>
-              <w:rPr>
-                <w:rFonts w:ascii="Times New Roman" w:hAnsi="Times New Roman" w:cs="Times New Roman"/>
-                <w:sz w:val="23"/>
-                <w:szCs w:val="23"/>
-              </w:rPr>
-            </w:pPr>
-            <w:r>
-              <w:rPr>
-                <w:rFonts w:ascii="Times New Roman" w:hAnsi="Times New Roman" w:cs="Times New Roman"/>
-                <w:sz w:val="23"/>
-                <w:szCs w:val="23"/>
-              </w:rPr>
-              <w:sym w:font="Wingdings" w:char="F0E0"/>
-            </w:r>
-            <w:r>
-              <w:rPr>
-                <w:rFonts w:ascii="Times New Roman" w:hAnsi="Times New Roman" w:cs="Times New Roman"/>
-                <w:sz w:val="23"/>
-                <w:szCs w:val="23"/>
-              </w:rPr>
-              <w:t xml:space="preserve"> </w:t>
-            </w:r>
-            <w:proofErr w:type="gramStart"/>
-            <w:r>
-              <w:rPr>
-                <w:rFonts w:ascii="Times New Roman" w:hAnsi="Times New Roman" w:cs="Times New Roman"/>
-                <w:sz w:val="23"/>
-                <w:szCs w:val="23"/>
-              </w:rPr>
-              <w:t>( &lt;</w:t>
-            </w:r>
-            <w:proofErr w:type="gramEnd"/>
-            <w:r>
-              <w:rPr>
-                <w:rFonts w:ascii="Times New Roman" w:hAnsi="Times New Roman" w:cs="Times New Roman"/>
-                <w:sz w:val="23"/>
-                <w:szCs w:val="23"/>
-              </w:rPr>
-              <w:t>expr&gt; )</w:t>
+              <w:t xml:space="preserve"> ( &lt;expr&gt; )</w:t>
             </w:r>
           </w:p>
         </w:tc>
@@ -3059,21 +2995,7 @@
               <w:rPr>
                 <w:rFonts w:ascii="Times New Roman" w:hAnsi="Times New Roman" w:cs="Times New Roman"/>
               </w:rPr>
-              <w:t xml:space="preserve"> &lt;dec</w:t>
-            </w:r>
-            <w:proofErr w:type="gramStart"/>
-            <w:r>
-              <w:rPr>
-                <w:rFonts w:ascii="Times New Roman" w:hAnsi="Times New Roman" w:cs="Times New Roman"/>
-              </w:rPr>
-              <w:t>&gt; :</w:t>
-            </w:r>
-            <w:proofErr w:type="gramEnd"/>
-            <w:r>
-              <w:rPr>
-                <w:rFonts w:ascii="Times New Roman" w:hAnsi="Times New Roman" w:cs="Times New Roman"/>
-              </w:rPr>
-              <w:t xml:space="preserve"> &lt;type&gt; ;</w:t>
+              <w:t xml:space="preserve"> &lt;dec&gt; : &lt;type&gt; ;</w:t>
             </w:r>
           </w:p>
         </w:tc>
@@ -3437,21 +3359,64 @@
               <w:rPr>
                 <w:rFonts w:ascii="Times New Roman" w:hAnsi="Times New Roman" w:cs="Times New Roman"/>
               </w:rPr>
+              <w:t xml:space="preserve"> write( &lt;str&gt; &lt;identifier&gt; );</w:t>
+            </w:r>
+          </w:p>
+        </w:tc>
+      </w:tr>
+      <w:tr>
+        <w:tc>
+          <w:tcPr>
+            <w:tcW w:w="2155" w:type="dxa"/>
+          </w:tcPr>
+          <w:p>
+            <w:pPr>
+              <w:rPr>
+                <w:rFonts w:ascii="Times New Roman" w:hAnsi="Times New Roman" w:cs="Times New Roman"/>
+              </w:rPr>
+            </w:pPr>
+            <w:r>
+              <w:rPr>
+                <w:rFonts w:ascii="Times New Roman" w:hAnsi="Times New Roman" w:cs="Times New Roman"/>
+              </w:rPr>
+              <w:t xml:space="preserve">&lt;str&gt;                          </w:t>
+            </w:r>
+          </w:p>
+        </w:tc>
+        <w:tc>
+          <w:tcPr>
+            <w:tcW w:w="7195" w:type="dxa"/>
+          </w:tcPr>
+          <w:p>
+            <w:pPr>
+              <w:pStyle w:val="NoSpacing"/>
+              <w:rPr>
+                <w:rFonts w:ascii="Times New Roman" w:hAnsi="Times New Roman" w:cs="Times New Roman"/>
+              </w:rPr>
+            </w:pPr>
+            <w:r>
+              <w:rPr>
+                <w:rFonts w:ascii="Times New Roman" w:hAnsi="Times New Roman" w:cs="Times New Roman"/>
+              </w:rPr>
+              <w:sym w:font="Wingdings" w:char="F0E0"/>
+            </w:r>
+            <w:r>
+              <w:rPr>
+                <w:rFonts w:ascii="Times New Roman" w:hAnsi="Times New Roman" w:cs="Times New Roman"/>
+              </w:rPr>
+              <w:t xml:space="preserve"> “value=”</w:t>
+            </w:r>
+            <w:r>
+              <w:rPr>
+                <w:rFonts w:ascii="Times New Roman" w:hAnsi="Times New Roman" w:cs="Times New Roman"/>
+              </w:rPr>
               <w:t xml:space="preserve"> </w:t>
             </w:r>
-            <w:proofErr w:type="gramStart"/>
-            <w:r>
-              <w:rPr>
-                <w:rFonts w:ascii="Times New Roman" w:hAnsi="Times New Roman" w:cs="Times New Roman"/>
-              </w:rPr>
-              <w:t>write( &lt;</w:t>
-            </w:r>
-            <w:proofErr w:type="gramEnd"/>
-            <w:r>
-              <w:rPr>
-                <w:rFonts w:ascii="Times New Roman" w:hAnsi="Times New Roman" w:cs="Times New Roman"/>
-              </w:rPr>
-              <w:t>str&gt; &lt;identifier&gt; );</w:t>
+            <w:r>
+              <w:rPr>
+                <w:rFonts w:ascii="Times New Roman" w:hAnsi="Times New Roman" w:cs="Times New Roman"/>
+              </w:rPr>
+              <w:t>,</w:t>
             </w:r>
           </w:p>
         </w:tc>
@@ -3496,14 +3461,502 @@
               <w:rPr>
                 <w:rFonts w:ascii="Times New Roman" w:hAnsi="Times New Roman" w:cs="Times New Roman"/>
               </w:rPr>
-              <w:t xml:space="preserve"> “value=</w:t>
-            </w:r>
-            <w:proofErr w:type="gramStart"/>
-            <w:r>
-              <w:rPr>
-                <w:rFonts w:ascii="Times New Roman" w:hAnsi="Times New Roman" w:cs="Times New Roman"/>
-              </w:rPr>
-              <w:t>”</w:t>
+              <w:t>λ</w:t>
+            </w:r>
+          </w:p>
+        </w:tc>
+      </w:tr>
+      <w:tr>
+        <w:tc>
+          <w:tcPr>
+            <w:tcW w:w="2155" w:type="dxa"/>
+          </w:tcPr>
+          <w:p>
+            <w:pPr>
+              <w:rPr>
+                <w:rFonts w:ascii="Times New Roman" w:hAnsi="Times New Roman" w:cs="Times New Roman"/>
+              </w:rPr>
+            </w:pPr>
+            <w:r>
+              <w:rPr>
+                <w:rFonts w:ascii="Times New Roman" w:hAnsi="Times New Roman" w:cs="Times New Roman"/>
+              </w:rPr>
+              <w:t xml:space="preserve">&lt;assign&gt;                    </w:t>
+            </w:r>
+          </w:p>
+        </w:tc>
+        <w:tc>
+          <w:tcPr>
+            <w:tcW w:w="7195" w:type="dxa"/>
+          </w:tcPr>
+          <w:p>
+            <w:pPr>
+              <w:pStyle w:val="NoSpacing"/>
+              <w:rPr>
+                <w:rFonts w:ascii="Times New Roman" w:hAnsi="Times New Roman" w:cs="Times New Roman"/>
+              </w:rPr>
+            </w:pPr>
+            <w:r>
+              <w:rPr>
+                <w:rFonts w:ascii="Times New Roman" w:hAnsi="Times New Roman" w:cs="Times New Roman"/>
+              </w:rPr>
+              <w:sym w:font="Wingdings" w:char="F0E0"/>
+            </w:r>
+            <w:r>
+              <w:rPr>
+                <w:rFonts w:ascii="Times New Roman" w:hAnsi="Times New Roman" w:cs="Times New Roman"/>
+              </w:rPr>
+              <w:t>&lt;identifier&gt; = &lt;expr&gt;;</w:t>
+            </w:r>
+          </w:p>
+        </w:tc>
+      </w:tr>
+      <w:tr>
+        <w:tc>
+          <w:tcPr>
+            <w:tcW w:w="2155" w:type="dxa"/>
+          </w:tcPr>
+          <w:p>
+            <w:pPr>
+              <w:rPr>
+                <w:rFonts w:ascii="Times New Roman" w:hAnsi="Times New Roman" w:cs="Times New Roman"/>
+              </w:rPr>
+            </w:pPr>
+            <w:r>
+              <w:rPr>
+                <w:rFonts w:ascii="Times New Roman" w:hAnsi="Times New Roman" w:cs="Times New Roman"/>
+              </w:rPr>
+              <w:t>&lt;expr&gt;</w:t>
+            </w:r>
+          </w:p>
+        </w:tc>
+        <w:tc>
+          <w:tcPr>
+            <w:tcW w:w="7195" w:type="dxa"/>
+          </w:tcPr>
+          <w:p>
+            <w:pPr>
+              <w:pStyle w:val="NoSpacing"/>
+              <w:rPr>
+                <w:rFonts w:ascii="Times New Roman" w:hAnsi="Times New Roman" w:cs="Times New Roman"/>
+              </w:rPr>
+            </w:pPr>
+            <w:r>
+              <w:rPr>
+                <w:rFonts w:ascii="Times New Roman" w:hAnsi="Times New Roman" w:cs="Times New Roman"/>
+              </w:rPr>
+              <w:sym w:font="Wingdings" w:char="F0E0"/>
+            </w:r>
+            <w:r>
+              <w:rPr>
+                <w:rFonts w:ascii="Times New Roman" w:hAnsi="Times New Roman" w:cs="Times New Roman"/>
+              </w:rPr>
+              <w:t>&lt;term&gt; &lt;post-expr&gt;</w:t>
+            </w:r>
+          </w:p>
+        </w:tc>
+      </w:tr>
+      <w:tr>
+        <w:tc>
+          <w:tcPr>
+            <w:tcW w:w="2155" w:type="dxa"/>
+          </w:tcPr>
+          <w:p>
+            <w:pPr>
+              <w:rPr>
+                <w:rFonts w:ascii="Times New Roman" w:hAnsi="Times New Roman" w:cs="Times New Roman"/>
+              </w:rPr>
+            </w:pPr>
+            <w:r>
+              <w:rPr>
+                <w:rFonts w:ascii="Times New Roman" w:hAnsi="Times New Roman" w:cs="Times New Roman"/>
+              </w:rPr>
+              <w:t>&lt;</w:t>
+            </w:r>
+            <w:r>
+              <w:rPr>
+                <w:rFonts w:ascii="Times New Roman" w:hAnsi="Times New Roman" w:cs="Times New Roman"/>
+              </w:rPr>
+              <w:t>post-</w:t>
+            </w:r>
+            <w:r>
+              <w:rPr>
+                <w:rFonts w:ascii="Times New Roman" w:hAnsi="Times New Roman" w:cs="Times New Roman"/>
+              </w:rPr>
+              <w:t xml:space="preserve">expr&gt;                       </w:t>
+            </w:r>
+          </w:p>
+        </w:tc>
+        <w:tc>
+          <w:tcPr>
+            <w:tcW w:w="7195" w:type="dxa"/>
+          </w:tcPr>
+          <w:p>
+            <w:pPr>
+              <w:pStyle w:val="NoSpacing"/>
+              <w:rPr>
+                <w:rFonts w:ascii="Times New Roman" w:hAnsi="Times New Roman" w:cs="Times New Roman"/>
+              </w:rPr>
+            </w:pPr>
+            <w:r>
+              <w:rPr>
+                <w:rFonts w:ascii="Times New Roman" w:hAnsi="Times New Roman" w:cs="Times New Roman"/>
+              </w:rPr>
+              <w:sym w:font="Wingdings" w:char="F0E0"/>
+            </w:r>
+            <w:r>
+              <w:rPr>
+                <w:rFonts w:ascii="Times New Roman" w:hAnsi="Times New Roman" w:cs="Times New Roman"/>
+              </w:rPr>
+              <w:t>+ &lt;term&gt;</w:t>
+            </w:r>
+            <w:r>
+              <w:rPr>
+                <w:rFonts w:ascii="Times New Roman" w:hAnsi="Times New Roman" w:cs="Times New Roman"/>
+              </w:rPr>
+              <w:t xml:space="preserve"> &lt;post-expr&gt;</w:t>
+            </w:r>
+          </w:p>
+        </w:tc>
+      </w:tr>
+      <w:tr>
+        <w:tc>
+          <w:tcPr>
+            <w:tcW w:w="2155" w:type="dxa"/>
+          </w:tcPr>
+          <w:p>
+            <w:pPr>
+              <w:rPr>
+                <w:rFonts w:ascii="Times New Roman" w:hAnsi="Times New Roman" w:cs="Times New Roman"/>
+              </w:rPr>
+            </w:pPr>
+            <w:r>
+              <w:rPr>
+                <w:rFonts w:ascii="Times New Roman" w:hAnsi="Times New Roman" w:cs="Times New Roman"/>
+              </w:rPr>
+              <w:t>&lt;</w:t>
+            </w:r>
+            <w:r>
+              <w:rPr>
+                <w:rFonts w:ascii="Times New Roman" w:hAnsi="Times New Roman" w:cs="Times New Roman"/>
+              </w:rPr>
+              <w:t>post-</w:t>
+            </w:r>
+            <w:r>
+              <w:rPr>
+                <w:rFonts w:ascii="Times New Roman" w:hAnsi="Times New Roman" w:cs="Times New Roman"/>
+              </w:rPr>
+              <w:t xml:space="preserve">expr&gt;                       </w:t>
+            </w:r>
+          </w:p>
+        </w:tc>
+        <w:tc>
+          <w:tcPr>
+            <w:tcW w:w="7195" w:type="dxa"/>
+          </w:tcPr>
+          <w:p>
+            <w:pPr>
+              <w:pStyle w:val="NoSpacing"/>
+              <w:rPr>
+                <w:rFonts w:ascii="Times New Roman" w:hAnsi="Times New Roman" w:cs="Times New Roman"/>
+              </w:rPr>
+            </w:pPr>
+            <w:r>
+              <w:rPr>
+                <w:rFonts w:ascii="Times New Roman" w:hAnsi="Times New Roman" w:cs="Times New Roman"/>
+              </w:rPr>
+              <w:sym w:font="Wingdings" w:char="F0E0"/>
+            </w:r>
+            <w:r>
+              <w:rPr>
+                <w:rFonts w:ascii="Times New Roman" w:hAnsi="Times New Roman" w:cs="Times New Roman"/>
+              </w:rPr>
+              <w:t xml:space="preserve"> - &lt;term&gt;</w:t>
+            </w:r>
+            <w:r>
+              <w:rPr>
+                <w:rFonts w:ascii="Times New Roman" w:hAnsi="Times New Roman" w:cs="Times New Roman"/>
+              </w:rPr>
+              <w:t xml:space="preserve"> &lt;post-expr&gt;</w:t>
+            </w:r>
+          </w:p>
+        </w:tc>
+      </w:tr>
+      <w:tr>
+        <w:tc>
+          <w:tcPr>
+            <w:tcW w:w="2155" w:type="dxa"/>
+          </w:tcPr>
+          <w:p>
+            <w:pPr>
+              <w:rPr>
+                <w:rFonts w:ascii="Times New Roman" w:hAnsi="Times New Roman" w:cs="Times New Roman"/>
+              </w:rPr>
+            </w:pPr>
+            <w:r>
+              <w:rPr>
+                <w:rFonts w:ascii="Times New Roman" w:hAnsi="Times New Roman" w:cs="Times New Roman"/>
+              </w:rPr>
+              <w:t>&lt;</w:t>
+            </w:r>
+            <w:r>
+              <w:rPr>
+                <w:rFonts w:ascii="Times New Roman" w:hAnsi="Times New Roman" w:cs="Times New Roman"/>
+              </w:rPr>
+              <w:t>post-</w:t>
+            </w:r>
+            <w:r>
+              <w:rPr>
+                <w:rFonts w:ascii="Times New Roman" w:hAnsi="Times New Roman" w:cs="Times New Roman"/>
+              </w:rPr>
+              <w:t xml:space="preserve">expr&gt;                       </w:t>
+            </w:r>
+          </w:p>
+        </w:tc>
+        <w:tc>
+          <w:tcPr>
+            <w:tcW w:w="7195" w:type="dxa"/>
+          </w:tcPr>
+          <w:p>
+            <w:pPr>
+              <w:pStyle w:val="NoSpacing"/>
+              <w:rPr>
+                <w:rFonts w:ascii="Times New Roman" w:hAnsi="Times New Roman" w:cs="Times New Roman"/>
+              </w:rPr>
+            </w:pPr>
+            <w:r>
+              <w:rPr>
+                <w:rFonts w:ascii="Times New Roman" w:hAnsi="Times New Roman" w:cs="Times New Roman"/>
+              </w:rPr>
+              <w:sym w:font="Wingdings" w:char="F0E0"/>
+            </w:r>
+            <w:r>
+              <w:rPr>
+                <w:rFonts w:ascii="Times New Roman" w:hAnsi="Times New Roman" w:cs="Times New Roman"/>
+              </w:rPr>
+              <w:t>λ</w:t>
+            </w:r>
+          </w:p>
+        </w:tc>
+      </w:tr>
+      <w:tr>
+        <w:tc>
+          <w:tcPr>
+            <w:tcW w:w="2155" w:type="dxa"/>
+          </w:tcPr>
+          <w:p>
+            <w:pPr>
+              <w:rPr>
+                <w:rFonts w:ascii="Times New Roman" w:hAnsi="Times New Roman" w:cs="Times New Roman"/>
+              </w:rPr>
+            </w:pPr>
+            <w:r>
+              <w:rPr>
+                <w:rFonts w:ascii="Times New Roman" w:hAnsi="Times New Roman" w:cs="Times New Roman"/>
+              </w:rPr>
+              <w:t>&lt;term&gt;</w:t>
+            </w:r>
+          </w:p>
+        </w:tc>
+        <w:tc>
+          <w:tcPr>
+            <w:tcW w:w="7195" w:type="dxa"/>
+          </w:tcPr>
+          <w:p>
+            <w:pPr>
+              <w:pStyle w:val="NoSpacing"/>
+              <w:rPr>
+                <w:rFonts w:ascii="Times New Roman" w:hAnsi="Times New Roman" w:cs="Times New Roman"/>
+              </w:rPr>
+            </w:pPr>
+            <w:r>
+              <w:rPr>
+                <w:rFonts w:ascii="Times New Roman" w:hAnsi="Times New Roman" w:cs="Times New Roman"/>
+              </w:rPr>
+              <w:sym w:font="Wingdings" w:char="F0E0"/>
+            </w:r>
+            <w:r>
+              <w:rPr>
+                <w:rFonts w:ascii="Times New Roman" w:hAnsi="Times New Roman" w:cs="Times New Roman"/>
+              </w:rPr>
+              <w:t>&lt;factor&gt; &lt;post-term&gt;</w:t>
+            </w:r>
+          </w:p>
+        </w:tc>
+      </w:tr>
+      <w:tr>
+        <w:tc>
+          <w:tcPr>
+            <w:tcW w:w="2155" w:type="dxa"/>
+          </w:tcPr>
+          <w:p>
+            <w:pPr>
+              <w:rPr>
+                <w:rFonts w:ascii="Times New Roman" w:hAnsi="Times New Roman" w:cs="Times New Roman"/>
+              </w:rPr>
+            </w:pPr>
+            <w:r>
+              <w:rPr>
+                <w:rFonts w:ascii="Times New Roman" w:hAnsi="Times New Roman" w:cs="Times New Roman"/>
+              </w:rPr>
+              <w:t>&lt;</w:t>
+            </w:r>
+            <w:r>
+              <w:rPr>
+                <w:rFonts w:ascii="Times New Roman" w:hAnsi="Times New Roman" w:cs="Times New Roman"/>
+              </w:rPr>
+              <w:t>post-</w:t>
+            </w:r>
+            <w:r>
+              <w:rPr>
+                <w:rFonts w:ascii="Times New Roman" w:hAnsi="Times New Roman" w:cs="Times New Roman"/>
+              </w:rPr>
+              <w:t xml:space="preserve">term&gt;                      </w:t>
+            </w:r>
+          </w:p>
+        </w:tc>
+        <w:tc>
+          <w:tcPr>
+            <w:tcW w:w="7195" w:type="dxa"/>
+          </w:tcPr>
+          <w:p>
+            <w:pPr>
+              <w:pStyle w:val="NoSpacing"/>
+              <w:rPr>
+                <w:rFonts w:ascii="Times New Roman" w:hAnsi="Times New Roman" w:cs="Times New Roman"/>
+              </w:rPr>
+            </w:pPr>
+            <w:r>
+              <w:rPr>
+                <w:rFonts w:ascii="Times New Roman" w:hAnsi="Times New Roman" w:cs="Times New Roman"/>
+              </w:rPr>
+              <w:sym w:font="Wingdings" w:char="F0E0"/>
+            </w:r>
+            <w:r>
+              <w:rPr>
+                <w:rFonts w:ascii="Times New Roman" w:hAnsi="Times New Roman" w:cs="Times New Roman"/>
+              </w:rPr>
+              <w:t>* &lt;factor&gt;</w:t>
+            </w:r>
+            <w:r>
+              <w:rPr>
+                <w:rFonts w:ascii="Times New Roman" w:hAnsi="Times New Roman" w:cs="Times New Roman"/>
+              </w:rPr>
+              <w:t xml:space="preserve"> &lt;post-term&gt;</w:t>
+            </w:r>
+          </w:p>
+        </w:tc>
+      </w:tr>
+      <w:tr>
+        <w:tc>
+          <w:tcPr>
+            <w:tcW w:w="2155" w:type="dxa"/>
+          </w:tcPr>
+          <w:p>
+            <w:pPr>
+              <w:rPr>
+                <w:rFonts w:ascii="Times New Roman" w:hAnsi="Times New Roman" w:cs="Times New Roman"/>
+              </w:rPr>
+            </w:pPr>
+            <w:r>
+              <w:rPr>
+                <w:rFonts w:ascii="Times New Roman" w:hAnsi="Times New Roman" w:cs="Times New Roman"/>
+              </w:rPr>
+              <w:t>&lt;</w:t>
+            </w:r>
+            <w:r>
+              <w:rPr>
+                <w:rFonts w:ascii="Times New Roman" w:hAnsi="Times New Roman" w:cs="Times New Roman"/>
+              </w:rPr>
+              <w:t>post-</w:t>
+            </w:r>
+            <w:r>
+              <w:rPr>
+                <w:rFonts w:ascii="Times New Roman" w:hAnsi="Times New Roman" w:cs="Times New Roman"/>
+              </w:rPr>
+              <w:t xml:space="preserve">term&gt;                      </w:t>
+            </w:r>
+          </w:p>
+        </w:tc>
+        <w:tc>
+          <w:tcPr>
+            <w:tcW w:w="7195" w:type="dxa"/>
+          </w:tcPr>
+          <w:p>
+            <w:pPr>
+              <w:pStyle w:val="NoSpacing"/>
+              <w:rPr>
+                <w:rFonts w:ascii="Times New Roman" w:hAnsi="Times New Roman" w:cs="Times New Roman"/>
+              </w:rPr>
+            </w:pPr>
+            <w:r>
+              <w:rPr>
+                <w:rFonts w:ascii="Times New Roman" w:hAnsi="Times New Roman" w:cs="Times New Roman"/>
+              </w:rPr>
+              <w:sym w:font="Wingdings" w:char="F0E0"/>
+            </w:r>
+            <w:r>
+              <w:rPr>
+                <w:rFonts w:ascii="Times New Roman" w:hAnsi="Times New Roman" w:cs="Times New Roman"/>
+              </w:rPr>
+              <w:t xml:space="preserve"> / &lt;factor&gt;</w:t>
+            </w:r>
+            <w:r>
+              <w:rPr>
+                <w:rFonts w:ascii="Times New Roman" w:hAnsi="Times New Roman" w:cs="Times New Roman"/>
+              </w:rPr>
+              <w:t xml:space="preserve"> &lt;post-term&gt;</w:t>
+            </w:r>
+          </w:p>
+        </w:tc>
+      </w:tr>
+      <w:tr>
+        <w:tc>
+          <w:tcPr>
+            <w:tcW w:w="2155" w:type="dxa"/>
+          </w:tcPr>
+          <w:p>
+            <w:pPr>
+              <w:rPr>
+                <w:rFonts w:ascii="Times New Roman" w:hAnsi="Times New Roman" w:cs="Times New Roman"/>
+              </w:rPr>
+            </w:pPr>
+            <w:r>
+              <w:rPr>
+                <w:rFonts w:ascii="Times New Roman" w:hAnsi="Times New Roman" w:cs="Times New Roman"/>
+              </w:rPr>
+              <w:t>&lt;</w:t>
+            </w:r>
+            <w:r>
+              <w:rPr>
+                <w:rFonts w:ascii="Times New Roman" w:hAnsi="Times New Roman" w:cs="Times New Roman"/>
+              </w:rPr>
+              <w:t>post-</w:t>
+            </w:r>
+            <w:r>
+              <w:rPr>
+                <w:rFonts w:ascii="Times New Roman" w:hAnsi="Times New Roman" w:cs="Times New Roman"/>
+              </w:rPr>
+              <w:t xml:space="preserve">term&gt;                      </w:t>
+            </w:r>
+          </w:p>
+        </w:tc>
+        <w:tc>
+          <w:tcPr>
+            <w:tcW w:w="7195" w:type="dxa"/>
+          </w:tcPr>
+          <w:p>
+            <w:pPr>
+              <w:pStyle w:val="NoSpacing"/>
+              <w:rPr>
+                <w:rFonts w:ascii="Times New Roman" w:hAnsi="Times New Roman" w:cs="Times New Roman"/>
+              </w:rPr>
+            </w:pPr>
+            <w:r>
+              <w:rPr>
+                <w:rFonts w:ascii="Times New Roman" w:hAnsi="Times New Roman" w:cs="Times New Roman"/>
+              </w:rPr>
+              <w:sym w:font="Wingdings" w:char="F0E0"/>
             </w:r>
             <w:r>
               <w:rPr>
@@ -3515,9 +3968,8 @@
               <w:rPr>
                 <w:rFonts w:ascii="Times New Roman" w:hAnsi="Times New Roman" w:cs="Times New Roman"/>
               </w:rPr>
-              <w:t>,</w:t>
-            </w:r>
-            <w:proofErr w:type="gramEnd"/>
+              <w:t>λ</w:t>
+            </w:r>
           </w:p>
         </w:tc>
       </w:tr>
@@ -3536,7 +3988,7 @@
               <w:rPr>
                 <w:rFonts w:ascii="Times New Roman" w:hAnsi="Times New Roman" w:cs="Times New Roman"/>
               </w:rPr>
-              <w:t xml:space="preserve">&lt;str&gt;                          </w:t>
+              <w:t xml:space="preserve">&lt;factor&gt;                    </w:t>
             </w:r>
           </w:p>
         </w:tc>
@@ -3561,7 +4013,7 @@
               <w:rPr>
                 <w:rFonts w:ascii="Times New Roman" w:hAnsi="Times New Roman" w:cs="Times New Roman"/>
               </w:rPr>
-              <w:t>λ</w:t>
+              <w:t>&lt;identifier&gt;</w:t>
             </w:r>
           </w:p>
         </w:tc>
@@ -3581,7 +4033,7 @@
               <w:rPr>
                 <w:rFonts w:ascii="Times New Roman" w:hAnsi="Times New Roman" w:cs="Times New Roman"/>
               </w:rPr>
-              <w:t xml:space="preserve">&lt;assign&gt;                    </w:t>
+              <w:t xml:space="preserve">&lt;factor&gt;                    </w:t>
             </w:r>
           </w:p>
         </w:tc>
@@ -3606,7 +4058,7 @@
               <w:rPr>
                 <w:rFonts w:ascii="Times New Roman" w:hAnsi="Times New Roman" w:cs="Times New Roman"/>
               </w:rPr>
-              <w:t>&lt;identifier&gt; = &lt;expr&gt;;</w:t>
+              <w:t xml:space="preserve"> &lt;number&gt;</w:t>
             </w:r>
           </w:p>
         </w:tc>
@@ -3626,7 +4078,7 @@
               <w:rPr>
                 <w:rFonts w:ascii="Times New Roman" w:hAnsi="Times New Roman" w:cs="Times New Roman"/>
               </w:rPr>
-              <w:t>&lt;expr&gt;</w:t>
+              <w:t xml:space="preserve">&lt;factor&gt;                    </w:t>
             </w:r>
           </w:p>
         </w:tc>
@@ -3651,573 +4103,7 @@
               <w:rPr>
                 <w:rFonts w:ascii="Times New Roman" w:hAnsi="Times New Roman" w:cs="Times New Roman"/>
               </w:rPr>
-              <w:t>&lt;term&gt; &lt;post-expr&gt;</w:t>
-            </w:r>
-          </w:p>
-        </w:tc>
-      </w:tr>
-      <w:tr>
-        <w:tc>
-          <w:tcPr>
-            <w:tcW w:w="2155" w:type="dxa"/>
-          </w:tcPr>
-          <w:p>
-            <w:pPr>
-              <w:rPr>
-                <w:rFonts w:ascii="Times New Roman" w:hAnsi="Times New Roman" w:cs="Times New Roman"/>
-              </w:rPr>
-            </w:pPr>
-            <w:r>
-              <w:rPr>
-                <w:rFonts w:ascii="Times New Roman" w:hAnsi="Times New Roman" w:cs="Times New Roman"/>
-              </w:rPr>
-              <w:t>&lt;</w:t>
-            </w:r>
-            <w:r>
-              <w:rPr>
-                <w:rFonts w:ascii="Times New Roman" w:hAnsi="Times New Roman" w:cs="Times New Roman"/>
-              </w:rPr>
-              <w:t>post-</w:t>
-            </w:r>
-            <w:r>
-              <w:rPr>
-                <w:rFonts w:ascii="Times New Roman" w:hAnsi="Times New Roman" w:cs="Times New Roman"/>
-              </w:rPr>
-              <w:t xml:space="preserve">expr&gt;                       </w:t>
-            </w:r>
-          </w:p>
-        </w:tc>
-        <w:tc>
-          <w:tcPr>
-            <w:tcW w:w="7195" w:type="dxa"/>
-          </w:tcPr>
-          <w:p>
-            <w:pPr>
-              <w:pStyle w:val="NoSpacing"/>
-              <w:rPr>
-                <w:rFonts w:ascii="Times New Roman" w:hAnsi="Times New Roman" w:cs="Times New Roman"/>
-              </w:rPr>
-            </w:pPr>
-            <w:r>
-              <w:rPr>
-                <w:rFonts w:ascii="Times New Roman" w:hAnsi="Times New Roman" w:cs="Times New Roman"/>
-              </w:rPr>
-              <w:sym w:font="Wingdings" w:char="F0E0"/>
-            </w:r>
-            <w:r>
-              <w:rPr>
-                <w:rFonts w:ascii="Times New Roman" w:hAnsi="Times New Roman" w:cs="Times New Roman"/>
-              </w:rPr>
-              <w:t>+ &lt;term&gt;</w:t>
-            </w:r>
-            <w:r>
-              <w:rPr>
-                <w:rFonts w:ascii="Times New Roman" w:hAnsi="Times New Roman" w:cs="Times New Roman"/>
-              </w:rPr>
-              <w:t xml:space="preserve"> &lt;post-expr&gt;</w:t>
-            </w:r>
-          </w:p>
-        </w:tc>
-      </w:tr>
-      <w:tr>
-        <w:tc>
-          <w:tcPr>
-            <w:tcW w:w="2155" w:type="dxa"/>
-          </w:tcPr>
-          <w:p>
-            <w:pPr>
-              <w:rPr>
-                <w:rFonts w:ascii="Times New Roman" w:hAnsi="Times New Roman" w:cs="Times New Roman"/>
-              </w:rPr>
-            </w:pPr>
-            <w:r>
-              <w:rPr>
-                <w:rFonts w:ascii="Times New Roman" w:hAnsi="Times New Roman" w:cs="Times New Roman"/>
-              </w:rPr>
-              <w:t>&lt;</w:t>
-            </w:r>
-            <w:r>
-              <w:rPr>
-                <w:rFonts w:ascii="Times New Roman" w:hAnsi="Times New Roman" w:cs="Times New Roman"/>
-              </w:rPr>
-              <w:t>post-</w:t>
-            </w:r>
-            <w:r>
-              <w:rPr>
-                <w:rFonts w:ascii="Times New Roman" w:hAnsi="Times New Roman" w:cs="Times New Roman"/>
-              </w:rPr>
-              <w:t xml:space="preserve">expr&gt;                       </w:t>
-            </w:r>
-          </w:p>
-        </w:tc>
-        <w:tc>
-          <w:tcPr>
-            <w:tcW w:w="7195" w:type="dxa"/>
-          </w:tcPr>
-          <w:p>
-            <w:pPr>
-              <w:pStyle w:val="NoSpacing"/>
-              <w:rPr>
-                <w:rFonts w:ascii="Times New Roman" w:hAnsi="Times New Roman" w:cs="Times New Roman"/>
-              </w:rPr>
-            </w:pPr>
-            <w:r>
-              <w:rPr>
-                <w:rFonts w:ascii="Times New Roman" w:hAnsi="Times New Roman" w:cs="Times New Roman"/>
-              </w:rPr>
-              <w:sym w:font="Wingdings" w:char="F0E0"/>
-            </w:r>
-            <w:r>
-              <w:rPr>
-                <w:rFonts w:ascii="Times New Roman" w:hAnsi="Times New Roman" w:cs="Times New Roman"/>
-              </w:rPr>
-              <w:t xml:space="preserve"> - &lt;term&gt;</w:t>
-            </w:r>
-            <w:r>
-              <w:rPr>
-                <w:rFonts w:ascii="Times New Roman" w:hAnsi="Times New Roman" w:cs="Times New Roman"/>
-              </w:rPr>
-              <w:t xml:space="preserve"> &lt;post-expr&gt;</w:t>
-            </w:r>
-          </w:p>
-        </w:tc>
-      </w:tr>
-      <w:tr>
-        <w:tc>
-          <w:tcPr>
-            <w:tcW w:w="2155" w:type="dxa"/>
-          </w:tcPr>
-          <w:p>
-            <w:pPr>
-              <w:rPr>
-                <w:rFonts w:ascii="Times New Roman" w:hAnsi="Times New Roman" w:cs="Times New Roman"/>
-              </w:rPr>
-            </w:pPr>
-            <w:r>
-              <w:rPr>
-                <w:rFonts w:ascii="Times New Roman" w:hAnsi="Times New Roman" w:cs="Times New Roman"/>
-              </w:rPr>
-              <w:t>&lt;</w:t>
-            </w:r>
-            <w:r>
-              <w:rPr>
-                <w:rFonts w:ascii="Times New Roman" w:hAnsi="Times New Roman" w:cs="Times New Roman"/>
-              </w:rPr>
-              <w:t>post-</w:t>
-            </w:r>
-            <w:r>
-              <w:rPr>
-                <w:rFonts w:ascii="Times New Roman" w:hAnsi="Times New Roman" w:cs="Times New Roman"/>
-              </w:rPr>
-              <w:t xml:space="preserve">expr&gt;                       </w:t>
-            </w:r>
-          </w:p>
-        </w:tc>
-        <w:tc>
-          <w:tcPr>
-            <w:tcW w:w="7195" w:type="dxa"/>
-          </w:tcPr>
-          <w:p>
-            <w:pPr>
-              <w:pStyle w:val="NoSpacing"/>
-              <w:rPr>
-                <w:rFonts w:ascii="Times New Roman" w:hAnsi="Times New Roman" w:cs="Times New Roman"/>
-              </w:rPr>
-            </w:pPr>
-            <w:r>
-              <w:rPr>
-                <w:rFonts w:ascii="Times New Roman" w:hAnsi="Times New Roman" w:cs="Times New Roman"/>
-              </w:rPr>
-              <w:sym w:font="Wingdings" w:char="F0E0"/>
-            </w:r>
-            <w:r>
-              <w:rPr>
-                <w:rFonts w:ascii="Times New Roman" w:hAnsi="Times New Roman" w:cs="Times New Roman"/>
-              </w:rPr>
-              <w:t>λ</w:t>
-            </w:r>
-          </w:p>
-        </w:tc>
-      </w:tr>
-      <w:tr>
-        <w:tc>
-          <w:tcPr>
-            <w:tcW w:w="2155" w:type="dxa"/>
-          </w:tcPr>
-          <w:p>
-            <w:pPr>
-              <w:rPr>
-                <w:rFonts w:ascii="Times New Roman" w:hAnsi="Times New Roman" w:cs="Times New Roman"/>
-              </w:rPr>
-            </w:pPr>
-            <w:r>
-              <w:rPr>
-                <w:rFonts w:ascii="Times New Roman" w:hAnsi="Times New Roman" w:cs="Times New Roman"/>
-              </w:rPr>
-              <w:t>&lt;term&gt;</w:t>
-            </w:r>
-          </w:p>
-        </w:tc>
-        <w:tc>
-          <w:tcPr>
-            <w:tcW w:w="7195" w:type="dxa"/>
-          </w:tcPr>
-          <w:p>
-            <w:pPr>
-              <w:pStyle w:val="NoSpacing"/>
-              <w:rPr>
-                <w:rFonts w:ascii="Times New Roman" w:hAnsi="Times New Roman" w:cs="Times New Roman"/>
-              </w:rPr>
-            </w:pPr>
-            <w:r>
-              <w:rPr>
-                <w:rFonts w:ascii="Times New Roman" w:hAnsi="Times New Roman" w:cs="Times New Roman"/>
-              </w:rPr>
-              <w:sym w:font="Wingdings" w:char="F0E0"/>
-            </w:r>
-            <w:r>
-              <w:rPr>
-                <w:rFonts w:ascii="Times New Roman" w:hAnsi="Times New Roman" w:cs="Times New Roman"/>
-              </w:rPr>
-              <w:t>&lt;factor&gt; &lt;post-term&gt;</w:t>
-            </w:r>
-          </w:p>
-        </w:tc>
-      </w:tr>
-      <w:tr>
-        <w:tc>
-          <w:tcPr>
-            <w:tcW w:w="2155" w:type="dxa"/>
-          </w:tcPr>
-          <w:p>
-            <w:pPr>
-              <w:rPr>
-                <w:rFonts w:ascii="Times New Roman" w:hAnsi="Times New Roman" w:cs="Times New Roman"/>
-              </w:rPr>
-            </w:pPr>
-            <w:r>
-              <w:rPr>
-                <w:rFonts w:ascii="Times New Roman" w:hAnsi="Times New Roman" w:cs="Times New Roman"/>
-              </w:rPr>
-              <w:t>&lt;</w:t>
-            </w:r>
-            <w:r>
-              <w:rPr>
-                <w:rFonts w:ascii="Times New Roman" w:hAnsi="Times New Roman" w:cs="Times New Roman"/>
-              </w:rPr>
-              <w:t>post-</w:t>
-            </w:r>
-            <w:r>
-              <w:rPr>
-                <w:rFonts w:ascii="Times New Roman" w:hAnsi="Times New Roman" w:cs="Times New Roman"/>
-              </w:rPr>
-              <w:t xml:space="preserve">term&gt;                      </w:t>
-            </w:r>
-          </w:p>
-        </w:tc>
-        <w:tc>
-          <w:tcPr>
-            <w:tcW w:w="7195" w:type="dxa"/>
-          </w:tcPr>
-          <w:p>
-            <w:pPr>
-              <w:pStyle w:val="NoSpacing"/>
-              <w:rPr>
-                <w:rFonts w:ascii="Times New Roman" w:hAnsi="Times New Roman" w:cs="Times New Roman"/>
-              </w:rPr>
-            </w:pPr>
-            <w:r>
-              <w:rPr>
-                <w:rFonts w:ascii="Times New Roman" w:hAnsi="Times New Roman" w:cs="Times New Roman"/>
-              </w:rPr>
-              <w:sym w:font="Wingdings" w:char="F0E0"/>
-            </w:r>
-            <w:r>
-              <w:rPr>
-                <w:rFonts w:ascii="Times New Roman" w:hAnsi="Times New Roman" w:cs="Times New Roman"/>
-              </w:rPr>
-              <w:t>* &lt;factor&gt;</w:t>
-            </w:r>
-            <w:r>
-              <w:rPr>
-                <w:rFonts w:ascii="Times New Roman" w:hAnsi="Times New Roman" w:cs="Times New Roman"/>
-              </w:rPr>
-              <w:t xml:space="preserve"> &lt;post-term&gt;</w:t>
-            </w:r>
-          </w:p>
-        </w:tc>
-      </w:tr>
-      <w:tr>
-        <w:tc>
-          <w:tcPr>
-            <w:tcW w:w="2155" w:type="dxa"/>
-          </w:tcPr>
-          <w:p>
-            <w:pPr>
-              <w:rPr>
-                <w:rFonts w:ascii="Times New Roman" w:hAnsi="Times New Roman" w:cs="Times New Roman"/>
-              </w:rPr>
-            </w:pPr>
-            <w:r>
-              <w:rPr>
-                <w:rFonts w:ascii="Times New Roman" w:hAnsi="Times New Roman" w:cs="Times New Roman"/>
-              </w:rPr>
-              <w:t>&lt;</w:t>
-            </w:r>
-            <w:r>
-              <w:rPr>
-                <w:rFonts w:ascii="Times New Roman" w:hAnsi="Times New Roman" w:cs="Times New Roman"/>
-              </w:rPr>
-              <w:t>post-</w:t>
-            </w:r>
-            <w:r>
-              <w:rPr>
-                <w:rFonts w:ascii="Times New Roman" w:hAnsi="Times New Roman" w:cs="Times New Roman"/>
-              </w:rPr>
-              <w:t xml:space="preserve">term&gt;                      </w:t>
-            </w:r>
-          </w:p>
-        </w:tc>
-        <w:tc>
-          <w:tcPr>
-            <w:tcW w:w="7195" w:type="dxa"/>
-          </w:tcPr>
-          <w:p>
-            <w:pPr>
-              <w:pStyle w:val="NoSpacing"/>
-              <w:rPr>
-                <w:rFonts w:ascii="Times New Roman" w:hAnsi="Times New Roman" w:cs="Times New Roman"/>
-              </w:rPr>
-            </w:pPr>
-            <w:r>
-              <w:rPr>
-                <w:rFonts w:ascii="Times New Roman" w:hAnsi="Times New Roman" w:cs="Times New Roman"/>
-              </w:rPr>
-              <w:sym w:font="Wingdings" w:char="F0E0"/>
-            </w:r>
-            <w:r>
-              <w:rPr>
-                <w:rFonts w:ascii="Times New Roman" w:hAnsi="Times New Roman" w:cs="Times New Roman"/>
-              </w:rPr>
-              <w:t xml:space="preserve"> / &lt;factor&gt;</w:t>
-            </w:r>
-            <w:r>
-              <w:rPr>
-                <w:rFonts w:ascii="Times New Roman" w:hAnsi="Times New Roman" w:cs="Times New Roman"/>
-              </w:rPr>
-              <w:t xml:space="preserve"> &lt;post-term&gt;</w:t>
-            </w:r>
-          </w:p>
-        </w:tc>
-      </w:tr>
-      <w:tr>
-        <w:tc>
-          <w:tcPr>
-            <w:tcW w:w="2155" w:type="dxa"/>
-          </w:tcPr>
-          <w:p>
-            <w:pPr>
-              <w:rPr>
-                <w:rFonts w:ascii="Times New Roman" w:hAnsi="Times New Roman" w:cs="Times New Roman"/>
-              </w:rPr>
-            </w:pPr>
-            <w:r>
-              <w:rPr>
-                <w:rFonts w:ascii="Times New Roman" w:hAnsi="Times New Roman" w:cs="Times New Roman"/>
-              </w:rPr>
-              <w:t>&lt;</w:t>
-            </w:r>
-            <w:r>
-              <w:rPr>
-                <w:rFonts w:ascii="Times New Roman" w:hAnsi="Times New Roman" w:cs="Times New Roman"/>
-              </w:rPr>
-              <w:t>post-</w:t>
-            </w:r>
-            <w:r>
-              <w:rPr>
-                <w:rFonts w:ascii="Times New Roman" w:hAnsi="Times New Roman" w:cs="Times New Roman"/>
-              </w:rPr>
-              <w:t xml:space="preserve">term&gt;                      </w:t>
-            </w:r>
-          </w:p>
-        </w:tc>
-        <w:tc>
-          <w:tcPr>
-            <w:tcW w:w="7195" w:type="dxa"/>
-          </w:tcPr>
-          <w:p>
-            <w:pPr>
-              <w:pStyle w:val="NoSpacing"/>
-              <w:rPr>
-                <w:rFonts w:ascii="Times New Roman" w:hAnsi="Times New Roman" w:cs="Times New Roman"/>
-              </w:rPr>
-            </w:pPr>
-            <w:r>
-              <w:rPr>
-                <w:rFonts w:ascii="Times New Roman" w:hAnsi="Times New Roman" w:cs="Times New Roman"/>
-              </w:rPr>
-              <w:sym w:font="Wingdings" w:char="F0E0"/>
-            </w:r>
-            <w:r>
-              <w:rPr>
-                <w:rFonts w:ascii="Times New Roman" w:hAnsi="Times New Roman" w:cs="Times New Roman"/>
-              </w:rPr>
-              <w:t xml:space="preserve"> </w:t>
-            </w:r>
-            <w:r>
-              <w:rPr>
-                <w:rFonts w:ascii="Times New Roman" w:hAnsi="Times New Roman" w:cs="Times New Roman"/>
-              </w:rPr>
-              <w:t>λ</w:t>
-            </w:r>
-          </w:p>
-        </w:tc>
-      </w:tr>
-      <w:tr>
-        <w:tc>
-          <w:tcPr>
-            <w:tcW w:w="2155" w:type="dxa"/>
-          </w:tcPr>
-          <w:p>
-            <w:pPr>
-              <w:rPr>
-                <w:rFonts w:ascii="Times New Roman" w:hAnsi="Times New Roman" w:cs="Times New Roman"/>
-              </w:rPr>
-            </w:pPr>
-            <w:r>
-              <w:rPr>
-                <w:rFonts w:ascii="Times New Roman" w:hAnsi="Times New Roman" w:cs="Times New Roman"/>
-              </w:rPr>
-              <w:t xml:space="preserve">&lt;factor&gt;                    </w:t>
-            </w:r>
-          </w:p>
-        </w:tc>
-        <w:tc>
-          <w:tcPr>
-            <w:tcW w:w="7195" w:type="dxa"/>
-          </w:tcPr>
-          <w:p>
-            <w:pPr>
-              <w:pStyle w:val="NoSpacing"/>
-              <w:rPr>
-                <w:rFonts w:ascii="Times New Roman" w:hAnsi="Times New Roman" w:cs="Times New Roman"/>
-              </w:rPr>
-            </w:pPr>
-            <w:r>
-              <w:rPr>
-                <w:rFonts w:ascii="Times New Roman" w:hAnsi="Times New Roman" w:cs="Times New Roman"/>
-              </w:rPr>
-              <w:sym w:font="Wingdings" w:char="F0E0"/>
-            </w:r>
-            <w:r>
-              <w:rPr>
-                <w:rFonts w:ascii="Times New Roman" w:hAnsi="Times New Roman" w:cs="Times New Roman"/>
-              </w:rPr>
-              <w:t>&lt;identifier&gt;</w:t>
-            </w:r>
-          </w:p>
-        </w:tc>
-      </w:tr>
-      <w:tr>
-        <w:tc>
-          <w:tcPr>
-            <w:tcW w:w="2155" w:type="dxa"/>
-          </w:tcPr>
-          <w:p>
-            <w:pPr>
-              <w:rPr>
-                <w:rFonts w:ascii="Times New Roman" w:hAnsi="Times New Roman" w:cs="Times New Roman"/>
-              </w:rPr>
-            </w:pPr>
-            <w:r>
-              <w:rPr>
-                <w:rFonts w:ascii="Times New Roman" w:hAnsi="Times New Roman" w:cs="Times New Roman"/>
-              </w:rPr>
-              <w:t xml:space="preserve">&lt;factor&gt;                    </w:t>
-            </w:r>
-          </w:p>
-        </w:tc>
-        <w:tc>
-          <w:tcPr>
-            <w:tcW w:w="7195" w:type="dxa"/>
-          </w:tcPr>
-          <w:p>
-            <w:pPr>
-              <w:pStyle w:val="NoSpacing"/>
-              <w:rPr>
-                <w:rFonts w:ascii="Times New Roman" w:hAnsi="Times New Roman" w:cs="Times New Roman"/>
-              </w:rPr>
-            </w:pPr>
-            <w:r>
-              <w:rPr>
-                <w:rFonts w:ascii="Times New Roman" w:hAnsi="Times New Roman" w:cs="Times New Roman"/>
-              </w:rPr>
-              <w:sym w:font="Wingdings" w:char="F0E0"/>
-            </w:r>
-            <w:r>
-              <w:rPr>
-                <w:rFonts w:ascii="Times New Roman" w:hAnsi="Times New Roman" w:cs="Times New Roman"/>
-              </w:rPr>
-              <w:t xml:space="preserve"> &lt;number&gt;</w:t>
-            </w:r>
-          </w:p>
-        </w:tc>
-      </w:tr>
-      <w:tr>
-        <w:tc>
-          <w:tcPr>
-            <w:tcW w:w="2155" w:type="dxa"/>
-          </w:tcPr>
-          <w:p>
-            <w:pPr>
-              <w:rPr>
-                <w:rFonts w:ascii="Times New Roman" w:hAnsi="Times New Roman" w:cs="Times New Roman"/>
-              </w:rPr>
-            </w:pPr>
-            <w:r>
-              <w:rPr>
-                <w:rFonts w:ascii="Times New Roman" w:hAnsi="Times New Roman" w:cs="Times New Roman"/>
-              </w:rPr>
-              <w:t xml:space="preserve">&lt;factor&gt;                    </w:t>
-            </w:r>
-          </w:p>
-        </w:tc>
-        <w:tc>
-          <w:tcPr>
-            <w:tcW w:w="7195" w:type="dxa"/>
-          </w:tcPr>
-          <w:p>
-            <w:pPr>
-              <w:pStyle w:val="NoSpacing"/>
-              <w:rPr>
-                <w:rFonts w:ascii="Times New Roman" w:hAnsi="Times New Roman" w:cs="Times New Roman"/>
-              </w:rPr>
-            </w:pPr>
-            <w:r>
-              <w:rPr>
-                <w:rFonts w:ascii="Times New Roman" w:hAnsi="Times New Roman" w:cs="Times New Roman"/>
-              </w:rPr>
-              <w:sym w:font="Wingdings" w:char="F0E0"/>
-            </w:r>
-            <w:r>
-              <w:rPr>
-                <w:rFonts w:ascii="Times New Roman" w:hAnsi="Times New Roman" w:cs="Times New Roman"/>
-              </w:rPr>
-              <w:t xml:space="preserve"> </w:t>
-            </w:r>
-            <w:proofErr w:type="gramStart"/>
-            <w:r>
-              <w:rPr>
-                <w:rFonts w:ascii="Times New Roman" w:hAnsi="Times New Roman" w:cs="Times New Roman"/>
-              </w:rPr>
-              <w:t>( &lt;</w:t>
-            </w:r>
-            <w:proofErr w:type="gramEnd"/>
-            <w:r>
-              <w:rPr>
-                <w:rFonts w:ascii="Times New Roman" w:hAnsi="Times New Roman" w:cs="Times New Roman"/>
-              </w:rPr>
-              <w:t>expr&gt; )</w:t>
+              <w:t xml:space="preserve"> ( &lt;expr&gt; )</w:t>
             </w:r>
           </w:p>
         </w:tc>
@@ -5973,7 +5859,6 @@
                       <w:szCs w:val="23"/>
                     </w:rPr>
                   </w:pPr>
-                  <w:proofErr w:type="spellStart"/>
                   <w:r>
                     <w:rPr>
                       <w:rFonts w:ascii="Times New Roman" w:hAnsi="Times New Roman" w:cs="Times New Roman"/>
@@ -5982,7 +5867,6 @@
                     </w:rPr>
                     <w:t>Te</w:t>
                   </w:r>
-                  <w:proofErr w:type="spellEnd"/>
                 </w:p>
               </w:tc>
             </w:tr>
@@ -6368,25 +6252,7 @@
                 <w:sz w:val="23"/>
                 <w:szCs w:val="23"/>
               </w:rPr>
-              <w:t xml:space="preserve">λ 0 1 2 3 4 5 6 7 8 9 p q r s </w:t>
-            </w:r>
-            <w:proofErr w:type="gramStart"/>
-            <w:r>
-              <w:rPr>
-                <w:rFonts w:ascii="Times New Roman" w:hAnsi="Times New Roman" w:cs="Times New Roman"/>
-                <w:sz w:val="23"/>
-                <w:szCs w:val="23"/>
-              </w:rPr>
-              <w:t>( )</w:t>
-            </w:r>
-            <w:proofErr w:type="gramEnd"/>
-            <w:r>
-              <w:rPr>
-                <w:rFonts w:ascii="Times New Roman" w:hAnsi="Times New Roman" w:cs="Times New Roman"/>
-                <w:sz w:val="23"/>
-                <w:szCs w:val="23"/>
-              </w:rPr>
-              <w:t xml:space="preserve"> * / + - = ; “value=” , write integer : program var begin end.</w:t>
+              <w:t>0 1 2 3 4 5 6 7 8 9 p q r s ( ) * / + - = ; “value=” , write integer : program var begin end.</w:t>
             </w:r>
           </w:p>
         </w:tc>
@@ -7996,7 +7862,6 @@
                 <w:szCs w:val="23"/>
               </w:rPr>
             </w:pPr>
-            <w:proofErr w:type="spellStart"/>
             <w:r>
               <w:rPr>
                 <w:rFonts w:ascii="Times New Roman" w:hAnsi="Times New Roman" w:cs="Times New Roman"/>
@@ -8005,7 +7870,6 @@
               </w:rPr>
               <w:t>Te</w:t>
             </w:r>
-            <w:proofErr w:type="spellEnd"/>
           </w:p>
         </w:tc>
         <w:tc>
@@ -8669,25 +8533,7 @@
                 <w:sz w:val="23"/>
                 <w:szCs w:val="23"/>
               </w:rPr>
-              <w:t xml:space="preserve">p q r s 0 1 2 3 4 5 6 7 8 </w:t>
-            </w:r>
-            <w:proofErr w:type="gramStart"/>
-            <w:r>
-              <w:rPr>
-                <w:rFonts w:ascii="Times New Roman" w:hAnsi="Times New Roman" w:cs="Times New Roman"/>
-                <w:sz w:val="23"/>
-                <w:szCs w:val="23"/>
-              </w:rPr>
-              <w:t>9 ,</w:t>
-            </w:r>
-            <w:proofErr w:type="gramEnd"/>
-            <w:r>
-              <w:rPr>
-                <w:rFonts w:ascii="Times New Roman" w:hAnsi="Times New Roman" w:cs="Times New Roman"/>
-                <w:sz w:val="23"/>
-                <w:szCs w:val="23"/>
-              </w:rPr>
-              <w:t xml:space="preserve"> : ) = </w:t>
+              <w:t xml:space="preserve">p q r s 0 1 2 3 4 5 6 7 8 9 , : ) = </w:t>
             </w:r>
             <w:r>
               <w:rPr>
@@ -8797,25 +8643,7 @@
                 <w:sz w:val="23"/>
                 <w:szCs w:val="23"/>
               </w:rPr>
-              <w:t xml:space="preserve">p q r s 0 1 2 3 4 5 6 7 8 </w:t>
-            </w:r>
-            <w:proofErr w:type="gramStart"/>
-            <w:r>
-              <w:rPr>
-                <w:rFonts w:ascii="Times New Roman" w:hAnsi="Times New Roman" w:cs="Times New Roman"/>
-                <w:sz w:val="23"/>
-                <w:szCs w:val="23"/>
-              </w:rPr>
-              <w:t>9 ,</w:t>
-            </w:r>
-            <w:proofErr w:type="gramEnd"/>
-            <w:r>
-              <w:rPr>
-                <w:rFonts w:ascii="Times New Roman" w:hAnsi="Times New Roman" w:cs="Times New Roman"/>
-                <w:sz w:val="23"/>
-                <w:szCs w:val="23"/>
-              </w:rPr>
-              <w:t xml:space="preserve"> ; ) = </w:t>
+              <w:t xml:space="preserve">p q r s 0 1 2 3 4 5 6 7 8 9 , ; ) = </w:t>
             </w:r>
             <w:r>
               <w:rPr>
@@ -8846,52 +8674,6 @@
           <w:szCs w:val="23"/>
         </w:rPr>
       </w:pPr>
-    </w:p>
-    <w:p>
-      <w:pPr>
-        <w:pStyle w:val="NoSpacing"/>
-        <w:rPr>
-          <w:rFonts w:ascii="Times New Roman" w:hAnsi="Times New Roman" w:cs="Times New Roman"/>
-          <w:sz w:val="23"/>
-          <w:szCs w:val="23"/>
-        </w:rPr>
-      </w:pPr>
-    </w:p>
-    <w:p>
-      <w:pPr>
-        <w:pStyle w:val="NoSpacing"/>
-        <w:rPr>
-          <w:rFonts w:ascii="Times New Roman" w:hAnsi="Times New Roman" w:cs="Times New Roman"/>
-          <w:sz w:val="23"/>
-          <w:szCs w:val="23"/>
-        </w:rPr>
-      </w:pPr>
-    </w:p>
-    <w:p>
-      <w:pPr>
-        <w:pStyle w:val="NoSpacing"/>
-        <w:rPr>
-          <w:rFonts w:ascii="Times New Roman" w:hAnsi="Times New Roman" w:cs="Times New Roman"/>
-          <w:sz w:val="23"/>
-          <w:szCs w:val="23"/>
-        </w:rPr>
-      </w:pPr>
-      <w:r>
-        <w:rPr>
-          <w:rFonts w:ascii="Times New Roman" w:hAnsi="Times New Roman" w:cs="Times New Roman"/>
-          <w:sz w:val="23"/>
-          <w:szCs w:val="23"/>
-        </w:rPr>
-        <w:t>Predictive Parsing table:</w:t>
-      </w:r>
-      <w:r>
-        <w:rPr>
-          <w:rFonts w:ascii="Times New Roman" w:hAnsi="Times New Roman" w:cs="Times New Roman"/>
-          <w:sz w:val="23"/>
-          <w:szCs w:val="23"/>
-        </w:rPr>
-        <w:br/>
-      </w:r>
     </w:p>
     <w:sectPr>
       <w:pgSz w:w="12240" w:h="15840"/>

</xml_diff>

<commit_message>
removed some accidental repeats in the first and follow list
</commit_message>
<xml_diff>
--- a/323 project setup.docx
+++ b/323 project setup.docx
@@ -5859,6 +5859,7 @@
                       <w:szCs w:val="23"/>
                     </w:rPr>
                   </w:pPr>
+                  <w:proofErr w:type="spellStart"/>
                   <w:r>
                     <w:rPr>
                       <w:rFonts w:ascii="Times New Roman" w:hAnsi="Times New Roman" w:cs="Times New Roman"/>
@@ -5867,6 +5868,7 @@
                     </w:rPr>
                     <w:t>Te</w:t>
                   </w:r>
+                  <w:proofErr w:type="spellEnd"/>
                 </w:p>
               </w:tc>
             </w:tr>
@@ -6793,6 +6795,1356 @@
                 <w:sz w:val="23"/>
                 <w:szCs w:val="23"/>
               </w:rPr>
+              <w:t xml:space="preserve"> / + - ; </w:t>
+            </w:r>
+          </w:p>
+        </w:tc>
+      </w:tr>
+      <w:tr>
+        <w:tc>
+          <w:tcPr>
+            <w:tcW w:w="2076" w:type="dxa"/>
+          </w:tcPr>
+          <w:p>
+            <w:pPr>
+              <w:pStyle w:val="NoSpacing"/>
+              <w:rPr>
+                <w:rFonts w:ascii="Times New Roman" w:hAnsi="Times New Roman" w:cs="Times New Roman"/>
+                <w:sz w:val="23"/>
+                <w:szCs w:val="23"/>
+              </w:rPr>
+            </w:pPr>
+            <w:r>
+              <w:rPr>
+                <w:rFonts w:ascii="Times New Roman" w:hAnsi="Times New Roman" w:cs="Times New Roman"/>
+                <w:sz w:val="23"/>
+                <w:szCs w:val="23"/>
+              </w:rPr>
+              <w:t>PI</w:t>
+            </w:r>
+          </w:p>
+        </w:tc>
+        <w:tc>
+          <w:tcPr>
+            <w:tcW w:w="2473" w:type="dxa"/>
+          </w:tcPr>
+          <w:p>
+            <w:pPr>
+              <w:pStyle w:val="NoSpacing"/>
+              <w:rPr>
+                <w:rFonts w:ascii="Times New Roman" w:hAnsi="Times New Roman" w:cs="Times New Roman"/>
+                <w:sz w:val="23"/>
+                <w:szCs w:val="23"/>
+              </w:rPr>
+            </w:pPr>
+            <w:r>
+              <w:rPr>
+                <w:rFonts w:ascii="Times New Roman" w:hAnsi="Times New Roman" w:cs="Times New Roman"/>
+                <w:sz w:val="23"/>
+                <w:szCs w:val="23"/>
+              </w:rPr>
+              <w:t>&lt;post-identifier&gt;</w:t>
+            </w:r>
+          </w:p>
+        </w:tc>
+        <w:tc>
+          <w:tcPr>
+            <w:tcW w:w="2376" w:type="dxa"/>
+          </w:tcPr>
+          <w:p>
+            <w:pPr>
+              <w:pStyle w:val="NoSpacing"/>
+              <w:rPr>
+                <w:rFonts w:ascii="Times New Roman" w:hAnsi="Times New Roman" w:cs="Times New Roman"/>
+                <w:sz w:val="23"/>
+                <w:szCs w:val="23"/>
+              </w:rPr>
+            </w:pPr>
+            <w:r>
+              <w:rPr>
+                <w:rFonts w:ascii="Times New Roman" w:hAnsi="Times New Roman" w:cs="Times New Roman"/>
+                <w:sz w:val="23"/>
+                <w:szCs w:val="23"/>
+              </w:rPr>
+              <w:t>p q r s 0 1 2 3 4 5 6 7 8 9 λ</w:t>
+            </w:r>
+          </w:p>
+        </w:tc>
+        <w:tc>
+          <w:tcPr>
+            <w:tcW w:w="2422" w:type="dxa"/>
+          </w:tcPr>
+          <w:p>
+            <w:pPr>
+              <w:pStyle w:val="NoSpacing"/>
+              <w:rPr>
+                <w:rFonts w:ascii="Times New Roman" w:hAnsi="Times New Roman" w:cs="Times New Roman"/>
+                <w:sz w:val="23"/>
+                <w:szCs w:val="23"/>
+              </w:rPr>
+            </w:pPr>
+            <w:r>
+              <w:rPr>
+                <w:rFonts w:ascii="Times New Roman" w:hAnsi="Times New Roman" w:cs="Times New Roman"/>
+                <w:sz w:val="23"/>
+                <w:szCs w:val="23"/>
+              </w:rPr>
+              <w:t xml:space="preserve">, : ) = </w:t>
+            </w:r>
+            <w:r>
+              <w:rPr>
+                <w:rFonts w:ascii="Times New Roman" w:hAnsi="Times New Roman" w:cs="Times New Roman"/>
+                <w:sz w:val="23"/>
+                <w:szCs w:val="23"/>
+              </w:rPr>
+              <w:t>*</w:t>
+            </w:r>
+            <w:r>
+              <w:rPr>
+                <w:rFonts w:ascii="Times New Roman" w:hAnsi="Times New Roman" w:cs="Times New Roman"/>
+                <w:sz w:val="23"/>
+                <w:szCs w:val="23"/>
+              </w:rPr>
+              <w:t xml:space="preserve"> / + - ; </w:t>
+            </w:r>
+          </w:p>
+        </w:tc>
+      </w:tr>
+      <w:tr>
+        <w:tc>
+          <w:tcPr>
+            <w:tcW w:w="2076" w:type="dxa"/>
+          </w:tcPr>
+          <w:p>
+            <w:pPr>
+              <w:pStyle w:val="NoSpacing"/>
+              <w:rPr>
+                <w:rFonts w:ascii="Times New Roman" w:hAnsi="Times New Roman" w:cs="Times New Roman"/>
+                <w:sz w:val="23"/>
+                <w:szCs w:val="23"/>
+              </w:rPr>
+            </w:pPr>
+            <w:r>
+              <w:rPr>
+                <w:rFonts w:ascii="Times New Roman" w:hAnsi="Times New Roman" w:cs="Times New Roman"/>
+                <w:sz w:val="23"/>
+                <w:szCs w:val="23"/>
+              </w:rPr>
+              <w:t>DL</w:t>
+            </w:r>
+          </w:p>
+        </w:tc>
+        <w:tc>
+          <w:tcPr>
+            <w:tcW w:w="2473" w:type="dxa"/>
+          </w:tcPr>
+          <w:p>
+            <w:pPr>
+              <w:pStyle w:val="NoSpacing"/>
+              <w:rPr>
+                <w:rFonts w:ascii="Times New Roman" w:hAnsi="Times New Roman" w:cs="Times New Roman"/>
+                <w:sz w:val="23"/>
+                <w:szCs w:val="23"/>
+              </w:rPr>
+            </w:pPr>
+            <w:r>
+              <w:rPr>
+                <w:rFonts w:ascii="Times New Roman" w:hAnsi="Times New Roman" w:cs="Times New Roman"/>
+                <w:sz w:val="23"/>
+                <w:szCs w:val="23"/>
+              </w:rPr>
+              <w:t>&lt;dec-list&gt;</w:t>
+            </w:r>
+          </w:p>
+        </w:tc>
+        <w:tc>
+          <w:tcPr>
+            <w:tcW w:w="2376" w:type="dxa"/>
+          </w:tcPr>
+          <w:p>
+            <w:pPr>
+              <w:pStyle w:val="NoSpacing"/>
+              <w:rPr>
+                <w:rFonts w:ascii="Times New Roman" w:hAnsi="Times New Roman" w:cs="Times New Roman"/>
+                <w:sz w:val="23"/>
+                <w:szCs w:val="23"/>
+              </w:rPr>
+            </w:pPr>
+            <w:r>
+              <w:rPr>
+                <w:rFonts w:ascii="Times New Roman" w:hAnsi="Times New Roman" w:cs="Times New Roman"/>
+                <w:sz w:val="23"/>
+                <w:szCs w:val="23"/>
+              </w:rPr>
+              <w:t xml:space="preserve">p q r s </w:t>
+            </w:r>
+          </w:p>
+        </w:tc>
+        <w:tc>
+          <w:tcPr>
+            <w:tcW w:w="2422" w:type="dxa"/>
+          </w:tcPr>
+          <w:p>
+            <w:pPr>
+              <w:pStyle w:val="NoSpacing"/>
+              <w:rPr>
+                <w:rFonts w:ascii="Times New Roman" w:hAnsi="Times New Roman" w:cs="Times New Roman"/>
+                <w:sz w:val="23"/>
+                <w:szCs w:val="23"/>
+              </w:rPr>
+            </w:pPr>
+            <w:r>
+              <w:rPr>
+                <w:rFonts w:ascii="Times New Roman" w:hAnsi="Times New Roman" w:cs="Times New Roman"/>
+                <w:sz w:val="23"/>
+                <w:szCs w:val="23"/>
+              </w:rPr>
+              <w:t xml:space="preserve">begin </w:t>
+            </w:r>
+          </w:p>
+        </w:tc>
+      </w:tr>
+      <w:tr>
+        <w:tc>
+          <w:tcPr>
+            <w:tcW w:w="2076" w:type="dxa"/>
+          </w:tcPr>
+          <w:p>
+            <w:pPr>
+              <w:pStyle w:val="NoSpacing"/>
+              <w:rPr>
+                <w:rFonts w:ascii="Times New Roman" w:hAnsi="Times New Roman" w:cs="Times New Roman"/>
+                <w:sz w:val="23"/>
+                <w:szCs w:val="23"/>
+              </w:rPr>
+            </w:pPr>
+            <w:r>
+              <w:rPr>
+                <w:rFonts w:ascii="Times New Roman" w:hAnsi="Times New Roman" w:cs="Times New Roman"/>
+                <w:sz w:val="23"/>
+                <w:szCs w:val="23"/>
+              </w:rPr>
+              <w:t>D</w:t>
+            </w:r>
+          </w:p>
+        </w:tc>
+        <w:tc>
+          <w:tcPr>
+            <w:tcW w:w="2473" w:type="dxa"/>
+          </w:tcPr>
+          <w:p>
+            <w:pPr>
+              <w:pStyle w:val="NoSpacing"/>
+              <w:rPr>
+                <w:rFonts w:ascii="Times New Roman" w:hAnsi="Times New Roman" w:cs="Times New Roman"/>
+                <w:sz w:val="23"/>
+                <w:szCs w:val="23"/>
+              </w:rPr>
+            </w:pPr>
+            <w:r>
+              <w:rPr>
+                <w:rFonts w:ascii="Times New Roman" w:hAnsi="Times New Roman" w:cs="Times New Roman"/>
+                <w:sz w:val="23"/>
+                <w:szCs w:val="23"/>
+              </w:rPr>
+              <w:t>&lt;dec&gt;</w:t>
+            </w:r>
+          </w:p>
+        </w:tc>
+        <w:tc>
+          <w:tcPr>
+            <w:tcW w:w="2376" w:type="dxa"/>
+          </w:tcPr>
+          <w:p>
+            <w:pPr>
+              <w:pStyle w:val="NoSpacing"/>
+              <w:rPr>
+                <w:rFonts w:ascii="Times New Roman" w:hAnsi="Times New Roman" w:cs="Times New Roman"/>
+                <w:sz w:val="23"/>
+                <w:szCs w:val="23"/>
+              </w:rPr>
+            </w:pPr>
+            <w:r>
+              <w:rPr>
+                <w:rFonts w:ascii="Times New Roman" w:hAnsi="Times New Roman" w:cs="Times New Roman"/>
+                <w:sz w:val="23"/>
+                <w:szCs w:val="23"/>
+              </w:rPr>
+              <w:t xml:space="preserve">p q r s </w:t>
+            </w:r>
+          </w:p>
+        </w:tc>
+        <w:tc>
+          <w:tcPr>
+            <w:tcW w:w="2422" w:type="dxa"/>
+          </w:tcPr>
+          <w:p>
+            <w:pPr>
+              <w:pStyle w:val="NoSpacing"/>
+              <w:rPr>
+                <w:rFonts w:ascii="Times New Roman" w:hAnsi="Times New Roman" w:cs="Times New Roman"/>
+                <w:sz w:val="23"/>
+                <w:szCs w:val="23"/>
+              </w:rPr>
+            </w:pPr>
+            <w:r>
+              <w:rPr>
+                <w:rFonts w:ascii="Times New Roman" w:hAnsi="Times New Roman" w:cs="Times New Roman"/>
+                <w:sz w:val="23"/>
+                <w:szCs w:val="23"/>
+              </w:rPr>
+              <w:t xml:space="preserve">: </w:t>
+            </w:r>
+          </w:p>
+        </w:tc>
+      </w:tr>
+      <w:tr>
+        <w:tc>
+          <w:tcPr>
+            <w:tcW w:w="2076" w:type="dxa"/>
+          </w:tcPr>
+          <w:p>
+            <w:pPr>
+              <w:pStyle w:val="NoSpacing"/>
+              <w:rPr>
+                <w:rFonts w:ascii="Times New Roman" w:hAnsi="Times New Roman" w:cs="Times New Roman"/>
+                <w:sz w:val="23"/>
+                <w:szCs w:val="23"/>
+              </w:rPr>
+            </w:pPr>
+            <w:r>
+              <w:rPr>
+                <w:rFonts w:ascii="Times New Roman" w:hAnsi="Times New Roman" w:cs="Times New Roman"/>
+                <w:sz w:val="23"/>
+                <w:szCs w:val="23"/>
+              </w:rPr>
+              <w:t>T</w:t>
+            </w:r>
+          </w:p>
+        </w:tc>
+        <w:tc>
+          <w:tcPr>
+            <w:tcW w:w="2473" w:type="dxa"/>
+          </w:tcPr>
+          <w:p>
+            <w:pPr>
+              <w:pStyle w:val="NoSpacing"/>
+              <w:rPr>
+                <w:rFonts w:ascii="Times New Roman" w:hAnsi="Times New Roman" w:cs="Times New Roman"/>
+                <w:sz w:val="23"/>
+                <w:szCs w:val="23"/>
+              </w:rPr>
+            </w:pPr>
+            <w:r>
+              <w:rPr>
+                <w:rFonts w:ascii="Times New Roman" w:hAnsi="Times New Roman" w:cs="Times New Roman"/>
+                <w:sz w:val="23"/>
+                <w:szCs w:val="23"/>
+              </w:rPr>
+              <w:t>&lt;type&gt;</w:t>
+            </w:r>
+          </w:p>
+        </w:tc>
+        <w:tc>
+          <w:tcPr>
+            <w:tcW w:w="2376" w:type="dxa"/>
+          </w:tcPr>
+          <w:p>
+            <w:pPr>
+              <w:pStyle w:val="NoSpacing"/>
+              <w:rPr>
+                <w:rFonts w:ascii="Times New Roman" w:hAnsi="Times New Roman" w:cs="Times New Roman"/>
+                <w:sz w:val="23"/>
+                <w:szCs w:val="23"/>
+              </w:rPr>
+            </w:pPr>
+            <w:r>
+              <w:rPr>
+                <w:rFonts w:ascii="Times New Roman" w:hAnsi="Times New Roman" w:cs="Times New Roman"/>
+                <w:sz w:val="23"/>
+                <w:szCs w:val="23"/>
+              </w:rPr>
+              <w:t>integer</w:t>
+            </w:r>
+          </w:p>
+        </w:tc>
+        <w:tc>
+          <w:tcPr>
+            <w:tcW w:w="2422" w:type="dxa"/>
+          </w:tcPr>
+          <w:p>
+            <w:pPr>
+              <w:pStyle w:val="NoSpacing"/>
+              <w:rPr>
+                <w:rFonts w:ascii="Times New Roman" w:hAnsi="Times New Roman" w:cs="Times New Roman"/>
+                <w:sz w:val="23"/>
+                <w:szCs w:val="23"/>
+              </w:rPr>
+            </w:pPr>
+            <w:r>
+              <w:rPr>
+                <w:rFonts w:ascii="Times New Roman" w:hAnsi="Times New Roman" w:cs="Times New Roman"/>
+                <w:sz w:val="23"/>
+                <w:szCs w:val="23"/>
+              </w:rPr>
+              <w:t>;</w:t>
+            </w:r>
+          </w:p>
+        </w:tc>
+      </w:tr>
+      <w:tr>
+        <w:tc>
+          <w:tcPr>
+            <w:tcW w:w="2076" w:type="dxa"/>
+          </w:tcPr>
+          <w:p>
+            <w:pPr>
+              <w:pStyle w:val="NoSpacing"/>
+              <w:rPr>
+                <w:rFonts w:ascii="Times New Roman" w:hAnsi="Times New Roman" w:cs="Times New Roman"/>
+                <w:sz w:val="23"/>
+                <w:szCs w:val="23"/>
+              </w:rPr>
+            </w:pPr>
+            <w:r>
+              <w:rPr>
+                <w:rFonts w:ascii="Times New Roman" w:hAnsi="Times New Roman" w:cs="Times New Roman"/>
+                <w:sz w:val="23"/>
+                <w:szCs w:val="23"/>
+              </w:rPr>
+              <w:t>SL</w:t>
+            </w:r>
+          </w:p>
+        </w:tc>
+        <w:tc>
+          <w:tcPr>
+            <w:tcW w:w="2473" w:type="dxa"/>
+          </w:tcPr>
+          <w:p>
+            <w:pPr>
+              <w:pStyle w:val="NoSpacing"/>
+              <w:rPr>
+                <w:rFonts w:ascii="Times New Roman" w:hAnsi="Times New Roman" w:cs="Times New Roman"/>
+                <w:sz w:val="23"/>
+                <w:szCs w:val="23"/>
+              </w:rPr>
+            </w:pPr>
+            <w:r>
+              <w:rPr>
+                <w:rFonts w:ascii="Times New Roman" w:hAnsi="Times New Roman" w:cs="Times New Roman"/>
+                <w:sz w:val="23"/>
+                <w:szCs w:val="23"/>
+              </w:rPr>
+              <w:t>&lt;stat-list&gt;</w:t>
+            </w:r>
+          </w:p>
+        </w:tc>
+        <w:tc>
+          <w:tcPr>
+            <w:tcW w:w="2376" w:type="dxa"/>
+          </w:tcPr>
+          <w:p>
+            <w:pPr>
+              <w:pStyle w:val="NoSpacing"/>
+              <w:rPr>
+                <w:rFonts w:ascii="Times New Roman" w:hAnsi="Times New Roman" w:cs="Times New Roman"/>
+                <w:sz w:val="23"/>
+                <w:szCs w:val="23"/>
+              </w:rPr>
+            </w:pPr>
+            <w:r>
+              <w:rPr>
+                <w:rFonts w:ascii="Times New Roman" w:hAnsi="Times New Roman" w:cs="Times New Roman"/>
+                <w:sz w:val="23"/>
+                <w:szCs w:val="23"/>
+              </w:rPr>
+              <w:t xml:space="preserve">write p q r s </w:t>
+            </w:r>
+          </w:p>
+        </w:tc>
+        <w:tc>
+          <w:tcPr>
+            <w:tcW w:w="2422" w:type="dxa"/>
+          </w:tcPr>
+          <w:p>
+            <w:pPr>
+              <w:pStyle w:val="NoSpacing"/>
+              <w:rPr>
+                <w:rFonts w:ascii="Times New Roman" w:hAnsi="Times New Roman" w:cs="Times New Roman"/>
+                <w:sz w:val="23"/>
+                <w:szCs w:val="23"/>
+              </w:rPr>
+            </w:pPr>
+            <w:r>
+              <w:rPr>
+                <w:rFonts w:ascii="Times New Roman" w:hAnsi="Times New Roman" w:cs="Times New Roman"/>
+                <w:sz w:val="23"/>
+                <w:szCs w:val="23"/>
+              </w:rPr>
+              <w:t>end.</w:t>
+            </w:r>
+          </w:p>
+        </w:tc>
+      </w:tr>
+      <w:tr>
+        <w:tc>
+          <w:tcPr>
+            <w:tcW w:w="2076" w:type="dxa"/>
+          </w:tcPr>
+          <w:p>
+            <w:pPr>
+              <w:pStyle w:val="NoSpacing"/>
+              <w:rPr>
+                <w:rFonts w:ascii="Times New Roman" w:hAnsi="Times New Roman" w:cs="Times New Roman"/>
+                <w:sz w:val="23"/>
+                <w:szCs w:val="23"/>
+              </w:rPr>
+            </w:pPr>
+            <w:r>
+              <w:rPr>
+                <w:rFonts w:ascii="Times New Roman" w:hAnsi="Times New Roman" w:cs="Times New Roman"/>
+                <w:sz w:val="23"/>
+                <w:szCs w:val="23"/>
+              </w:rPr>
+              <w:t>S</w:t>
+            </w:r>
+          </w:p>
+        </w:tc>
+        <w:tc>
+          <w:tcPr>
+            <w:tcW w:w="2473" w:type="dxa"/>
+          </w:tcPr>
+          <w:p>
+            <w:pPr>
+              <w:pStyle w:val="NoSpacing"/>
+              <w:rPr>
+                <w:rFonts w:ascii="Times New Roman" w:hAnsi="Times New Roman" w:cs="Times New Roman"/>
+                <w:sz w:val="23"/>
+                <w:szCs w:val="23"/>
+              </w:rPr>
+            </w:pPr>
+            <w:r>
+              <w:rPr>
+                <w:rFonts w:ascii="Times New Roman" w:hAnsi="Times New Roman" w:cs="Times New Roman"/>
+                <w:sz w:val="23"/>
+                <w:szCs w:val="23"/>
+              </w:rPr>
+              <w:t>&lt;stat&gt;</w:t>
+            </w:r>
+          </w:p>
+        </w:tc>
+        <w:tc>
+          <w:tcPr>
+            <w:tcW w:w="2376" w:type="dxa"/>
+          </w:tcPr>
+          <w:p>
+            <w:pPr>
+              <w:pStyle w:val="NoSpacing"/>
+              <w:rPr>
+                <w:rFonts w:ascii="Times New Roman" w:hAnsi="Times New Roman" w:cs="Times New Roman"/>
+                <w:sz w:val="23"/>
+                <w:szCs w:val="23"/>
+              </w:rPr>
+            </w:pPr>
+            <w:r>
+              <w:rPr>
+                <w:rFonts w:ascii="Times New Roman" w:hAnsi="Times New Roman" w:cs="Times New Roman"/>
+                <w:sz w:val="23"/>
+                <w:szCs w:val="23"/>
+              </w:rPr>
+              <w:t xml:space="preserve">write p q r s </w:t>
+            </w:r>
+          </w:p>
+        </w:tc>
+        <w:tc>
+          <w:tcPr>
+            <w:tcW w:w="2422" w:type="dxa"/>
+          </w:tcPr>
+          <w:p>
+            <w:pPr>
+              <w:pStyle w:val="NoSpacing"/>
+              <w:rPr>
+                <w:rFonts w:ascii="Times New Roman" w:hAnsi="Times New Roman" w:cs="Times New Roman"/>
+                <w:sz w:val="23"/>
+                <w:szCs w:val="23"/>
+              </w:rPr>
+            </w:pPr>
+            <w:r>
+              <w:rPr>
+                <w:rFonts w:ascii="Times New Roman" w:hAnsi="Times New Roman" w:cs="Times New Roman"/>
+                <w:sz w:val="23"/>
+                <w:szCs w:val="23"/>
+              </w:rPr>
+              <w:t>end. write p q r s</w:t>
+            </w:r>
+          </w:p>
+        </w:tc>
+      </w:tr>
+      <w:tr>
+        <w:tc>
+          <w:tcPr>
+            <w:tcW w:w="2076" w:type="dxa"/>
+          </w:tcPr>
+          <w:p>
+            <w:pPr>
+              <w:pStyle w:val="NoSpacing"/>
+              <w:rPr>
+                <w:rFonts w:ascii="Times New Roman" w:hAnsi="Times New Roman" w:cs="Times New Roman"/>
+                <w:sz w:val="23"/>
+                <w:szCs w:val="23"/>
+              </w:rPr>
+            </w:pPr>
+            <w:r>
+              <w:rPr>
+                <w:rFonts w:ascii="Times New Roman" w:hAnsi="Times New Roman" w:cs="Times New Roman"/>
+                <w:sz w:val="23"/>
+                <w:szCs w:val="23"/>
+              </w:rPr>
+              <w:t>W</w:t>
+            </w:r>
+          </w:p>
+        </w:tc>
+        <w:tc>
+          <w:tcPr>
+            <w:tcW w:w="2473" w:type="dxa"/>
+          </w:tcPr>
+          <w:p>
+            <w:pPr>
+              <w:pStyle w:val="NoSpacing"/>
+              <w:rPr>
+                <w:rFonts w:ascii="Times New Roman" w:hAnsi="Times New Roman" w:cs="Times New Roman"/>
+                <w:sz w:val="23"/>
+                <w:szCs w:val="23"/>
+              </w:rPr>
+            </w:pPr>
+            <w:r>
+              <w:rPr>
+                <w:rFonts w:ascii="Times New Roman" w:hAnsi="Times New Roman" w:cs="Times New Roman"/>
+                <w:sz w:val="23"/>
+                <w:szCs w:val="23"/>
+              </w:rPr>
+              <w:t>&lt;write&gt;</w:t>
+            </w:r>
+          </w:p>
+        </w:tc>
+        <w:tc>
+          <w:tcPr>
+            <w:tcW w:w="2376" w:type="dxa"/>
+          </w:tcPr>
+          <w:p>
+            <w:pPr>
+              <w:pStyle w:val="NoSpacing"/>
+              <w:rPr>
+                <w:rFonts w:ascii="Times New Roman" w:hAnsi="Times New Roman" w:cs="Times New Roman"/>
+                <w:sz w:val="23"/>
+                <w:szCs w:val="23"/>
+              </w:rPr>
+            </w:pPr>
+            <w:r>
+              <w:rPr>
+                <w:rFonts w:ascii="Times New Roman" w:hAnsi="Times New Roman" w:cs="Times New Roman"/>
+                <w:sz w:val="23"/>
+                <w:szCs w:val="23"/>
+              </w:rPr>
+              <w:t>write</w:t>
+            </w:r>
+          </w:p>
+        </w:tc>
+        <w:tc>
+          <w:tcPr>
+            <w:tcW w:w="2422" w:type="dxa"/>
+          </w:tcPr>
+          <w:p>
+            <w:pPr>
+              <w:pStyle w:val="NoSpacing"/>
+              <w:rPr>
+                <w:rFonts w:ascii="Times New Roman" w:hAnsi="Times New Roman" w:cs="Times New Roman"/>
+                <w:sz w:val="23"/>
+                <w:szCs w:val="23"/>
+              </w:rPr>
+            </w:pPr>
+            <w:r>
+              <w:rPr>
+                <w:rFonts w:ascii="Times New Roman" w:hAnsi="Times New Roman" w:cs="Times New Roman"/>
+                <w:sz w:val="23"/>
+                <w:szCs w:val="23"/>
+              </w:rPr>
+              <w:t>end. write p q r s</w:t>
+            </w:r>
+          </w:p>
+        </w:tc>
+      </w:tr>
+      <w:tr>
+        <w:tc>
+          <w:tcPr>
+            <w:tcW w:w="2076" w:type="dxa"/>
+          </w:tcPr>
+          <w:p>
+            <w:pPr>
+              <w:pStyle w:val="NoSpacing"/>
+              <w:rPr>
+                <w:rFonts w:ascii="Times New Roman" w:hAnsi="Times New Roman" w:cs="Times New Roman"/>
+                <w:sz w:val="23"/>
+                <w:szCs w:val="23"/>
+              </w:rPr>
+            </w:pPr>
+            <w:r>
+              <w:rPr>
+                <w:rFonts w:ascii="Times New Roman" w:hAnsi="Times New Roman" w:cs="Times New Roman"/>
+                <w:sz w:val="23"/>
+                <w:szCs w:val="23"/>
+              </w:rPr>
+              <w:t>St</w:t>
+            </w:r>
+          </w:p>
+        </w:tc>
+        <w:tc>
+          <w:tcPr>
+            <w:tcW w:w="2473" w:type="dxa"/>
+          </w:tcPr>
+          <w:p>
+            <w:pPr>
+              <w:pStyle w:val="NoSpacing"/>
+              <w:rPr>
+                <w:rFonts w:ascii="Times New Roman" w:hAnsi="Times New Roman" w:cs="Times New Roman"/>
+                <w:sz w:val="23"/>
+                <w:szCs w:val="23"/>
+              </w:rPr>
+            </w:pPr>
+            <w:r>
+              <w:rPr>
+                <w:rFonts w:ascii="Times New Roman" w:hAnsi="Times New Roman" w:cs="Times New Roman"/>
+                <w:sz w:val="23"/>
+                <w:szCs w:val="23"/>
+              </w:rPr>
+              <w:t>&lt;str&gt;</w:t>
+            </w:r>
+          </w:p>
+        </w:tc>
+        <w:tc>
+          <w:tcPr>
+            <w:tcW w:w="2376" w:type="dxa"/>
+          </w:tcPr>
+          <w:p>
+            <w:pPr>
+              <w:pStyle w:val="NoSpacing"/>
+              <w:rPr>
+                <w:rFonts w:ascii="Times New Roman" w:hAnsi="Times New Roman" w:cs="Times New Roman"/>
+                <w:sz w:val="23"/>
+                <w:szCs w:val="23"/>
+              </w:rPr>
+            </w:pPr>
+            <w:r>
+              <w:rPr>
+                <w:rFonts w:ascii="Times New Roman" w:hAnsi="Times New Roman" w:cs="Times New Roman"/>
+                <w:sz w:val="23"/>
+                <w:szCs w:val="23"/>
+              </w:rPr>
+              <w:t>“value=” λ</w:t>
+            </w:r>
+          </w:p>
+        </w:tc>
+        <w:tc>
+          <w:tcPr>
+            <w:tcW w:w="2422" w:type="dxa"/>
+          </w:tcPr>
+          <w:p>
+            <w:pPr>
+              <w:pStyle w:val="NoSpacing"/>
+              <w:rPr>
+                <w:rFonts w:ascii="Times New Roman" w:hAnsi="Times New Roman" w:cs="Times New Roman"/>
+                <w:sz w:val="23"/>
+                <w:szCs w:val="23"/>
+              </w:rPr>
+            </w:pPr>
+            <w:r>
+              <w:rPr>
+                <w:rFonts w:ascii="Times New Roman" w:hAnsi="Times New Roman" w:cs="Times New Roman"/>
+                <w:sz w:val="23"/>
+                <w:szCs w:val="23"/>
+              </w:rPr>
+              <w:t xml:space="preserve">p q r s </w:t>
+            </w:r>
+          </w:p>
+        </w:tc>
+      </w:tr>
+      <w:tr>
+        <w:tc>
+          <w:tcPr>
+            <w:tcW w:w="2076" w:type="dxa"/>
+          </w:tcPr>
+          <w:p>
+            <w:pPr>
+              <w:pStyle w:val="NoSpacing"/>
+              <w:rPr>
+                <w:rFonts w:ascii="Times New Roman" w:hAnsi="Times New Roman" w:cs="Times New Roman"/>
+                <w:sz w:val="23"/>
+                <w:szCs w:val="23"/>
+              </w:rPr>
+            </w:pPr>
+            <w:r>
+              <w:rPr>
+                <w:rFonts w:ascii="Times New Roman" w:hAnsi="Times New Roman" w:cs="Times New Roman"/>
+                <w:sz w:val="23"/>
+                <w:szCs w:val="23"/>
+              </w:rPr>
+              <w:t>A</w:t>
+            </w:r>
+          </w:p>
+        </w:tc>
+        <w:tc>
+          <w:tcPr>
+            <w:tcW w:w="2473" w:type="dxa"/>
+          </w:tcPr>
+          <w:p>
+            <w:pPr>
+              <w:pStyle w:val="NoSpacing"/>
+              <w:rPr>
+                <w:rFonts w:ascii="Times New Roman" w:hAnsi="Times New Roman" w:cs="Times New Roman"/>
+                <w:sz w:val="23"/>
+                <w:szCs w:val="23"/>
+              </w:rPr>
+            </w:pPr>
+            <w:r>
+              <w:rPr>
+                <w:rFonts w:ascii="Times New Roman" w:hAnsi="Times New Roman" w:cs="Times New Roman"/>
+                <w:sz w:val="23"/>
+                <w:szCs w:val="23"/>
+              </w:rPr>
+              <w:t>&lt;assign&gt;</w:t>
+            </w:r>
+          </w:p>
+        </w:tc>
+        <w:tc>
+          <w:tcPr>
+            <w:tcW w:w="2376" w:type="dxa"/>
+          </w:tcPr>
+          <w:p>
+            <w:pPr>
+              <w:pStyle w:val="NoSpacing"/>
+              <w:rPr>
+                <w:rFonts w:ascii="Times New Roman" w:hAnsi="Times New Roman" w:cs="Times New Roman"/>
+                <w:sz w:val="23"/>
+                <w:szCs w:val="23"/>
+              </w:rPr>
+            </w:pPr>
+            <w:r>
+              <w:rPr>
+                <w:rFonts w:ascii="Times New Roman" w:hAnsi="Times New Roman" w:cs="Times New Roman"/>
+                <w:sz w:val="23"/>
+                <w:szCs w:val="23"/>
+              </w:rPr>
+              <w:t xml:space="preserve">p q r s </w:t>
+            </w:r>
+          </w:p>
+        </w:tc>
+        <w:tc>
+          <w:tcPr>
+            <w:tcW w:w="2422" w:type="dxa"/>
+          </w:tcPr>
+          <w:p>
+            <w:pPr>
+              <w:pStyle w:val="NoSpacing"/>
+              <w:rPr>
+                <w:rFonts w:ascii="Times New Roman" w:hAnsi="Times New Roman" w:cs="Times New Roman"/>
+                <w:sz w:val="23"/>
+                <w:szCs w:val="23"/>
+              </w:rPr>
+            </w:pPr>
+            <w:r>
+              <w:rPr>
+                <w:rFonts w:ascii="Times New Roman" w:hAnsi="Times New Roman" w:cs="Times New Roman"/>
+                <w:sz w:val="23"/>
+                <w:szCs w:val="23"/>
+              </w:rPr>
+              <w:t>end. write p q r s</w:t>
+            </w:r>
+          </w:p>
+        </w:tc>
+      </w:tr>
+      <w:tr>
+        <w:tc>
+          <w:tcPr>
+            <w:tcW w:w="2076" w:type="dxa"/>
+          </w:tcPr>
+          <w:p>
+            <w:pPr>
+              <w:pStyle w:val="NoSpacing"/>
+              <w:rPr>
+                <w:rFonts w:ascii="Times New Roman" w:hAnsi="Times New Roman" w:cs="Times New Roman"/>
+                <w:sz w:val="23"/>
+                <w:szCs w:val="23"/>
+              </w:rPr>
+            </w:pPr>
+            <w:r>
+              <w:rPr>
+                <w:rFonts w:ascii="Times New Roman" w:hAnsi="Times New Roman" w:cs="Times New Roman"/>
+                <w:sz w:val="23"/>
+                <w:szCs w:val="23"/>
+              </w:rPr>
+              <w:t>E</w:t>
+            </w:r>
+          </w:p>
+        </w:tc>
+        <w:tc>
+          <w:tcPr>
+            <w:tcW w:w="2473" w:type="dxa"/>
+          </w:tcPr>
+          <w:p>
+            <w:pPr>
+              <w:pStyle w:val="NoSpacing"/>
+              <w:rPr>
+                <w:rFonts w:ascii="Times New Roman" w:hAnsi="Times New Roman" w:cs="Times New Roman"/>
+                <w:sz w:val="23"/>
+                <w:szCs w:val="23"/>
+              </w:rPr>
+            </w:pPr>
+            <w:r>
+              <w:rPr>
+                <w:rFonts w:ascii="Times New Roman" w:hAnsi="Times New Roman" w:cs="Times New Roman"/>
+                <w:sz w:val="23"/>
+                <w:szCs w:val="23"/>
+              </w:rPr>
+              <w:t>&lt;expr&gt;</w:t>
+            </w:r>
+          </w:p>
+        </w:tc>
+        <w:tc>
+          <w:tcPr>
+            <w:tcW w:w="2376" w:type="dxa"/>
+          </w:tcPr>
+          <w:p>
+            <w:pPr>
+              <w:pStyle w:val="NoSpacing"/>
+              <w:rPr>
+                <w:rFonts w:ascii="Times New Roman" w:hAnsi="Times New Roman" w:cs="Times New Roman"/>
+                <w:sz w:val="23"/>
+                <w:szCs w:val="23"/>
+              </w:rPr>
+            </w:pPr>
+            <w:r>
+              <w:rPr>
+                <w:rFonts w:ascii="Times New Roman" w:hAnsi="Times New Roman" w:cs="Times New Roman"/>
+                <w:sz w:val="23"/>
+                <w:szCs w:val="23"/>
+              </w:rPr>
+              <w:t>p q r s + - 0 1 2 3 4 5 6 7 8 9 (</w:t>
+            </w:r>
+          </w:p>
+        </w:tc>
+        <w:tc>
+          <w:tcPr>
+            <w:tcW w:w="2422" w:type="dxa"/>
+          </w:tcPr>
+          <w:p>
+            <w:pPr>
+              <w:pStyle w:val="NoSpacing"/>
+              <w:rPr>
+                <w:rFonts w:ascii="Times New Roman" w:hAnsi="Times New Roman" w:cs="Times New Roman"/>
+                <w:sz w:val="23"/>
+                <w:szCs w:val="23"/>
+              </w:rPr>
+            </w:pPr>
+            <w:r>
+              <w:rPr>
+                <w:rFonts w:ascii="Times New Roman" w:hAnsi="Times New Roman" w:cs="Times New Roman"/>
+                <w:sz w:val="23"/>
+                <w:szCs w:val="23"/>
+              </w:rPr>
+              <w:t>; )</w:t>
+            </w:r>
+          </w:p>
+        </w:tc>
+      </w:tr>
+      <w:tr>
+        <w:tc>
+          <w:tcPr>
+            <w:tcW w:w="2076" w:type="dxa"/>
+          </w:tcPr>
+          <w:p>
+            <w:pPr>
+              <w:pStyle w:val="NoSpacing"/>
+              <w:rPr>
+                <w:rFonts w:ascii="Times New Roman" w:hAnsi="Times New Roman" w:cs="Times New Roman"/>
+                <w:sz w:val="23"/>
+                <w:szCs w:val="23"/>
+              </w:rPr>
+            </w:pPr>
+            <w:r>
+              <w:rPr>
+                <w:rFonts w:ascii="Times New Roman" w:hAnsi="Times New Roman" w:cs="Times New Roman"/>
+                <w:sz w:val="23"/>
+                <w:szCs w:val="23"/>
+              </w:rPr>
+              <w:t>PE</w:t>
+            </w:r>
+          </w:p>
+        </w:tc>
+        <w:tc>
+          <w:tcPr>
+            <w:tcW w:w="2473" w:type="dxa"/>
+          </w:tcPr>
+          <w:p>
+            <w:pPr>
+              <w:pStyle w:val="NoSpacing"/>
+              <w:rPr>
+                <w:rFonts w:ascii="Times New Roman" w:hAnsi="Times New Roman" w:cs="Times New Roman"/>
+                <w:sz w:val="23"/>
+                <w:szCs w:val="23"/>
+              </w:rPr>
+            </w:pPr>
+            <w:r>
+              <w:rPr>
+                <w:rFonts w:ascii="Times New Roman" w:hAnsi="Times New Roman" w:cs="Times New Roman"/>
+                <w:sz w:val="23"/>
+                <w:szCs w:val="23"/>
+              </w:rPr>
+              <w:t>&lt;post-expr&gt;</w:t>
+            </w:r>
+          </w:p>
+        </w:tc>
+        <w:tc>
+          <w:tcPr>
+            <w:tcW w:w="2376" w:type="dxa"/>
+          </w:tcPr>
+          <w:p>
+            <w:pPr>
+              <w:pStyle w:val="NoSpacing"/>
+              <w:rPr>
+                <w:rFonts w:ascii="Times New Roman" w:hAnsi="Times New Roman" w:cs="Times New Roman"/>
+                <w:sz w:val="23"/>
+                <w:szCs w:val="23"/>
+              </w:rPr>
+            </w:pPr>
+            <w:r>
+              <w:rPr>
+                <w:rFonts w:ascii="Times New Roman" w:hAnsi="Times New Roman" w:cs="Times New Roman"/>
+                <w:sz w:val="23"/>
+                <w:szCs w:val="23"/>
+              </w:rPr>
+              <w:t>+ - λ</w:t>
+            </w:r>
+          </w:p>
+        </w:tc>
+        <w:tc>
+          <w:tcPr>
+            <w:tcW w:w="2422" w:type="dxa"/>
+          </w:tcPr>
+          <w:p>
+            <w:pPr>
+              <w:pStyle w:val="NoSpacing"/>
+              <w:rPr>
+                <w:rFonts w:ascii="Times New Roman" w:hAnsi="Times New Roman" w:cs="Times New Roman"/>
+                <w:sz w:val="23"/>
+                <w:szCs w:val="23"/>
+              </w:rPr>
+            </w:pPr>
+            <w:r>
+              <w:rPr>
+                <w:rFonts w:ascii="Times New Roman" w:hAnsi="Times New Roman" w:cs="Times New Roman"/>
+                <w:sz w:val="23"/>
+                <w:szCs w:val="23"/>
+              </w:rPr>
+              <w:t xml:space="preserve">; ) </w:t>
+            </w:r>
+          </w:p>
+        </w:tc>
+      </w:tr>
+      <w:tr>
+        <w:tc>
+          <w:tcPr>
+            <w:tcW w:w="2076" w:type="dxa"/>
+          </w:tcPr>
+          <w:p>
+            <w:pPr>
+              <w:pStyle w:val="NoSpacing"/>
+              <w:rPr>
+                <w:rFonts w:ascii="Times New Roman" w:hAnsi="Times New Roman" w:cs="Times New Roman"/>
+                <w:sz w:val="23"/>
+                <w:szCs w:val="23"/>
+              </w:rPr>
+            </w:pPr>
+            <w:proofErr w:type="spellStart"/>
+            <w:r>
+              <w:rPr>
+                <w:rFonts w:ascii="Times New Roman" w:hAnsi="Times New Roman" w:cs="Times New Roman"/>
+                <w:sz w:val="23"/>
+                <w:szCs w:val="23"/>
+              </w:rPr>
+              <w:t>Te</w:t>
+            </w:r>
+            <w:proofErr w:type="spellEnd"/>
+          </w:p>
+        </w:tc>
+        <w:tc>
+          <w:tcPr>
+            <w:tcW w:w="2473" w:type="dxa"/>
+          </w:tcPr>
+          <w:p>
+            <w:pPr>
+              <w:pStyle w:val="NoSpacing"/>
+              <w:rPr>
+                <w:rFonts w:ascii="Times New Roman" w:hAnsi="Times New Roman" w:cs="Times New Roman"/>
+                <w:sz w:val="23"/>
+                <w:szCs w:val="23"/>
+              </w:rPr>
+            </w:pPr>
+            <w:r>
+              <w:rPr>
+                <w:rFonts w:ascii="Times New Roman" w:hAnsi="Times New Roman" w:cs="Times New Roman"/>
+                <w:sz w:val="23"/>
+                <w:szCs w:val="23"/>
+              </w:rPr>
+              <w:t>&lt;term&gt;</w:t>
+            </w:r>
+          </w:p>
+        </w:tc>
+        <w:tc>
+          <w:tcPr>
+            <w:tcW w:w="2376" w:type="dxa"/>
+          </w:tcPr>
+          <w:p>
+            <w:pPr>
+              <w:pStyle w:val="NoSpacing"/>
+              <w:rPr>
+                <w:rFonts w:ascii="Times New Roman" w:hAnsi="Times New Roman" w:cs="Times New Roman"/>
+                <w:sz w:val="23"/>
+                <w:szCs w:val="23"/>
+              </w:rPr>
+            </w:pPr>
+            <w:r>
+              <w:rPr>
+                <w:rFonts w:ascii="Times New Roman" w:hAnsi="Times New Roman" w:cs="Times New Roman"/>
+                <w:sz w:val="23"/>
+                <w:szCs w:val="23"/>
+              </w:rPr>
+              <w:t>p q r s + - 0 1 2 3 4 5 6 7 8 9 (</w:t>
+            </w:r>
+          </w:p>
+        </w:tc>
+        <w:tc>
+          <w:tcPr>
+            <w:tcW w:w="2422" w:type="dxa"/>
+          </w:tcPr>
+          <w:p>
+            <w:pPr>
+              <w:pStyle w:val="NoSpacing"/>
+              <w:rPr>
+                <w:rFonts w:ascii="Times New Roman" w:hAnsi="Times New Roman" w:cs="Times New Roman"/>
+                <w:sz w:val="23"/>
+                <w:szCs w:val="23"/>
+              </w:rPr>
+            </w:pPr>
+            <w:r>
+              <w:rPr>
+                <w:rFonts w:ascii="Times New Roman" w:hAnsi="Times New Roman" w:cs="Times New Roman"/>
+                <w:sz w:val="23"/>
+                <w:szCs w:val="23"/>
+              </w:rPr>
+              <w:t>+ - ; )</w:t>
+            </w:r>
+          </w:p>
+        </w:tc>
+      </w:tr>
+      <w:tr>
+        <w:tc>
+          <w:tcPr>
+            <w:tcW w:w="2076" w:type="dxa"/>
+          </w:tcPr>
+          <w:p>
+            <w:pPr>
+              <w:pStyle w:val="NoSpacing"/>
+              <w:rPr>
+                <w:rFonts w:ascii="Times New Roman" w:hAnsi="Times New Roman" w:cs="Times New Roman"/>
+                <w:sz w:val="23"/>
+                <w:szCs w:val="23"/>
+              </w:rPr>
+            </w:pPr>
+            <w:r>
+              <w:rPr>
+                <w:rFonts w:ascii="Times New Roman" w:hAnsi="Times New Roman" w:cs="Times New Roman"/>
+                <w:sz w:val="23"/>
+                <w:szCs w:val="23"/>
+              </w:rPr>
+              <w:t>PT</w:t>
+            </w:r>
+          </w:p>
+        </w:tc>
+        <w:tc>
+          <w:tcPr>
+            <w:tcW w:w="2473" w:type="dxa"/>
+          </w:tcPr>
+          <w:p>
+            <w:pPr>
+              <w:pStyle w:val="NoSpacing"/>
+              <w:rPr>
+                <w:rFonts w:ascii="Times New Roman" w:hAnsi="Times New Roman" w:cs="Times New Roman"/>
+                <w:sz w:val="23"/>
+                <w:szCs w:val="23"/>
+              </w:rPr>
+            </w:pPr>
+            <w:r>
+              <w:rPr>
+                <w:rFonts w:ascii="Times New Roman" w:hAnsi="Times New Roman" w:cs="Times New Roman"/>
+                <w:sz w:val="23"/>
+                <w:szCs w:val="23"/>
+              </w:rPr>
+              <w:t>&lt;post-term&gt;</w:t>
+            </w:r>
+          </w:p>
+        </w:tc>
+        <w:tc>
+          <w:tcPr>
+            <w:tcW w:w="2376" w:type="dxa"/>
+          </w:tcPr>
+          <w:p>
+            <w:pPr>
+              <w:pStyle w:val="NoSpacing"/>
+              <w:rPr>
+                <w:rFonts w:ascii="Times New Roman" w:hAnsi="Times New Roman" w:cs="Times New Roman"/>
+                <w:sz w:val="23"/>
+                <w:szCs w:val="23"/>
+              </w:rPr>
+            </w:pPr>
+            <w:r>
+              <w:rPr>
+                <w:rFonts w:ascii="Times New Roman" w:hAnsi="Times New Roman" w:cs="Times New Roman"/>
+                <w:sz w:val="23"/>
+                <w:szCs w:val="23"/>
+              </w:rPr>
+              <w:t>*</w:t>
+            </w:r>
+            <w:r>
+              <w:rPr>
+                <w:rFonts w:ascii="Times New Roman" w:hAnsi="Times New Roman" w:cs="Times New Roman"/>
+                <w:sz w:val="23"/>
+                <w:szCs w:val="23"/>
+              </w:rPr>
+              <w:t xml:space="preserve"> / λ</w:t>
+            </w:r>
+          </w:p>
+        </w:tc>
+        <w:tc>
+          <w:tcPr>
+            <w:tcW w:w="2422" w:type="dxa"/>
+          </w:tcPr>
+          <w:p>
+            <w:pPr>
+              <w:pStyle w:val="NoSpacing"/>
+              <w:rPr>
+                <w:rFonts w:ascii="Times New Roman" w:hAnsi="Times New Roman" w:cs="Times New Roman"/>
+                <w:sz w:val="23"/>
+                <w:szCs w:val="23"/>
+              </w:rPr>
+            </w:pPr>
+            <w:r>
+              <w:rPr>
+                <w:rFonts w:ascii="Times New Roman" w:hAnsi="Times New Roman" w:cs="Times New Roman"/>
+                <w:sz w:val="23"/>
+                <w:szCs w:val="23"/>
+              </w:rPr>
+              <w:t>+ - ; )</w:t>
+            </w:r>
+          </w:p>
+        </w:tc>
+      </w:tr>
+      <w:tr>
+        <w:tc>
+          <w:tcPr>
+            <w:tcW w:w="2076" w:type="dxa"/>
+          </w:tcPr>
+          <w:p>
+            <w:pPr>
+              <w:pStyle w:val="NoSpacing"/>
+              <w:rPr>
+                <w:rFonts w:ascii="Times New Roman" w:hAnsi="Times New Roman" w:cs="Times New Roman"/>
+                <w:sz w:val="23"/>
+                <w:szCs w:val="23"/>
+              </w:rPr>
+            </w:pPr>
+            <w:r>
+              <w:rPr>
+                <w:rFonts w:ascii="Times New Roman" w:hAnsi="Times New Roman" w:cs="Times New Roman"/>
+                <w:sz w:val="23"/>
+                <w:szCs w:val="23"/>
+              </w:rPr>
+              <w:t>F</w:t>
+            </w:r>
+          </w:p>
+        </w:tc>
+        <w:tc>
+          <w:tcPr>
+            <w:tcW w:w="2473" w:type="dxa"/>
+          </w:tcPr>
+          <w:p>
+            <w:pPr>
+              <w:pStyle w:val="NoSpacing"/>
+              <w:rPr>
+                <w:rFonts w:ascii="Times New Roman" w:hAnsi="Times New Roman" w:cs="Times New Roman"/>
+                <w:sz w:val="23"/>
+                <w:szCs w:val="23"/>
+              </w:rPr>
+            </w:pPr>
+            <w:r>
+              <w:rPr>
+                <w:rFonts w:ascii="Times New Roman" w:hAnsi="Times New Roman" w:cs="Times New Roman"/>
+                <w:sz w:val="23"/>
+                <w:szCs w:val="23"/>
+              </w:rPr>
+              <w:t>&lt;factor&gt;</w:t>
+            </w:r>
+          </w:p>
+        </w:tc>
+        <w:tc>
+          <w:tcPr>
+            <w:tcW w:w="2376" w:type="dxa"/>
+          </w:tcPr>
+          <w:p>
+            <w:pPr>
+              <w:pStyle w:val="NoSpacing"/>
+              <w:rPr>
+                <w:rFonts w:ascii="Times New Roman" w:hAnsi="Times New Roman" w:cs="Times New Roman"/>
+                <w:sz w:val="23"/>
+                <w:szCs w:val="23"/>
+              </w:rPr>
+            </w:pPr>
+            <w:r>
+              <w:rPr>
+                <w:rFonts w:ascii="Times New Roman" w:hAnsi="Times New Roman" w:cs="Times New Roman"/>
+                <w:sz w:val="23"/>
+                <w:szCs w:val="23"/>
+              </w:rPr>
+              <w:t>p q r s + - 0 1 2 3 4 5 6 7 8 9 (</w:t>
+            </w:r>
+          </w:p>
+        </w:tc>
+        <w:tc>
+          <w:tcPr>
+            <w:tcW w:w="2422" w:type="dxa"/>
+          </w:tcPr>
+          <w:p>
+            <w:pPr>
+              <w:pStyle w:val="NoSpacing"/>
+              <w:rPr>
+                <w:rFonts w:ascii="Times New Roman" w:hAnsi="Times New Roman" w:cs="Times New Roman"/>
+                <w:sz w:val="23"/>
+                <w:szCs w:val="23"/>
+              </w:rPr>
+            </w:pPr>
+            <w:r>
+              <w:rPr>
+                <w:rFonts w:ascii="Times New Roman" w:hAnsi="Times New Roman" w:cs="Times New Roman"/>
+                <w:sz w:val="23"/>
+                <w:szCs w:val="23"/>
+              </w:rPr>
+              <w:t>*</w:t>
+            </w:r>
+            <w:r>
+              <w:rPr>
+                <w:rFonts w:ascii="Times New Roman" w:hAnsi="Times New Roman" w:cs="Times New Roman"/>
+                <w:sz w:val="23"/>
+                <w:szCs w:val="23"/>
+              </w:rPr>
               <w:t xml:space="preserve"> / + - ; )</w:t>
             </w:r>
           </w:p>
@@ -6818,7 +8170,7 @@
                 <w:sz w:val="23"/>
                 <w:szCs w:val="23"/>
               </w:rPr>
-              <w:t>PI</w:t>
+              <w:t>N</w:t>
             </w:r>
           </w:p>
         </w:tc>
@@ -6841,7 +8193,7 @@
                 <w:sz w:val="23"/>
                 <w:szCs w:val="23"/>
               </w:rPr>
-              <w:t>&lt;post-identifier&gt;</w:t>
+              <w:t>&lt;number&gt;</w:t>
             </w:r>
           </w:p>
         </w:tc>
@@ -6864,7 +8216,7 @@
                 <w:sz w:val="23"/>
                 <w:szCs w:val="23"/>
               </w:rPr>
-              <w:t>p q r s 0 1 2 3 4 5 6 7 8 9 λ</w:t>
+              <w:t>+ - 0 1 2 3 4 5 6 7 8 9</w:t>
             </w:r>
           </w:p>
         </w:tc>
@@ -6887,14 +8239,6 @@
                 <w:sz w:val="23"/>
                 <w:szCs w:val="23"/>
               </w:rPr>
-              <w:t xml:space="preserve">, : ) = </w:t>
-            </w:r>
-            <w:r>
-              <w:rPr>
-                <w:rFonts w:ascii="Times New Roman" w:hAnsi="Times New Roman" w:cs="Times New Roman"/>
-                <w:sz w:val="23"/>
-                <w:szCs w:val="23"/>
-              </w:rPr>
               <w:t>*</w:t>
             </w:r>
             <w:r>
@@ -6928,7 +8272,7 @@
                 <w:sz w:val="23"/>
                 <w:szCs w:val="23"/>
               </w:rPr>
-              <w:t>DL</w:t>
+              <w:t>PN</w:t>
             </w:r>
           </w:p>
         </w:tc>
@@ -6951,7 +8295,7 @@
                 <w:sz w:val="23"/>
                 <w:szCs w:val="23"/>
               </w:rPr>
-              <w:t>&lt;dec-list&gt;</w:t>
+              <w:t>&lt;post-number&gt;</w:t>
             </w:r>
           </w:p>
         </w:tc>
@@ -6974,7 +8318,7 @@
                 <w:sz w:val="23"/>
                 <w:szCs w:val="23"/>
               </w:rPr>
-              <w:t xml:space="preserve">p q r s </w:t>
+              <w:t>0 1 2 3 4 5 6 7 8 9 λ</w:t>
             </w:r>
           </w:p>
         </w:tc>
@@ -6997,7 +8341,15 @@
                 <w:sz w:val="23"/>
                 <w:szCs w:val="23"/>
               </w:rPr>
-              <w:t xml:space="preserve">begin </w:t>
+              <w:t>*</w:t>
+            </w:r>
+            <w:r>
+              <w:rPr>
+                <w:rFonts w:ascii="Times New Roman" w:hAnsi="Times New Roman" w:cs="Times New Roman"/>
+                <w:sz w:val="23"/>
+                <w:szCs w:val="23"/>
+              </w:rPr>
+              <w:t xml:space="preserve"> / + - ; )</w:t>
             </w:r>
           </w:p>
         </w:tc>
@@ -7022,7 +8374,7 @@
                 <w:sz w:val="23"/>
                 <w:szCs w:val="23"/>
               </w:rPr>
-              <w:t>D</w:t>
+              <w:t>Sn</w:t>
             </w:r>
           </w:p>
         </w:tc>
@@ -7045,7 +8397,7 @@
                 <w:sz w:val="23"/>
                 <w:szCs w:val="23"/>
               </w:rPr>
-              <w:t>&lt;dec&gt;</w:t>
+              <w:t>&lt;sign&gt;</w:t>
             </w:r>
           </w:p>
         </w:tc>
@@ -7068,7 +8420,7 @@
                 <w:sz w:val="23"/>
                 <w:szCs w:val="23"/>
               </w:rPr>
-              <w:t xml:space="preserve">p q r s </w:t>
+              <w:t>+ - λ</w:t>
             </w:r>
           </w:p>
         </w:tc>
@@ -7091,7 +8443,7 @@
                 <w:sz w:val="23"/>
                 <w:szCs w:val="23"/>
               </w:rPr>
-              <w:t xml:space="preserve">: </w:t>
+              <w:t>0 1 2 3 4 5 6 7 8 9</w:t>
             </w:r>
           </w:p>
         </w:tc>
@@ -7116,7 +8468,7 @@
                 <w:sz w:val="23"/>
                 <w:szCs w:val="23"/>
               </w:rPr>
-              <w:t>T</w:t>
+              <w:t>Di</w:t>
             </w:r>
           </w:p>
         </w:tc>
@@ -7139,7 +8491,7 @@
                 <w:sz w:val="23"/>
                 <w:szCs w:val="23"/>
               </w:rPr>
-              <w:t>&lt;type&gt;</w:t>
+              <w:t>&lt;digit&gt;</w:t>
             </w:r>
           </w:p>
         </w:tc>
@@ -7162,7 +8514,7 @@
                 <w:sz w:val="23"/>
                 <w:szCs w:val="23"/>
               </w:rPr>
-              <w:t>integer</w:t>
+              <w:t>0 1 2 3 4 5 6 7 8 9</w:t>
             </w:r>
           </w:p>
         </w:tc>
@@ -7185,7 +8537,23 @@
                 <w:sz w:val="23"/>
                 <w:szCs w:val="23"/>
               </w:rPr>
-              <w:t>;</w:t>
+              <w:t xml:space="preserve">p q r s 0 1 2 3 4 5 6 7 8 9 , : ) = </w:t>
+            </w:r>
+            <w:r>
+              <w:rPr>
+                <w:rFonts w:ascii="Times New Roman" w:hAnsi="Times New Roman" w:cs="Times New Roman"/>
+                <w:sz w:val="23"/>
+                <w:szCs w:val="23"/>
+              </w:rPr>
+              <w:t>*</w:t>
+            </w:r>
+            <w:r>
+              <w:rPr>
+                <w:rFonts w:ascii="Times New Roman" w:hAnsi="Times New Roman" w:cs="Times New Roman"/>
+                <w:sz w:val="23"/>
+                <w:szCs w:val="23"/>
+              </w:rPr>
+              <w:t xml:space="preserve"> / + - ; </w:t>
             </w:r>
           </w:p>
         </w:tc>
@@ -7210,7 +8578,7 @@
                 <w:sz w:val="23"/>
                 <w:szCs w:val="23"/>
               </w:rPr>
-              <w:t>SL</w:t>
+              <w:t>Le</w:t>
             </w:r>
           </w:p>
         </w:tc>
@@ -7233,7 +8601,7 @@
                 <w:sz w:val="23"/>
                 <w:szCs w:val="23"/>
               </w:rPr>
-              <w:t>&lt;stat-list&gt;</w:t>
+              <w:t>&lt;letter&gt;</w:t>
             </w:r>
           </w:p>
         </w:tc>
@@ -7256,7 +8624,7 @@
                 <w:sz w:val="23"/>
                 <w:szCs w:val="23"/>
               </w:rPr>
-              <w:t xml:space="preserve">write p q r s </w:t>
+              <w:t>p q r s</w:t>
             </w:r>
           </w:p>
         </w:tc>
@@ -7279,729 +8647,8 @@
                 <w:sz w:val="23"/>
                 <w:szCs w:val="23"/>
               </w:rPr>
-              <w:t>end.</w:t>
-            </w:r>
-          </w:p>
-        </w:tc>
-      </w:tr>
-      <w:tr>
-        <w:tc>
-          <w:tcPr>
-            <w:tcW w:w="2076" w:type="dxa"/>
-          </w:tcPr>
-          <w:p>
-            <w:pPr>
-              <w:pStyle w:val="NoSpacing"/>
-              <w:rPr>
-                <w:rFonts w:ascii="Times New Roman" w:hAnsi="Times New Roman" w:cs="Times New Roman"/>
-                <w:sz w:val="23"/>
-                <w:szCs w:val="23"/>
-              </w:rPr>
-            </w:pPr>
-            <w:r>
-              <w:rPr>
-                <w:rFonts w:ascii="Times New Roman" w:hAnsi="Times New Roman" w:cs="Times New Roman"/>
-                <w:sz w:val="23"/>
-                <w:szCs w:val="23"/>
-              </w:rPr>
-              <w:t>S</w:t>
-            </w:r>
-          </w:p>
-        </w:tc>
-        <w:tc>
-          <w:tcPr>
-            <w:tcW w:w="2473" w:type="dxa"/>
-          </w:tcPr>
-          <w:p>
-            <w:pPr>
-              <w:pStyle w:val="NoSpacing"/>
-              <w:rPr>
-                <w:rFonts w:ascii="Times New Roman" w:hAnsi="Times New Roman" w:cs="Times New Roman"/>
-                <w:sz w:val="23"/>
-                <w:szCs w:val="23"/>
-              </w:rPr>
-            </w:pPr>
-            <w:r>
-              <w:rPr>
-                <w:rFonts w:ascii="Times New Roman" w:hAnsi="Times New Roman" w:cs="Times New Roman"/>
-                <w:sz w:val="23"/>
-                <w:szCs w:val="23"/>
-              </w:rPr>
-              <w:t>&lt;stat&gt;</w:t>
-            </w:r>
-          </w:p>
-        </w:tc>
-        <w:tc>
-          <w:tcPr>
-            <w:tcW w:w="2376" w:type="dxa"/>
-          </w:tcPr>
-          <w:p>
-            <w:pPr>
-              <w:pStyle w:val="NoSpacing"/>
-              <w:rPr>
-                <w:rFonts w:ascii="Times New Roman" w:hAnsi="Times New Roman" w:cs="Times New Roman"/>
-                <w:sz w:val="23"/>
-                <w:szCs w:val="23"/>
-              </w:rPr>
-            </w:pPr>
-            <w:r>
-              <w:rPr>
-                <w:rFonts w:ascii="Times New Roman" w:hAnsi="Times New Roman" w:cs="Times New Roman"/>
-                <w:sz w:val="23"/>
-                <w:szCs w:val="23"/>
-              </w:rPr>
-              <w:t xml:space="preserve">write p q r s </w:t>
-            </w:r>
-          </w:p>
-        </w:tc>
-        <w:tc>
-          <w:tcPr>
-            <w:tcW w:w="2422" w:type="dxa"/>
-          </w:tcPr>
-          <w:p>
-            <w:pPr>
-              <w:pStyle w:val="NoSpacing"/>
-              <w:rPr>
-                <w:rFonts w:ascii="Times New Roman" w:hAnsi="Times New Roman" w:cs="Times New Roman"/>
-                <w:sz w:val="23"/>
-                <w:szCs w:val="23"/>
-              </w:rPr>
-            </w:pPr>
-            <w:r>
-              <w:rPr>
-                <w:rFonts w:ascii="Times New Roman" w:hAnsi="Times New Roman" w:cs="Times New Roman"/>
-                <w:sz w:val="23"/>
-                <w:szCs w:val="23"/>
-              </w:rPr>
-              <w:t>end. write p q r s</w:t>
-            </w:r>
-          </w:p>
-        </w:tc>
-      </w:tr>
-      <w:tr>
-        <w:tc>
-          <w:tcPr>
-            <w:tcW w:w="2076" w:type="dxa"/>
-          </w:tcPr>
-          <w:p>
-            <w:pPr>
-              <w:pStyle w:val="NoSpacing"/>
-              <w:rPr>
-                <w:rFonts w:ascii="Times New Roman" w:hAnsi="Times New Roman" w:cs="Times New Roman"/>
-                <w:sz w:val="23"/>
-                <w:szCs w:val="23"/>
-              </w:rPr>
-            </w:pPr>
-            <w:r>
-              <w:rPr>
-                <w:rFonts w:ascii="Times New Roman" w:hAnsi="Times New Roman" w:cs="Times New Roman"/>
-                <w:sz w:val="23"/>
-                <w:szCs w:val="23"/>
-              </w:rPr>
-              <w:t>W</w:t>
-            </w:r>
-          </w:p>
-        </w:tc>
-        <w:tc>
-          <w:tcPr>
-            <w:tcW w:w="2473" w:type="dxa"/>
-          </w:tcPr>
-          <w:p>
-            <w:pPr>
-              <w:pStyle w:val="NoSpacing"/>
-              <w:rPr>
-                <w:rFonts w:ascii="Times New Roman" w:hAnsi="Times New Roman" w:cs="Times New Roman"/>
-                <w:sz w:val="23"/>
-                <w:szCs w:val="23"/>
-              </w:rPr>
-            </w:pPr>
-            <w:r>
-              <w:rPr>
-                <w:rFonts w:ascii="Times New Roman" w:hAnsi="Times New Roman" w:cs="Times New Roman"/>
-                <w:sz w:val="23"/>
-                <w:szCs w:val="23"/>
-              </w:rPr>
-              <w:t>&lt;write&gt;</w:t>
-            </w:r>
-          </w:p>
-        </w:tc>
-        <w:tc>
-          <w:tcPr>
-            <w:tcW w:w="2376" w:type="dxa"/>
-          </w:tcPr>
-          <w:p>
-            <w:pPr>
-              <w:pStyle w:val="NoSpacing"/>
-              <w:rPr>
-                <w:rFonts w:ascii="Times New Roman" w:hAnsi="Times New Roman" w:cs="Times New Roman"/>
-                <w:sz w:val="23"/>
-                <w:szCs w:val="23"/>
-              </w:rPr>
-            </w:pPr>
-            <w:r>
-              <w:rPr>
-                <w:rFonts w:ascii="Times New Roman" w:hAnsi="Times New Roman" w:cs="Times New Roman"/>
-                <w:sz w:val="23"/>
-                <w:szCs w:val="23"/>
-              </w:rPr>
-              <w:t>write</w:t>
-            </w:r>
-          </w:p>
-        </w:tc>
-        <w:tc>
-          <w:tcPr>
-            <w:tcW w:w="2422" w:type="dxa"/>
-          </w:tcPr>
-          <w:p>
-            <w:pPr>
-              <w:pStyle w:val="NoSpacing"/>
-              <w:rPr>
-                <w:rFonts w:ascii="Times New Roman" w:hAnsi="Times New Roman" w:cs="Times New Roman"/>
-                <w:sz w:val="23"/>
-                <w:szCs w:val="23"/>
-              </w:rPr>
-            </w:pPr>
-            <w:r>
-              <w:rPr>
-                <w:rFonts w:ascii="Times New Roman" w:hAnsi="Times New Roman" w:cs="Times New Roman"/>
-                <w:sz w:val="23"/>
-                <w:szCs w:val="23"/>
-              </w:rPr>
-              <w:t>end. write p q r s</w:t>
-            </w:r>
-          </w:p>
-        </w:tc>
-      </w:tr>
-      <w:tr>
-        <w:tc>
-          <w:tcPr>
-            <w:tcW w:w="2076" w:type="dxa"/>
-          </w:tcPr>
-          <w:p>
-            <w:pPr>
-              <w:pStyle w:val="NoSpacing"/>
-              <w:rPr>
-                <w:rFonts w:ascii="Times New Roman" w:hAnsi="Times New Roman" w:cs="Times New Roman"/>
-                <w:sz w:val="23"/>
-                <w:szCs w:val="23"/>
-              </w:rPr>
-            </w:pPr>
-            <w:r>
-              <w:rPr>
-                <w:rFonts w:ascii="Times New Roman" w:hAnsi="Times New Roman" w:cs="Times New Roman"/>
-                <w:sz w:val="23"/>
-                <w:szCs w:val="23"/>
-              </w:rPr>
-              <w:t>St</w:t>
-            </w:r>
-          </w:p>
-        </w:tc>
-        <w:tc>
-          <w:tcPr>
-            <w:tcW w:w="2473" w:type="dxa"/>
-          </w:tcPr>
-          <w:p>
-            <w:pPr>
-              <w:pStyle w:val="NoSpacing"/>
-              <w:rPr>
-                <w:rFonts w:ascii="Times New Roman" w:hAnsi="Times New Roman" w:cs="Times New Roman"/>
-                <w:sz w:val="23"/>
-                <w:szCs w:val="23"/>
-              </w:rPr>
-            </w:pPr>
-            <w:r>
-              <w:rPr>
-                <w:rFonts w:ascii="Times New Roman" w:hAnsi="Times New Roman" w:cs="Times New Roman"/>
-                <w:sz w:val="23"/>
-                <w:szCs w:val="23"/>
-              </w:rPr>
-              <w:t>&lt;str&gt;</w:t>
-            </w:r>
-          </w:p>
-        </w:tc>
-        <w:tc>
-          <w:tcPr>
-            <w:tcW w:w="2376" w:type="dxa"/>
-          </w:tcPr>
-          <w:p>
-            <w:pPr>
-              <w:pStyle w:val="NoSpacing"/>
-              <w:rPr>
-                <w:rFonts w:ascii="Times New Roman" w:hAnsi="Times New Roman" w:cs="Times New Roman"/>
-                <w:sz w:val="23"/>
-                <w:szCs w:val="23"/>
-              </w:rPr>
-            </w:pPr>
-            <w:r>
-              <w:rPr>
-                <w:rFonts w:ascii="Times New Roman" w:hAnsi="Times New Roman" w:cs="Times New Roman"/>
-                <w:sz w:val="23"/>
-                <w:szCs w:val="23"/>
-              </w:rPr>
-              <w:t>“value=” λ</w:t>
-            </w:r>
-          </w:p>
-        </w:tc>
-        <w:tc>
-          <w:tcPr>
-            <w:tcW w:w="2422" w:type="dxa"/>
-          </w:tcPr>
-          <w:p>
-            <w:pPr>
-              <w:pStyle w:val="NoSpacing"/>
-              <w:rPr>
-                <w:rFonts w:ascii="Times New Roman" w:hAnsi="Times New Roman" w:cs="Times New Roman"/>
-                <w:sz w:val="23"/>
-                <w:szCs w:val="23"/>
-              </w:rPr>
-            </w:pPr>
-            <w:r>
-              <w:rPr>
-                <w:rFonts w:ascii="Times New Roman" w:hAnsi="Times New Roman" w:cs="Times New Roman"/>
-                <w:sz w:val="23"/>
-                <w:szCs w:val="23"/>
-              </w:rPr>
-              <w:t xml:space="preserve">p q r s </w:t>
-            </w:r>
-          </w:p>
-        </w:tc>
-      </w:tr>
-      <w:tr>
-        <w:tc>
-          <w:tcPr>
-            <w:tcW w:w="2076" w:type="dxa"/>
-          </w:tcPr>
-          <w:p>
-            <w:pPr>
-              <w:pStyle w:val="NoSpacing"/>
-              <w:rPr>
-                <w:rFonts w:ascii="Times New Roman" w:hAnsi="Times New Roman" w:cs="Times New Roman"/>
-                <w:sz w:val="23"/>
-                <w:szCs w:val="23"/>
-              </w:rPr>
-            </w:pPr>
-            <w:r>
-              <w:rPr>
-                <w:rFonts w:ascii="Times New Roman" w:hAnsi="Times New Roman" w:cs="Times New Roman"/>
-                <w:sz w:val="23"/>
-                <w:szCs w:val="23"/>
-              </w:rPr>
-              <w:t>A</w:t>
-            </w:r>
-          </w:p>
-        </w:tc>
-        <w:tc>
-          <w:tcPr>
-            <w:tcW w:w="2473" w:type="dxa"/>
-          </w:tcPr>
-          <w:p>
-            <w:pPr>
-              <w:pStyle w:val="NoSpacing"/>
-              <w:rPr>
-                <w:rFonts w:ascii="Times New Roman" w:hAnsi="Times New Roman" w:cs="Times New Roman"/>
-                <w:sz w:val="23"/>
-                <w:szCs w:val="23"/>
-              </w:rPr>
-            </w:pPr>
-            <w:r>
-              <w:rPr>
-                <w:rFonts w:ascii="Times New Roman" w:hAnsi="Times New Roman" w:cs="Times New Roman"/>
-                <w:sz w:val="23"/>
-                <w:szCs w:val="23"/>
-              </w:rPr>
-              <w:t>&lt;assign&gt;</w:t>
-            </w:r>
-          </w:p>
-        </w:tc>
-        <w:tc>
-          <w:tcPr>
-            <w:tcW w:w="2376" w:type="dxa"/>
-          </w:tcPr>
-          <w:p>
-            <w:pPr>
-              <w:pStyle w:val="NoSpacing"/>
-              <w:rPr>
-                <w:rFonts w:ascii="Times New Roman" w:hAnsi="Times New Roman" w:cs="Times New Roman"/>
-                <w:sz w:val="23"/>
-                <w:szCs w:val="23"/>
-              </w:rPr>
-            </w:pPr>
-            <w:r>
-              <w:rPr>
-                <w:rFonts w:ascii="Times New Roman" w:hAnsi="Times New Roman" w:cs="Times New Roman"/>
-                <w:sz w:val="23"/>
-                <w:szCs w:val="23"/>
-              </w:rPr>
-              <w:t xml:space="preserve">p q r s </w:t>
-            </w:r>
-          </w:p>
-        </w:tc>
-        <w:tc>
-          <w:tcPr>
-            <w:tcW w:w="2422" w:type="dxa"/>
-          </w:tcPr>
-          <w:p>
-            <w:pPr>
-              <w:pStyle w:val="NoSpacing"/>
-              <w:rPr>
-                <w:rFonts w:ascii="Times New Roman" w:hAnsi="Times New Roman" w:cs="Times New Roman"/>
-                <w:sz w:val="23"/>
-                <w:szCs w:val="23"/>
-              </w:rPr>
-            </w:pPr>
-            <w:r>
-              <w:rPr>
-                <w:rFonts w:ascii="Times New Roman" w:hAnsi="Times New Roman" w:cs="Times New Roman"/>
-                <w:sz w:val="23"/>
-                <w:szCs w:val="23"/>
-              </w:rPr>
-              <w:t>end. write p q r s</w:t>
-            </w:r>
-          </w:p>
-        </w:tc>
-      </w:tr>
-      <w:tr>
-        <w:tc>
-          <w:tcPr>
-            <w:tcW w:w="2076" w:type="dxa"/>
-          </w:tcPr>
-          <w:p>
-            <w:pPr>
-              <w:pStyle w:val="NoSpacing"/>
-              <w:rPr>
-                <w:rFonts w:ascii="Times New Roman" w:hAnsi="Times New Roman" w:cs="Times New Roman"/>
-                <w:sz w:val="23"/>
-                <w:szCs w:val="23"/>
-              </w:rPr>
-            </w:pPr>
-            <w:r>
-              <w:rPr>
-                <w:rFonts w:ascii="Times New Roman" w:hAnsi="Times New Roman" w:cs="Times New Roman"/>
-                <w:sz w:val="23"/>
-                <w:szCs w:val="23"/>
-              </w:rPr>
-              <w:t>E</w:t>
-            </w:r>
-          </w:p>
-        </w:tc>
-        <w:tc>
-          <w:tcPr>
-            <w:tcW w:w="2473" w:type="dxa"/>
-          </w:tcPr>
-          <w:p>
-            <w:pPr>
-              <w:pStyle w:val="NoSpacing"/>
-              <w:rPr>
-                <w:rFonts w:ascii="Times New Roman" w:hAnsi="Times New Roman" w:cs="Times New Roman"/>
-                <w:sz w:val="23"/>
-                <w:szCs w:val="23"/>
-              </w:rPr>
-            </w:pPr>
-            <w:r>
-              <w:rPr>
-                <w:rFonts w:ascii="Times New Roman" w:hAnsi="Times New Roman" w:cs="Times New Roman"/>
-                <w:sz w:val="23"/>
-                <w:szCs w:val="23"/>
-              </w:rPr>
-              <w:t>&lt;expr&gt;</w:t>
-            </w:r>
-          </w:p>
-        </w:tc>
-        <w:tc>
-          <w:tcPr>
-            <w:tcW w:w="2376" w:type="dxa"/>
-          </w:tcPr>
-          <w:p>
-            <w:pPr>
-              <w:pStyle w:val="NoSpacing"/>
-              <w:rPr>
-                <w:rFonts w:ascii="Times New Roman" w:hAnsi="Times New Roman" w:cs="Times New Roman"/>
-                <w:sz w:val="23"/>
-                <w:szCs w:val="23"/>
-              </w:rPr>
-            </w:pPr>
-            <w:r>
-              <w:rPr>
-                <w:rFonts w:ascii="Times New Roman" w:hAnsi="Times New Roman" w:cs="Times New Roman"/>
-                <w:sz w:val="23"/>
-                <w:szCs w:val="23"/>
-              </w:rPr>
-              <w:t>p q r s + - 0 1 2 3 4 5 6 7 8 9 (</w:t>
-            </w:r>
-          </w:p>
-        </w:tc>
-        <w:tc>
-          <w:tcPr>
-            <w:tcW w:w="2422" w:type="dxa"/>
-          </w:tcPr>
-          <w:p>
-            <w:pPr>
-              <w:pStyle w:val="NoSpacing"/>
-              <w:rPr>
-                <w:rFonts w:ascii="Times New Roman" w:hAnsi="Times New Roman" w:cs="Times New Roman"/>
-                <w:sz w:val="23"/>
-                <w:szCs w:val="23"/>
-              </w:rPr>
-            </w:pPr>
-            <w:r>
-              <w:rPr>
-                <w:rFonts w:ascii="Times New Roman" w:hAnsi="Times New Roman" w:cs="Times New Roman"/>
-                <w:sz w:val="23"/>
-                <w:szCs w:val="23"/>
-              </w:rPr>
-              <w:t>; )</w:t>
-            </w:r>
-          </w:p>
-        </w:tc>
-      </w:tr>
-      <w:tr>
-        <w:tc>
-          <w:tcPr>
-            <w:tcW w:w="2076" w:type="dxa"/>
-          </w:tcPr>
-          <w:p>
-            <w:pPr>
-              <w:pStyle w:val="NoSpacing"/>
-              <w:rPr>
-                <w:rFonts w:ascii="Times New Roman" w:hAnsi="Times New Roman" w:cs="Times New Roman"/>
-                <w:sz w:val="23"/>
-                <w:szCs w:val="23"/>
-              </w:rPr>
-            </w:pPr>
-            <w:r>
-              <w:rPr>
-                <w:rFonts w:ascii="Times New Roman" w:hAnsi="Times New Roman" w:cs="Times New Roman"/>
-                <w:sz w:val="23"/>
-                <w:szCs w:val="23"/>
-              </w:rPr>
-              <w:t>PE</w:t>
-            </w:r>
-          </w:p>
-        </w:tc>
-        <w:tc>
-          <w:tcPr>
-            <w:tcW w:w="2473" w:type="dxa"/>
-          </w:tcPr>
-          <w:p>
-            <w:pPr>
-              <w:pStyle w:val="NoSpacing"/>
-              <w:rPr>
-                <w:rFonts w:ascii="Times New Roman" w:hAnsi="Times New Roman" w:cs="Times New Roman"/>
-                <w:sz w:val="23"/>
-                <w:szCs w:val="23"/>
-              </w:rPr>
-            </w:pPr>
-            <w:r>
-              <w:rPr>
-                <w:rFonts w:ascii="Times New Roman" w:hAnsi="Times New Roman" w:cs="Times New Roman"/>
-                <w:sz w:val="23"/>
-                <w:szCs w:val="23"/>
-              </w:rPr>
-              <w:t>&lt;post-expr&gt;</w:t>
-            </w:r>
-          </w:p>
-        </w:tc>
-        <w:tc>
-          <w:tcPr>
-            <w:tcW w:w="2376" w:type="dxa"/>
-          </w:tcPr>
-          <w:p>
-            <w:pPr>
-              <w:pStyle w:val="NoSpacing"/>
-              <w:rPr>
-                <w:rFonts w:ascii="Times New Roman" w:hAnsi="Times New Roman" w:cs="Times New Roman"/>
-                <w:sz w:val="23"/>
-                <w:szCs w:val="23"/>
-              </w:rPr>
-            </w:pPr>
-            <w:r>
-              <w:rPr>
-                <w:rFonts w:ascii="Times New Roman" w:hAnsi="Times New Roman" w:cs="Times New Roman"/>
-                <w:sz w:val="23"/>
-                <w:szCs w:val="23"/>
-              </w:rPr>
-              <w:t>+ - λ</w:t>
-            </w:r>
-          </w:p>
-        </w:tc>
-        <w:tc>
-          <w:tcPr>
-            <w:tcW w:w="2422" w:type="dxa"/>
-          </w:tcPr>
-          <w:p>
-            <w:pPr>
-              <w:pStyle w:val="NoSpacing"/>
-              <w:rPr>
-                <w:rFonts w:ascii="Times New Roman" w:hAnsi="Times New Roman" w:cs="Times New Roman"/>
-                <w:sz w:val="23"/>
-                <w:szCs w:val="23"/>
-              </w:rPr>
-            </w:pPr>
-            <w:r>
-              <w:rPr>
-                <w:rFonts w:ascii="Times New Roman" w:hAnsi="Times New Roman" w:cs="Times New Roman"/>
-                <w:sz w:val="23"/>
-                <w:szCs w:val="23"/>
-              </w:rPr>
-              <w:t xml:space="preserve">; ) </w:t>
-            </w:r>
-          </w:p>
-        </w:tc>
-      </w:tr>
-      <w:tr>
-        <w:tc>
-          <w:tcPr>
-            <w:tcW w:w="2076" w:type="dxa"/>
-          </w:tcPr>
-          <w:p>
-            <w:pPr>
-              <w:pStyle w:val="NoSpacing"/>
-              <w:rPr>
-                <w:rFonts w:ascii="Times New Roman" w:hAnsi="Times New Roman" w:cs="Times New Roman"/>
-                <w:sz w:val="23"/>
-                <w:szCs w:val="23"/>
-              </w:rPr>
-            </w:pPr>
-            <w:r>
-              <w:rPr>
-                <w:rFonts w:ascii="Times New Roman" w:hAnsi="Times New Roman" w:cs="Times New Roman"/>
-                <w:sz w:val="23"/>
-                <w:szCs w:val="23"/>
-              </w:rPr>
-              <w:t>Te</w:t>
-            </w:r>
-          </w:p>
-        </w:tc>
-        <w:tc>
-          <w:tcPr>
-            <w:tcW w:w="2473" w:type="dxa"/>
-          </w:tcPr>
-          <w:p>
-            <w:pPr>
-              <w:pStyle w:val="NoSpacing"/>
-              <w:rPr>
-                <w:rFonts w:ascii="Times New Roman" w:hAnsi="Times New Roman" w:cs="Times New Roman"/>
-                <w:sz w:val="23"/>
-                <w:szCs w:val="23"/>
-              </w:rPr>
-            </w:pPr>
-            <w:r>
-              <w:rPr>
-                <w:rFonts w:ascii="Times New Roman" w:hAnsi="Times New Roman" w:cs="Times New Roman"/>
-                <w:sz w:val="23"/>
-                <w:szCs w:val="23"/>
-              </w:rPr>
-              <w:t>&lt;term&gt;</w:t>
-            </w:r>
-          </w:p>
-        </w:tc>
-        <w:tc>
-          <w:tcPr>
-            <w:tcW w:w="2376" w:type="dxa"/>
-          </w:tcPr>
-          <w:p>
-            <w:pPr>
-              <w:pStyle w:val="NoSpacing"/>
-              <w:rPr>
-                <w:rFonts w:ascii="Times New Roman" w:hAnsi="Times New Roman" w:cs="Times New Roman"/>
-                <w:sz w:val="23"/>
-                <w:szCs w:val="23"/>
-              </w:rPr>
-            </w:pPr>
-            <w:r>
-              <w:rPr>
-                <w:rFonts w:ascii="Times New Roman" w:hAnsi="Times New Roman" w:cs="Times New Roman"/>
-                <w:sz w:val="23"/>
-                <w:szCs w:val="23"/>
-              </w:rPr>
-              <w:t>p q r s + - 0 1 2 3 4 5 6 7 8 9 (</w:t>
-            </w:r>
-          </w:p>
-        </w:tc>
-        <w:tc>
-          <w:tcPr>
-            <w:tcW w:w="2422" w:type="dxa"/>
-          </w:tcPr>
-          <w:p>
-            <w:pPr>
-              <w:pStyle w:val="NoSpacing"/>
-              <w:rPr>
-                <w:rFonts w:ascii="Times New Roman" w:hAnsi="Times New Roman" w:cs="Times New Roman"/>
-                <w:sz w:val="23"/>
-                <w:szCs w:val="23"/>
-              </w:rPr>
-            </w:pPr>
-            <w:r>
-              <w:rPr>
-                <w:rFonts w:ascii="Times New Roman" w:hAnsi="Times New Roman" w:cs="Times New Roman"/>
-                <w:sz w:val="23"/>
-                <w:szCs w:val="23"/>
-              </w:rPr>
-              <w:t>+ - ; )</w:t>
-            </w:r>
-          </w:p>
-        </w:tc>
-      </w:tr>
-      <w:tr>
-        <w:tc>
-          <w:tcPr>
-            <w:tcW w:w="2076" w:type="dxa"/>
-          </w:tcPr>
-          <w:p>
-            <w:pPr>
-              <w:pStyle w:val="NoSpacing"/>
-              <w:rPr>
-                <w:rFonts w:ascii="Times New Roman" w:hAnsi="Times New Roman" w:cs="Times New Roman"/>
-                <w:sz w:val="23"/>
-                <w:szCs w:val="23"/>
-              </w:rPr>
-            </w:pPr>
-            <w:r>
-              <w:rPr>
-                <w:rFonts w:ascii="Times New Roman" w:hAnsi="Times New Roman" w:cs="Times New Roman"/>
-                <w:sz w:val="23"/>
-                <w:szCs w:val="23"/>
-              </w:rPr>
-              <w:t>PT</w:t>
-            </w:r>
-          </w:p>
-        </w:tc>
-        <w:tc>
-          <w:tcPr>
-            <w:tcW w:w="2473" w:type="dxa"/>
-          </w:tcPr>
-          <w:p>
-            <w:pPr>
-              <w:pStyle w:val="NoSpacing"/>
-              <w:rPr>
-                <w:rFonts w:ascii="Times New Roman" w:hAnsi="Times New Roman" w:cs="Times New Roman"/>
-                <w:sz w:val="23"/>
-                <w:szCs w:val="23"/>
-              </w:rPr>
-            </w:pPr>
-            <w:r>
-              <w:rPr>
-                <w:rFonts w:ascii="Times New Roman" w:hAnsi="Times New Roman" w:cs="Times New Roman"/>
-                <w:sz w:val="23"/>
-                <w:szCs w:val="23"/>
-              </w:rPr>
-              <w:t>&lt;post-term&gt;</w:t>
-            </w:r>
-          </w:p>
-        </w:tc>
-        <w:tc>
-          <w:tcPr>
-            <w:tcW w:w="2376" w:type="dxa"/>
-          </w:tcPr>
-          <w:p>
-            <w:pPr>
-              <w:pStyle w:val="NoSpacing"/>
-              <w:rPr>
-                <w:rFonts w:ascii="Times New Roman" w:hAnsi="Times New Roman" w:cs="Times New Roman"/>
-                <w:sz w:val="23"/>
-                <w:szCs w:val="23"/>
-              </w:rPr>
-            </w:pPr>
+              <w:t xml:space="preserve">p q r s 0 1 2 3 4 5 6 7 8 9 , ; ) = </w:t>
+            </w:r>
             <w:r>
               <w:rPr>
                 <w:rFonts w:ascii="Times New Roman" w:hAnsi="Times New Roman" w:cs="Times New Roman"/>
@@ -8016,650 +8663,7 @@
                 <w:sz w:val="23"/>
                 <w:szCs w:val="23"/>
               </w:rPr>
-              <w:t xml:space="preserve"> / λ</w:t>
-            </w:r>
-          </w:p>
-        </w:tc>
-        <w:tc>
-          <w:tcPr>
-            <w:tcW w:w="2422" w:type="dxa"/>
-          </w:tcPr>
-          <w:p>
-            <w:pPr>
-              <w:pStyle w:val="NoSpacing"/>
-              <w:rPr>
-                <w:rFonts w:ascii="Times New Roman" w:hAnsi="Times New Roman" w:cs="Times New Roman"/>
-                <w:sz w:val="23"/>
-                <w:szCs w:val="23"/>
-              </w:rPr>
-            </w:pPr>
-            <w:r>
-              <w:rPr>
-                <w:rFonts w:ascii="Times New Roman" w:hAnsi="Times New Roman" w:cs="Times New Roman"/>
-                <w:sz w:val="23"/>
-                <w:szCs w:val="23"/>
-              </w:rPr>
-              <w:t>+ - ; )</w:t>
-            </w:r>
-          </w:p>
-        </w:tc>
-      </w:tr>
-      <w:tr>
-        <w:tc>
-          <w:tcPr>
-            <w:tcW w:w="2076" w:type="dxa"/>
-          </w:tcPr>
-          <w:p>
-            <w:pPr>
-              <w:pStyle w:val="NoSpacing"/>
-              <w:rPr>
-                <w:rFonts w:ascii="Times New Roman" w:hAnsi="Times New Roman" w:cs="Times New Roman"/>
-                <w:sz w:val="23"/>
-                <w:szCs w:val="23"/>
-              </w:rPr>
-            </w:pPr>
-            <w:r>
-              <w:rPr>
-                <w:rFonts w:ascii="Times New Roman" w:hAnsi="Times New Roman" w:cs="Times New Roman"/>
-                <w:sz w:val="23"/>
-                <w:szCs w:val="23"/>
-              </w:rPr>
-              <w:t>F</w:t>
-            </w:r>
-          </w:p>
-        </w:tc>
-        <w:tc>
-          <w:tcPr>
-            <w:tcW w:w="2473" w:type="dxa"/>
-          </w:tcPr>
-          <w:p>
-            <w:pPr>
-              <w:pStyle w:val="NoSpacing"/>
-              <w:rPr>
-                <w:rFonts w:ascii="Times New Roman" w:hAnsi="Times New Roman" w:cs="Times New Roman"/>
-                <w:sz w:val="23"/>
-                <w:szCs w:val="23"/>
-              </w:rPr>
-            </w:pPr>
-            <w:r>
-              <w:rPr>
-                <w:rFonts w:ascii="Times New Roman" w:hAnsi="Times New Roman" w:cs="Times New Roman"/>
-                <w:sz w:val="23"/>
-                <w:szCs w:val="23"/>
-              </w:rPr>
-              <w:t>&lt;factor&gt;</w:t>
-            </w:r>
-          </w:p>
-        </w:tc>
-        <w:tc>
-          <w:tcPr>
-            <w:tcW w:w="2376" w:type="dxa"/>
-          </w:tcPr>
-          <w:p>
-            <w:pPr>
-              <w:pStyle w:val="NoSpacing"/>
-              <w:rPr>
-                <w:rFonts w:ascii="Times New Roman" w:hAnsi="Times New Roman" w:cs="Times New Roman"/>
-                <w:sz w:val="23"/>
-                <w:szCs w:val="23"/>
-              </w:rPr>
-            </w:pPr>
-            <w:r>
-              <w:rPr>
-                <w:rFonts w:ascii="Times New Roman" w:hAnsi="Times New Roman" w:cs="Times New Roman"/>
-                <w:sz w:val="23"/>
-                <w:szCs w:val="23"/>
-              </w:rPr>
-              <w:t>p q r s + - 0 1 2 3 4 5 6 7 8 9 (</w:t>
-            </w:r>
-          </w:p>
-        </w:tc>
-        <w:tc>
-          <w:tcPr>
-            <w:tcW w:w="2422" w:type="dxa"/>
-          </w:tcPr>
-          <w:p>
-            <w:pPr>
-              <w:pStyle w:val="NoSpacing"/>
-              <w:rPr>
-                <w:rFonts w:ascii="Times New Roman" w:hAnsi="Times New Roman" w:cs="Times New Roman"/>
-                <w:sz w:val="23"/>
-                <w:szCs w:val="23"/>
-              </w:rPr>
-            </w:pPr>
-            <w:r>
-              <w:rPr>
-                <w:rFonts w:ascii="Times New Roman" w:hAnsi="Times New Roman" w:cs="Times New Roman"/>
-                <w:sz w:val="23"/>
-                <w:szCs w:val="23"/>
-              </w:rPr>
-              <w:t>*</w:t>
-            </w:r>
-            <w:r>
-              <w:rPr>
-                <w:rFonts w:ascii="Times New Roman" w:hAnsi="Times New Roman" w:cs="Times New Roman"/>
-                <w:sz w:val="23"/>
-                <w:szCs w:val="23"/>
-              </w:rPr>
-              <w:t xml:space="preserve"> / + - ; )</w:t>
-            </w:r>
-          </w:p>
-        </w:tc>
-      </w:tr>
-      <w:tr>
-        <w:tc>
-          <w:tcPr>
-            <w:tcW w:w="2076" w:type="dxa"/>
-          </w:tcPr>
-          <w:p>
-            <w:pPr>
-              <w:pStyle w:val="NoSpacing"/>
-              <w:rPr>
-                <w:rFonts w:ascii="Times New Roman" w:hAnsi="Times New Roman" w:cs="Times New Roman"/>
-                <w:sz w:val="23"/>
-                <w:szCs w:val="23"/>
-              </w:rPr>
-            </w:pPr>
-            <w:r>
-              <w:rPr>
-                <w:rFonts w:ascii="Times New Roman" w:hAnsi="Times New Roman" w:cs="Times New Roman"/>
-                <w:sz w:val="23"/>
-                <w:szCs w:val="23"/>
-              </w:rPr>
-              <w:t>N</w:t>
-            </w:r>
-          </w:p>
-        </w:tc>
-        <w:tc>
-          <w:tcPr>
-            <w:tcW w:w="2473" w:type="dxa"/>
-          </w:tcPr>
-          <w:p>
-            <w:pPr>
-              <w:pStyle w:val="NoSpacing"/>
-              <w:rPr>
-                <w:rFonts w:ascii="Times New Roman" w:hAnsi="Times New Roman" w:cs="Times New Roman"/>
-                <w:sz w:val="23"/>
-                <w:szCs w:val="23"/>
-              </w:rPr>
-            </w:pPr>
-            <w:r>
-              <w:rPr>
-                <w:rFonts w:ascii="Times New Roman" w:hAnsi="Times New Roman" w:cs="Times New Roman"/>
-                <w:sz w:val="23"/>
-                <w:szCs w:val="23"/>
-              </w:rPr>
-              <w:t>&lt;number&gt;</w:t>
-            </w:r>
-          </w:p>
-        </w:tc>
-        <w:tc>
-          <w:tcPr>
-            <w:tcW w:w="2376" w:type="dxa"/>
-          </w:tcPr>
-          <w:p>
-            <w:pPr>
-              <w:pStyle w:val="NoSpacing"/>
-              <w:rPr>
-                <w:rFonts w:ascii="Times New Roman" w:hAnsi="Times New Roman" w:cs="Times New Roman"/>
-                <w:sz w:val="23"/>
-                <w:szCs w:val="23"/>
-              </w:rPr>
-            </w:pPr>
-            <w:r>
-              <w:rPr>
-                <w:rFonts w:ascii="Times New Roman" w:hAnsi="Times New Roman" w:cs="Times New Roman"/>
-                <w:sz w:val="23"/>
-                <w:szCs w:val="23"/>
-              </w:rPr>
-              <w:t>+ - 0 1 2 3 4 5 6 7 8 9</w:t>
-            </w:r>
-          </w:p>
-        </w:tc>
-        <w:tc>
-          <w:tcPr>
-            <w:tcW w:w="2422" w:type="dxa"/>
-          </w:tcPr>
-          <w:p>
-            <w:pPr>
-              <w:pStyle w:val="NoSpacing"/>
-              <w:rPr>
-                <w:rFonts w:ascii="Times New Roman" w:hAnsi="Times New Roman" w:cs="Times New Roman"/>
-                <w:sz w:val="23"/>
-                <w:szCs w:val="23"/>
-              </w:rPr>
-            </w:pPr>
-            <w:r>
-              <w:rPr>
-                <w:rFonts w:ascii="Times New Roman" w:hAnsi="Times New Roman" w:cs="Times New Roman"/>
-                <w:sz w:val="23"/>
-                <w:szCs w:val="23"/>
-              </w:rPr>
-              <w:t>*</w:t>
-            </w:r>
-            <w:r>
-              <w:rPr>
-                <w:rFonts w:ascii="Times New Roman" w:hAnsi="Times New Roman" w:cs="Times New Roman"/>
-                <w:sz w:val="23"/>
-                <w:szCs w:val="23"/>
-              </w:rPr>
-              <w:t xml:space="preserve"> / + - ; )</w:t>
-            </w:r>
-          </w:p>
-        </w:tc>
-      </w:tr>
-      <w:tr>
-        <w:tc>
-          <w:tcPr>
-            <w:tcW w:w="2076" w:type="dxa"/>
-          </w:tcPr>
-          <w:p>
-            <w:pPr>
-              <w:pStyle w:val="NoSpacing"/>
-              <w:rPr>
-                <w:rFonts w:ascii="Times New Roman" w:hAnsi="Times New Roman" w:cs="Times New Roman"/>
-                <w:sz w:val="23"/>
-                <w:szCs w:val="23"/>
-              </w:rPr>
-            </w:pPr>
-            <w:r>
-              <w:rPr>
-                <w:rFonts w:ascii="Times New Roman" w:hAnsi="Times New Roman" w:cs="Times New Roman"/>
-                <w:sz w:val="23"/>
-                <w:szCs w:val="23"/>
-              </w:rPr>
-              <w:t>PN</w:t>
-            </w:r>
-          </w:p>
-        </w:tc>
-        <w:tc>
-          <w:tcPr>
-            <w:tcW w:w="2473" w:type="dxa"/>
-          </w:tcPr>
-          <w:p>
-            <w:pPr>
-              <w:pStyle w:val="NoSpacing"/>
-              <w:rPr>
-                <w:rFonts w:ascii="Times New Roman" w:hAnsi="Times New Roman" w:cs="Times New Roman"/>
-                <w:sz w:val="23"/>
-                <w:szCs w:val="23"/>
-              </w:rPr>
-            </w:pPr>
-            <w:r>
-              <w:rPr>
-                <w:rFonts w:ascii="Times New Roman" w:hAnsi="Times New Roman" w:cs="Times New Roman"/>
-                <w:sz w:val="23"/>
-                <w:szCs w:val="23"/>
-              </w:rPr>
-              <w:t>&lt;post-number&gt;</w:t>
-            </w:r>
-          </w:p>
-        </w:tc>
-        <w:tc>
-          <w:tcPr>
-            <w:tcW w:w="2376" w:type="dxa"/>
-          </w:tcPr>
-          <w:p>
-            <w:pPr>
-              <w:pStyle w:val="NoSpacing"/>
-              <w:rPr>
-                <w:rFonts w:ascii="Times New Roman" w:hAnsi="Times New Roman" w:cs="Times New Roman"/>
-                <w:sz w:val="23"/>
-                <w:szCs w:val="23"/>
-              </w:rPr>
-            </w:pPr>
-            <w:r>
-              <w:rPr>
-                <w:rFonts w:ascii="Times New Roman" w:hAnsi="Times New Roman" w:cs="Times New Roman"/>
-                <w:sz w:val="23"/>
-                <w:szCs w:val="23"/>
-              </w:rPr>
-              <w:t>0 1 2 3 4 5 6 7 8 9 λ</w:t>
-            </w:r>
-          </w:p>
-        </w:tc>
-        <w:tc>
-          <w:tcPr>
-            <w:tcW w:w="2422" w:type="dxa"/>
-          </w:tcPr>
-          <w:p>
-            <w:pPr>
-              <w:pStyle w:val="NoSpacing"/>
-              <w:rPr>
-                <w:rFonts w:ascii="Times New Roman" w:hAnsi="Times New Roman" w:cs="Times New Roman"/>
-                <w:sz w:val="23"/>
-                <w:szCs w:val="23"/>
-              </w:rPr>
-            </w:pPr>
-            <w:r>
-              <w:rPr>
-                <w:rFonts w:ascii="Times New Roman" w:hAnsi="Times New Roman" w:cs="Times New Roman"/>
-                <w:sz w:val="23"/>
-                <w:szCs w:val="23"/>
-              </w:rPr>
-              <w:t>*</w:t>
-            </w:r>
-            <w:r>
-              <w:rPr>
-                <w:rFonts w:ascii="Times New Roman" w:hAnsi="Times New Roman" w:cs="Times New Roman"/>
-                <w:sz w:val="23"/>
-                <w:szCs w:val="23"/>
-              </w:rPr>
-              <w:t xml:space="preserve"> / + - ; )</w:t>
-            </w:r>
-          </w:p>
-        </w:tc>
-      </w:tr>
-      <w:tr>
-        <w:tc>
-          <w:tcPr>
-            <w:tcW w:w="2076" w:type="dxa"/>
-          </w:tcPr>
-          <w:p>
-            <w:pPr>
-              <w:pStyle w:val="NoSpacing"/>
-              <w:rPr>
-                <w:rFonts w:ascii="Times New Roman" w:hAnsi="Times New Roman" w:cs="Times New Roman"/>
-                <w:sz w:val="23"/>
-                <w:szCs w:val="23"/>
-              </w:rPr>
-            </w:pPr>
-            <w:r>
-              <w:rPr>
-                <w:rFonts w:ascii="Times New Roman" w:hAnsi="Times New Roman" w:cs="Times New Roman"/>
-                <w:sz w:val="23"/>
-                <w:szCs w:val="23"/>
-              </w:rPr>
-              <w:t>Sn</w:t>
-            </w:r>
-          </w:p>
-        </w:tc>
-        <w:tc>
-          <w:tcPr>
-            <w:tcW w:w="2473" w:type="dxa"/>
-          </w:tcPr>
-          <w:p>
-            <w:pPr>
-              <w:pStyle w:val="NoSpacing"/>
-              <w:rPr>
-                <w:rFonts w:ascii="Times New Roman" w:hAnsi="Times New Roman" w:cs="Times New Roman"/>
-                <w:sz w:val="23"/>
-                <w:szCs w:val="23"/>
-              </w:rPr>
-            </w:pPr>
-            <w:r>
-              <w:rPr>
-                <w:rFonts w:ascii="Times New Roman" w:hAnsi="Times New Roman" w:cs="Times New Roman"/>
-                <w:sz w:val="23"/>
-                <w:szCs w:val="23"/>
-              </w:rPr>
-              <w:t>&lt;sign&gt;</w:t>
-            </w:r>
-          </w:p>
-        </w:tc>
-        <w:tc>
-          <w:tcPr>
-            <w:tcW w:w="2376" w:type="dxa"/>
-          </w:tcPr>
-          <w:p>
-            <w:pPr>
-              <w:pStyle w:val="NoSpacing"/>
-              <w:rPr>
-                <w:rFonts w:ascii="Times New Roman" w:hAnsi="Times New Roman" w:cs="Times New Roman"/>
-                <w:sz w:val="23"/>
-                <w:szCs w:val="23"/>
-              </w:rPr>
-            </w:pPr>
-            <w:r>
-              <w:rPr>
-                <w:rFonts w:ascii="Times New Roman" w:hAnsi="Times New Roman" w:cs="Times New Roman"/>
-                <w:sz w:val="23"/>
-                <w:szCs w:val="23"/>
-              </w:rPr>
-              <w:t>+ - λ</w:t>
-            </w:r>
-          </w:p>
-        </w:tc>
-        <w:tc>
-          <w:tcPr>
-            <w:tcW w:w="2422" w:type="dxa"/>
-          </w:tcPr>
-          <w:p>
-            <w:pPr>
-              <w:pStyle w:val="NoSpacing"/>
-              <w:rPr>
-                <w:rFonts w:ascii="Times New Roman" w:hAnsi="Times New Roman" w:cs="Times New Roman"/>
-                <w:sz w:val="23"/>
-                <w:szCs w:val="23"/>
-              </w:rPr>
-            </w:pPr>
-            <w:r>
-              <w:rPr>
-                <w:rFonts w:ascii="Times New Roman" w:hAnsi="Times New Roman" w:cs="Times New Roman"/>
-                <w:sz w:val="23"/>
-                <w:szCs w:val="23"/>
-              </w:rPr>
-              <w:t>0 1 2 3 4 5 6 7 8 9</w:t>
-            </w:r>
-          </w:p>
-        </w:tc>
-      </w:tr>
-      <w:tr>
-        <w:tc>
-          <w:tcPr>
-            <w:tcW w:w="2076" w:type="dxa"/>
-          </w:tcPr>
-          <w:p>
-            <w:pPr>
-              <w:pStyle w:val="NoSpacing"/>
-              <w:rPr>
-                <w:rFonts w:ascii="Times New Roman" w:hAnsi="Times New Roman" w:cs="Times New Roman"/>
-                <w:sz w:val="23"/>
-                <w:szCs w:val="23"/>
-              </w:rPr>
-            </w:pPr>
-            <w:r>
-              <w:rPr>
-                <w:rFonts w:ascii="Times New Roman" w:hAnsi="Times New Roman" w:cs="Times New Roman"/>
-                <w:sz w:val="23"/>
-                <w:szCs w:val="23"/>
-              </w:rPr>
-              <w:t>Di</w:t>
-            </w:r>
-          </w:p>
-        </w:tc>
-        <w:tc>
-          <w:tcPr>
-            <w:tcW w:w="2473" w:type="dxa"/>
-          </w:tcPr>
-          <w:p>
-            <w:pPr>
-              <w:pStyle w:val="NoSpacing"/>
-              <w:rPr>
-                <w:rFonts w:ascii="Times New Roman" w:hAnsi="Times New Roman" w:cs="Times New Roman"/>
-                <w:sz w:val="23"/>
-                <w:szCs w:val="23"/>
-              </w:rPr>
-            </w:pPr>
-            <w:r>
-              <w:rPr>
-                <w:rFonts w:ascii="Times New Roman" w:hAnsi="Times New Roman" w:cs="Times New Roman"/>
-                <w:sz w:val="23"/>
-                <w:szCs w:val="23"/>
-              </w:rPr>
-              <w:t>&lt;digit&gt;</w:t>
-            </w:r>
-          </w:p>
-        </w:tc>
-        <w:tc>
-          <w:tcPr>
-            <w:tcW w:w="2376" w:type="dxa"/>
-          </w:tcPr>
-          <w:p>
-            <w:pPr>
-              <w:pStyle w:val="NoSpacing"/>
-              <w:rPr>
-                <w:rFonts w:ascii="Times New Roman" w:hAnsi="Times New Roman" w:cs="Times New Roman"/>
-                <w:sz w:val="23"/>
-                <w:szCs w:val="23"/>
-              </w:rPr>
-            </w:pPr>
-            <w:r>
-              <w:rPr>
-                <w:rFonts w:ascii="Times New Roman" w:hAnsi="Times New Roman" w:cs="Times New Roman"/>
-                <w:sz w:val="23"/>
-                <w:szCs w:val="23"/>
-              </w:rPr>
-              <w:t>0 1 2 3 4 5 6 7 8 9</w:t>
-            </w:r>
-          </w:p>
-        </w:tc>
-        <w:tc>
-          <w:tcPr>
-            <w:tcW w:w="2422" w:type="dxa"/>
-          </w:tcPr>
-          <w:p>
-            <w:pPr>
-              <w:pStyle w:val="NoSpacing"/>
-              <w:rPr>
-                <w:rFonts w:ascii="Times New Roman" w:hAnsi="Times New Roman" w:cs="Times New Roman"/>
-                <w:sz w:val="23"/>
-                <w:szCs w:val="23"/>
-              </w:rPr>
-            </w:pPr>
-            <w:r>
-              <w:rPr>
-                <w:rFonts w:ascii="Times New Roman" w:hAnsi="Times New Roman" w:cs="Times New Roman"/>
-                <w:sz w:val="23"/>
-                <w:szCs w:val="23"/>
-              </w:rPr>
-              <w:t xml:space="preserve">p q r s 0 1 2 3 4 5 6 7 8 9 , : ) = </w:t>
-            </w:r>
-            <w:r>
-              <w:rPr>
-                <w:rFonts w:ascii="Times New Roman" w:hAnsi="Times New Roman" w:cs="Times New Roman"/>
-                <w:sz w:val="23"/>
-                <w:szCs w:val="23"/>
-              </w:rPr>
-              <w:t>*</w:t>
-            </w:r>
-            <w:r>
-              <w:rPr>
-                <w:rFonts w:ascii="Times New Roman" w:hAnsi="Times New Roman" w:cs="Times New Roman"/>
-                <w:sz w:val="23"/>
-                <w:szCs w:val="23"/>
-              </w:rPr>
-              <w:t xml:space="preserve"> / + - ; )</w:t>
-            </w:r>
-          </w:p>
-        </w:tc>
-      </w:tr>
-      <w:tr>
-        <w:tc>
-          <w:tcPr>
-            <w:tcW w:w="2076" w:type="dxa"/>
-          </w:tcPr>
-          <w:p>
-            <w:pPr>
-              <w:pStyle w:val="NoSpacing"/>
-              <w:rPr>
-                <w:rFonts w:ascii="Times New Roman" w:hAnsi="Times New Roman" w:cs="Times New Roman"/>
-                <w:sz w:val="23"/>
-                <w:szCs w:val="23"/>
-              </w:rPr>
-            </w:pPr>
-            <w:r>
-              <w:rPr>
-                <w:rFonts w:ascii="Times New Roman" w:hAnsi="Times New Roman" w:cs="Times New Roman"/>
-                <w:sz w:val="23"/>
-                <w:szCs w:val="23"/>
-              </w:rPr>
-              <w:t>Le</w:t>
-            </w:r>
-          </w:p>
-        </w:tc>
-        <w:tc>
-          <w:tcPr>
-            <w:tcW w:w="2473" w:type="dxa"/>
-          </w:tcPr>
-          <w:p>
-            <w:pPr>
-              <w:pStyle w:val="NoSpacing"/>
-              <w:rPr>
-                <w:rFonts w:ascii="Times New Roman" w:hAnsi="Times New Roman" w:cs="Times New Roman"/>
-                <w:sz w:val="23"/>
-                <w:szCs w:val="23"/>
-              </w:rPr>
-            </w:pPr>
-            <w:r>
-              <w:rPr>
-                <w:rFonts w:ascii="Times New Roman" w:hAnsi="Times New Roman" w:cs="Times New Roman"/>
-                <w:sz w:val="23"/>
-                <w:szCs w:val="23"/>
-              </w:rPr>
-              <w:t>&lt;letter&gt;</w:t>
-            </w:r>
-          </w:p>
-        </w:tc>
-        <w:tc>
-          <w:tcPr>
-            <w:tcW w:w="2376" w:type="dxa"/>
-          </w:tcPr>
-          <w:p>
-            <w:pPr>
-              <w:pStyle w:val="NoSpacing"/>
-              <w:rPr>
-                <w:rFonts w:ascii="Times New Roman" w:hAnsi="Times New Roman" w:cs="Times New Roman"/>
-                <w:sz w:val="23"/>
-                <w:szCs w:val="23"/>
-              </w:rPr>
-            </w:pPr>
-            <w:r>
-              <w:rPr>
-                <w:rFonts w:ascii="Times New Roman" w:hAnsi="Times New Roman" w:cs="Times New Roman"/>
-                <w:sz w:val="23"/>
-                <w:szCs w:val="23"/>
-              </w:rPr>
-              <w:t>p q r s</w:t>
-            </w:r>
-          </w:p>
-        </w:tc>
-        <w:tc>
-          <w:tcPr>
-            <w:tcW w:w="2422" w:type="dxa"/>
-          </w:tcPr>
-          <w:p>
-            <w:pPr>
-              <w:pStyle w:val="NoSpacing"/>
-              <w:rPr>
-                <w:rFonts w:ascii="Times New Roman" w:hAnsi="Times New Roman" w:cs="Times New Roman"/>
-                <w:sz w:val="23"/>
-                <w:szCs w:val="23"/>
-              </w:rPr>
-            </w:pPr>
-            <w:r>
-              <w:rPr>
-                <w:rFonts w:ascii="Times New Roman" w:hAnsi="Times New Roman" w:cs="Times New Roman"/>
-                <w:sz w:val="23"/>
-                <w:szCs w:val="23"/>
-              </w:rPr>
-              <w:t xml:space="preserve">p q r s 0 1 2 3 4 5 6 7 8 9 , ; ) = </w:t>
-            </w:r>
-            <w:r>
-              <w:rPr>
-                <w:rFonts w:ascii="Times New Roman" w:hAnsi="Times New Roman" w:cs="Times New Roman"/>
-                <w:sz w:val="23"/>
-                <w:szCs w:val="23"/>
-              </w:rPr>
-              <w:t>*</w:t>
-            </w:r>
-            <w:r>
-              <w:rPr>
-                <w:rFonts w:ascii="Times New Roman" w:hAnsi="Times New Roman" w:cs="Times New Roman"/>
-                <w:sz w:val="23"/>
-                <w:szCs w:val="23"/>
-              </w:rPr>
-              <w:t xml:space="preserve"> / + - ; )</w:t>
+              <w:t xml:space="preserve"> / + - ; </w:t>
             </w:r>
           </w:p>
         </w:tc>

</xml_diff>

<commit_message>
forgot to put $ in list of terminals
</commit_message>
<xml_diff>
--- a/323 project setup.docx
+++ b/323 project setup.docx
@@ -6254,7 +6254,23 @@
                 <w:sz w:val="23"/>
                 <w:szCs w:val="23"/>
               </w:rPr>
-              <w:t>0 1 2 3 4 5 6 7 8 9 p q r s ( ) * / + - = ; “value=” , write integer : program var begin end.</w:t>
+              <w:t>0 1 2 3 4 5 6 7 8 9 p q r s ( ) * / + - = ;</w:t>
+            </w:r>
+            <w:r>
+              <w:rPr>
+                <w:rFonts w:ascii="Times New Roman" w:hAnsi="Times New Roman" w:cs="Times New Roman"/>
+                <w:sz w:val="23"/>
+                <w:szCs w:val="23"/>
+              </w:rPr>
+              <w:t xml:space="preserve"> $</w:t>
+            </w:r>
+            <w:r>
+              <w:rPr>
+                <w:rFonts w:ascii="Times New Roman" w:hAnsi="Times New Roman" w:cs="Times New Roman"/>
+                <w:sz w:val="23"/>
+                <w:szCs w:val="23"/>
+              </w:rPr>
+              <w:t xml:space="preserve"> “value=” , write integer : program var begin end.</w:t>
             </w:r>
           </w:p>
         </w:tc>

</xml_diff>

<commit_message>
replaced comma with semicolon in the (<prog> -> program <identifier>; var <dec-list> begin <stat-list> end.) rule in the grammar and parsing table
</commit_message>
<xml_diff>
--- a/323 project setup.docx
+++ b/323 project setup.docx
@@ -116,7 +116,23 @@
                 <w:sz w:val="23"/>
                 <w:szCs w:val="23"/>
               </w:rPr>
-              <w:t xml:space="preserve"> &lt;identifier&gt;, </w:t>
+              <w:t xml:space="preserve"> &lt;identifier&gt;</w:t>
+            </w:r>
+            <w:r>
+              <w:rPr>
+                <w:rFonts w:ascii="Times New Roman" w:hAnsi="Times New Roman" w:cs="Times New Roman"/>
+                <w:sz w:val="23"/>
+                <w:szCs w:val="23"/>
+              </w:rPr>
+              <w:t>;</w:t>
+            </w:r>
+            <w:r>
+              <w:rPr>
+                <w:rFonts w:ascii="Times New Roman" w:hAnsi="Times New Roman" w:cs="Times New Roman"/>
+                <w:sz w:val="23"/>
+                <w:szCs w:val="23"/>
+              </w:rPr>
+              <w:t xml:space="preserve"> </w:t>
             </w:r>
             <w:r>
               <w:rPr>
@@ -432,7 +448,25 @@
                 <w:sz w:val="23"/>
                 <w:szCs w:val="23"/>
               </w:rPr>
-              <w:t xml:space="preserve"> &lt;dec&gt; : &lt;type&gt; ;</w:t>
+              <w:t xml:space="preserve"> &lt;dec</w:t>
+            </w:r>
+            <w:proofErr w:type="gramStart"/>
+            <w:r>
+              <w:rPr>
+                <w:rFonts w:ascii="Times New Roman" w:hAnsi="Times New Roman" w:cs="Times New Roman"/>
+                <w:sz w:val="23"/>
+                <w:szCs w:val="23"/>
+              </w:rPr>
+              <w:t>&gt; :</w:t>
+            </w:r>
+            <w:proofErr w:type="gramEnd"/>
+            <w:r>
+              <w:rPr>
+                <w:rFonts w:ascii="Times New Roman" w:hAnsi="Times New Roman" w:cs="Times New Roman"/>
+                <w:sz w:val="23"/>
+                <w:szCs w:val="23"/>
+              </w:rPr>
+              <w:t xml:space="preserve"> &lt;type&gt; ;</w:t>
             </w:r>
           </w:p>
         </w:tc>
@@ -876,7 +910,25 @@
                 <w:sz w:val="23"/>
                 <w:szCs w:val="23"/>
               </w:rPr>
-              <w:t xml:space="preserve"> write( &lt;str&gt; &lt;identifier&gt; );</w:t>
+              <w:t xml:space="preserve"> </w:t>
+            </w:r>
+            <w:proofErr w:type="gramStart"/>
+            <w:r>
+              <w:rPr>
+                <w:rFonts w:ascii="Times New Roman" w:hAnsi="Times New Roman" w:cs="Times New Roman"/>
+                <w:sz w:val="23"/>
+                <w:szCs w:val="23"/>
+              </w:rPr>
+              <w:t>write( &lt;</w:t>
+            </w:r>
+            <w:proofErr w:type="gramEnd"/>
+            <w:r>
+              <w:rPr>
+                <w:rFonts w:ascii="Times New Roman" w:hAnsi="Times New Roman" w:cs="Times New Roman"/>
+                <w:sz w:val="23"/>
+                <w:szCs w:val="23"/>
+              </w:rPr>
+              <w:t>str&gt; &lt;identifier&gt; );</w:t>
             </w:r>
           </w:p>
         </w:tc>
@@ -931,7 +983,16 @@
                 <w:sz w:val="23"/>
                 <w:szCs w:val="23"/>
               </w:rPr>
-              <w:t xml:space="preserve"> “value=”</w:t>
+              <w:t xml:space="preserve"> “value=</w:t>
+            </w:r>
+            <w:proofErr w:type="gramStart"/>
+            <w:r>
+              <w:rPr>
+                <w:rFonts w:ascii="Times New Roman" w:hAnsi="Times New Roman" w:cs="Times New Roman"/>
+                <w:sz w:val="23"/>
+                <w:szCs w:val="23"/>
+              </w:rPr>
+              <w:t>”</w:t>
             </w:r>
             <w:r>
               <w:rPr>
@@ -949,6 +1010,7 @@
               </w:rPr>
               <w:t>,</w:t>
             </w:r>
+            <w:proofErr w:type="gramEnd"/>
           </w:p>
         </w:tc>
       </w:tr>
@@ -1552,7 +1614,25 @@
                 <w:sz w:val="23"/>
                 <w:szCs w:val="23"/>
               </w:rPr>
-              <w:t xml:space="preserve"> ( &lt;expr&gt; )</w:t>
+              <w:t xml:space="preserve"> </w:t>
+            </w:r>
+            <w:proofErr w:type="gramStart"/>
+            <w:r>
+              <w:rPr>
+                <w:rFonts w:ascii="Times New Roman" w:hAnsi="Times New Roman" w:cs="Times New Roman"/>
+                <w:sz w:val="23"/>
+                <w:szCs w:val="23"/>
+              </w:rPr>
+              <w:t>( &lt;</w:t>
+            </w:r>
+            <w:proofErr w:type="gramEnd"/>
+            <w:r>
+              <w:rPr>
+                <w:rFonts w:ascii="Times New Roman" w:hAnsi="Times New Roman" w:cs="Times New Roman"/>
+                <w:sz w:val="23"/>
+                <w:szCs w:val="23"/>
+              </w:rPr>
+              <w:t>expr&gt; )</w:t>
             </w:r>
           </w:p>
         </w:tc>
@@ -2739,7 +2819,27 @@
               <w:rPr>
                 <w:rFonts w:ascii="Times New Roman" w:hAnsi="Times New Roman" w:cs="Times New Roman"/>
               </w:rPr>
-              <w:t xml:space="preserve"> &lt;identifier&gt;, </w:t>
+              <w:t xml:space="preserve"> &lt;identifier</w:t>
+            </w:r>
+            <w:proofErr w:type="gramStart"/>
+            <w:r>
+              <w:rPr>
+                <w:rFonts w:ascii="Times New Roman" w:hAnsi="Times New Roman" w:cs="Times New Roman"/>
+              </w:rPr>
+              <w:t>&gt;</w:t>
+            </w:r>
+            <w:r>
+              <w:rPr>
+                <w:rFonts w:ascii="Times New Roman" w:hAnsi="Times New Roman" w:cs="Times New Roman"/>
+              </w:rPr>
+              <w:t xml:space="preserve"> ;</w:t>
+            </w:r>
+            <w:proofErr w:type="gramEnd"/>
+            <w:r>
+              <w:rPr>
+                <w:rFonts w:ascii="Times New Roman" w:hAnsi="Times New Roman" w:cs="Times New Roman"/>
+              </w:rPr>
+              <w:t xml:space="preserve"> </w:t>
             </w:r>
             <w:r>
               <w:rPr>
@@ -2995,7 +3095,21 @@
               <w:rPr>
                 <w:rFonts w:ascii="Times New Roman" w:hAnsi="Times New Roman" w:cs="Times New Roman"/>
               </w:rPr>
-              <w:t xml:space="preserve"> &lt;dec&gt; : &lt;type&gt; ;</w:t>
+              <w:t xml:space="preserve"> &lt;dec</w:t>
+            </w:r>
+            <w:proofErr w:type="gramStart"/>
+            <w:r>
+              <w:rPr>
+                <w:rFonts w:ascii="Times New Roman" w:hAnsi="Times New Roman" w:cs="Times New Roman"/>
+              </w:rPr>
+              <w:t>&gt; :</w:t>
+            </w:r>
+            <w:proofErr w:type="gramEnd"/>
+            <w:r>
+              <w:rPr>
+                <w:rFonts w:ascii="Times New Roman" w:hAnsi="Times New Roman" w:cs="Times New Roman"/>
+              </w:rPr>
+              <w:t xml:space="preserve"> &lt;type&gt; ;</w:t>
             </w:r>
           </w:p>
         </w:tc>
@@ -3359,7 +3473,21 @@
               <w:rPr>
                 <w:rFonts w:ascii="Times New Roman" w:hAnsi="Times New Roman" w:cs="Times New Roman"/>
               </w:rPr>
-              <w:t xml:space="preserve"> write( &lt;str&gt; &lt;identifier&gt; );</w:t>
+              <w:t xml:space="preserve"> </w:t>
+            </w:r>
+            <w:proofErr w:type="gramStart"/>
+            <w:r>
+              <w:rPr>
+                <w:rFonts w:ascii="Times New Roman" w:hAnsi="Times New Roman" w:cs="Times New Roman"/>
+              </w:rPr>
+              <w:t>write( &lt;</w:t>
+            </w:r>
+            <w:proofErr w:type="gramEnd"/>
+            <w:r>
+              <w:rPr>
+                <w:rFonts w:ascii="Times New Roman" w:hAnsi="Times New Roman" w:cs="Times New Roman"/>
+              </w:rPr>
+              <w:t>str&gt; &lt;identifier&gt; );</w:t>
             </w:r>
           </w:p>
         </w:tc>
@@ -3404,7 +3532,14 @@
               <w:rPr>
                 <w:rFonts w:ascii="Times New Roman" w:hAnsi="Times New Roman" w:cs="Times New Roman"/>
               </w:rPr>
-              <w:t xml:space="preserve"> “value=”</w:t>
+              <w:t xml:space="preserve"> “value=</w:t>
+            </w:r>
+            <w:proofErr w:type="gramStart"/>
+            <w:r>
+              <w:rPr>
+                <w:rFonts w:ascii="Times New Roman" w:hAnsi="Times New Roman" w:cs="Times New Roman"/>
+              </w:rPr>
+              <w:t>”</w:t>
             </w:r>
             <w:r>
               <w:rPr>
@@ -3418,6 +3553,7 @@
               </w:rPr>
               <w:t>,</w:t>
             </w:r>
+            <w:proofErr w:type="gramEnd"/>
           </w:p>
         </w:tc>
       </w:tr>
@@ -4103,7 +4239,21 @@
               <w:rPr>
                 <w:rFonts w:ascii="Times New Roman" w:hAnsi="Times New Roman" w:cs="Times New Roman"/>
               </w:rPr>
-              <w:t xml:space="preserve"> ( &lt;expr&gt; )</w:t>
+              <w:t xml:space="preserve"> </w:t>
+            </w:r>
+            <w:proofErr w:type="gramStart"/>
+            <w:r>
+              <w:rPr>
+                <w:rFonts w:ascii="Times New Roman" w:hAnsi="Times New Roman" w:cs="Times New Roman"/>
+              </w:rPr>
+              <w:t>( &lt;</w:t>
+            </w:r>
+            <w:proofErr w:type="gramEnd"/>
+            <w:r>
+              <w:rPr>
+                <w:rFonts w:ascii="Times New Roman" w:hAnsi="Times New Roman" w:cs="Times New Roman"/>
+              </w:rPr>
+              <w:t>expr&gt; )</w:t>
             </w:r>
           </w:p>
         </w:tc>
@@ -6254,7 +6404,25 @@
                 <w:sz w:val="23"/>
                 <w:szCs w:val="23"/>
               </w:rPr>
-              <w:t>0 1 2 3 4 5 6 7 8 9 p q r s ( ) * / + - = ;</w:t>
+              <w:t xml:space="preserve">0 1 2 3 4 5 6 7 8 9 p q r s </w:t>
+            </w:r>
+            <w:proofErr w:type="gramStart"/>
+            <w:r>
+              <w:rPr>
+                <w:rFonts w:ascii="Times New Roman" w:hAnsi="Times New Roman" w:cs="Times New Roman"/>
+                <w:sz w:val="23"/>
+                <w:szCs w:val="23"/>
+              </w:rPr>
+              <w:t>( )</w:t>
+            </w:r>
+            <w:proofErr w:type="gramEnd"/>
+            <w:r>
+              <w:rPr>
+                <w:rFonts w:ascii="Times New Roman" w:hAnsi="Times New Roman" w:cs="Times New Roman"/>
+                <w:sz w:val="23"/>
+                <w:szCs w:val="23"/>
+              </w:rPr>
+              <w:t xml:space="preserve"> * / + - = ;</w:t>
             </w:r>
             <w:r>
               <w:rPr>
@@ -8553,7 +8721,25 @@
                 <w:sz w:val="23"/>
                 <w:szCs w:val="23"/>
               </w:rPr>
-              <w:t xml:space="preserve">p q r s 0 1 2 3 4 5 6 7 8 9 , : ) = </w:t>
+              <w:t xml:space="preserve">p q r s 0 1 2 3 4 5 6 7 8 </w:t>
+            </w:r>
+            <w:proofErr w:type="gramStart"/>
+            <w:r>
+              <w:rPr>
+                <w:rFonts w:ascii="Times New Roman" w:hAnsi="Times New Roman" w:cs="Times New Roman"/>
+                <w:sz w:val="23"/>
+                <w:szCs w:val="23"/>
+              </w:rPr>
+              <w:t>9 ,</w:t>
+            </w:r>
+            <w:proofErr w:type="gramEnd"/>
+            <w:r>
+              <w:rPr>
+                <w:rFonts w:ascii="Times New Roman" w:hAnsi="Times New Roman" w:cs="Times New Roman"/>
+                <w:sz w:val="23"/>
+                <w:szCs w:val="23"/>
+              </w:rPr>
+              <w:t xml:space="preserve"> : ) = </w:t>
             </w:r>
             <w:r>
               <w:rPr>
@@ -8663,7 +8849,25 @@
                 <w:sz w:val="23"/>
                 <w:szCs w:val="23"/>
               </w:rPr>
-              <w:t xml:space="preserve">p q r s 0 1 2 3 4 5 6 7 8 9 , ; ) = </w:t>
+              <w:t xml:space="preserve">p q r s 0 1 2 3 4 5 6 7 8 </w:t>
+            </w:r>
+            <w:proofErr w:type="gramStart"/>
+            <w:r>
+              <w:rPr>
+                <w:rFonts w:ascii="Times New Roman" w:hAnsi="Times New Roman" w:cs="Times New Roman"/>
+                <w:sz w:val="23"/>
+                <w:szCs w:val="23"/>
+              </w:rPr>
+              <w:t>9 ,</w:t>
+            </w:r>
+            <w:proofErr w:type="gramEnd"/>
+            <w:r>
+              <w:rPr>
+                <w:rFonts w:ascii="Times New Roman" w:hAnsi="Times New Roman" w:cs="Times New Roman"/>
+                <w:sz w:val="23"/>
+                <w:szCs w:val="23"/>
+              </w:rPr>
+              <w:t xml:space="preserve"> ; ) = </w:t>
             </w:r>
             <w:r>
               <w:rPr>

</xml_diff>